<commit_message>
Fixed some spelling errors in master doc
</commit_message>
<xml_diff>
--- a/MasterDocument.docx
+++ b/MasterDocument.docx
@@ -208,25 +208,7 @@
                         <w:sz w:val="28"/>
                         <w:szCs w:val="28"/>
                       </w:rPr>
-                      <w:t xml:space="preserve">Samuel Lee, </w:t>
-                    </w:r>
-                    <w:proofErr w:type="spellStart"/>
-                    <w:r>
-                      <w:rPr>
-                        <w:color w:val="4472C4" w:themeColor="accent1"/>
-                        <w:sz w:val="28"/>
-                        <w:szCs w:val="28"/>
-                      </w:rPr>
-                      <w:t>Aashiyan</w:t>
-                    </w:r>
-                    <w:proofErr w:type="spellEnd"/>
-                    <w:r>
-                      <w:rPr>
-                        <w:color w:val="4472C4" w:themeColor="accent1"/>
-                        <w:sz w:val="28"/>
-                        <w:szCs w:val="28"/>
-                      </w:rPr>
-                      <w:t xml:space="preserve"> Singh, Joshua Macaulay</w:t>
+                      <w:t>Samuel Lee, Aashiyan Singh, Joshua Macaulay</w:t>
                     </w:r>
                   </w:p>
                 </w:sdtContent>
@@ -3222,15 +3204,7 @@
       </w:r>
       <w:r>
         <w:br/>
-        <w:t xml:space="preserve">- </w:t>
-      </w:r>
-      <w:proofErr w:type="spellStart"/>
-      <w:r>
-        <w:t>Aashiyan</w:t>
-      </w:r>
-      <w:proofErr w:type="spellEnd"/>
-      <w:r>
-        <w:t xml:space="preserve"> Singh: Platform Planner, QA Analyst</w:t>
+        <w:t>- Aashiyan Singh: Platform Planner, QA Analyst</w:t>
       </w:r>
       <w:r>
         <w:br/>
@@ -3340,11 +3314,9 @@
       <w:r>
         <w:t xml:space="preserve"> The new prototype is required to take the existing application and modify it so that it fits on the major digital platforms (Desktop/Laptop, mobile, tablet). They have additionally requested a multi-platform report that outlines the advantages and disadvantages of the two major design options: responsive and adaptive. The development team must </w:t>
       </w:r>
-      <w:proofErr w:type="gramStart"/>
-      <w:r>
-        <w:t>make a decision</w:t>
-      </w:r>
-      <w:proofErr w:type="gramEnd"/>
+      <w:r>
+        <w:t>decide</w:t>
+      </w:r>
       <w:r>
         <w:t xml:space="preserve"> as to which option to use, implement it using the existing application, and produce a report explaining the </w:t>
       </w:r>
@@ -3460,15 +3432,7 @@
         <w:t xml:space="preserve"> </w:t>
       </w:r>
       <w:r>
-        <w:t xml:space="preserve">Sam, </w:t>
-      </w:r>
-      <w:proofErr w:type="spellStart"/>
-      <w:r>
-        <w:t>Aashiyan</w:t>
-      </w:r>
-      <w:proofErr w:type="spellEnd"/>
-      <w:r>
-        <w:t>, Josh</w:t>
+        <w:t>Sam, Aashiyan, Josh</w:t>
       </w:r>
     </w:p>
     <w:p>
@@ -3786,25 +3750,18 @@
     </w:p>
     <w:p>
       <w:r>
-        <w:t xml:space="preserve">At 1:45 the Software Development Testing Plan was designated to Sam and since he </w:t>
-      </w:r>
-      <w:proofErr w:type="gramStart"/>
-      <w:r>
-        <w:t>is</w:t>
-      </w:r>
-      <w:proofErr w:type="gramEnd"/>
-      <w:r>
-        <w:t xml:space="preserve"> he scrum master for sprint one, he will also do the Project Management Plan.</w:t>
-      </w:r>
-    </w:p>
-    <w:p>
-      <w:proofErr w:type="spellStart"/>
-      <w:r>
-        <w:t>Aashiyan</w:t>
-      </w:r>
-      <w:proofErr w:type="spellEnd"/>
-      <w:r>
-        <w:t xml:space="preserve"> was designated to do the Analysis Report at 2:10 and shortly afterwards was also given the Multi-Platform Report to complete.</w:t>
+        <w:t xml:space="preserve">At 1:45 the Software Development Testing Plan was designated to Sam and since he is </w:t>
+      </w:r>
+      <w:r>
+        <w:t>t</w:t>
+      </w:r>
+      <w:r>
+        <w:t>he scrum master for sprint one, he will also do the Project Management Plan.</w:t>
+      </w:r>
+    </w:p>
+    <w:p>
+      <w:r>
+        <w:t>Aashiyan was designated to do the Analysis Report at 2:10 and shortly afterwards was also given the Multi-Platform Report to complete.</w:t>
       </w:r>
     </w:p>
     <w:p>
@@ -4162,25 +4119,7 @@
           <w:b w:val="0"/>
           <w:bCs w:val="0"/>
         </w:rPr>
-        <w:t xml:space="preserve">Our testing and quality assurance practices will closely follow those specified by CITE Managed Services. </w:t>
-      </w:r>
-      <w:proofErr w:type="spellStart"/>
-      <w:r>
-        <w:rPr>
-          <w:rStyle w:val="Strong"/>
-          <w:b w:val="0"/>
-          <w:bCs w:val="0"/>
-        </w:rPr>
-        <w:t>Aashiyan</w:t>
-      </w:r>
-      <w:proofErr w:type="spellEnd"/>
-      <w:r>
-        <w:rPr>
-          <w:rStyle w:val="Strong"/>
-          <w:b w:val="0"/>
-          <w:bCs w:val="0"/>
-        </w:rPr>
-        <w:t xml:space="preserve"> has prepared a business analysis document detailing the software development, quality control and quality assurance practices of CITE to support our testing plans</w:t>
+        <w:t>Our testing and quality assurance practices will closely follow those specified by CITE Managed Services. Aashiyan has prepared a business analysis document detailing the software development, quality control and quality assurance practices of CITE to support our testing plans</w:t>
       </w:r>
       <w:r>
         <w:rPr>
@@ -4430,11 +4369,9 @@
       <w:r>
         <w:t xml:space="preserve"> which provides and ensures the highest quality when it </w:t>
       </w:r>
-      <w:proofErr w:type="spellStart"/>
-      <w:r>
-        <w:t>come</w:t>
-      </w:r>
-      <w:proofErr w:type="spellEnd"/>
+      <w:r>
+        <w:t>comes</w:t>
+      </w:r>
       <w:r>
         <w:t xml:space="preserve"> to</w:t>
       </w:r>
@@ -4477,11 +4414,9 @@
       <w:r>
         <w:t xml:space="preserve">that it complies with clients’ business needs and </w:t>
       </w:r>
-      <w:proofErr w:type="gramStart"/>
-      <w:r>
-        <w:t>expectations;</w:t>
-      </w:r>
-      <w:proofErr w:type="gramEnd"/>
+      <w:r>
+        <w:t>expectations.</w:t>
+      </w:r>
     </w:p>
     <w:p>
       <w:pPr>
@@ -4754,26 +4689,16 @@
       <w:r>
         <w:t xml:space="preserve">Many websites use adaptive design. Some of which are Amazon, USA today, About.com and Apple. They mostly use six prefixed screen </w:t>
       </w:r>
-      <w:proofErr w:type="gramStart"/>
-      <w:r>
-        <w:t>widths;</w:t>
-      </w:r>
-      <w:proofErr w:type="gramEnd"/>
+      <w:r>
+        <w:t>widths:</w:t>
+      </w:r>
       <w:r>
         <w:t xml:space="preserve"> 320, 480, 760, 960, 1200, 1600. </w:t>
       </w:r>
     </w:p>
     <w:p>
       <w:r>
-        <w:t xml:space="preserve">Adaptive design has the best user experience on all the devices because unlike responsive design, where the desktop design works into the smaller devices, adaptive design offers to have custom designs for desktop, mobile, tablet and any other devices that the site can be opened. Designers can design different buttons, navigation tools and other interface tools based on users’ needs for a </w:t>
-      </w:r>
-      <w:proofErr w:type="gramStart"/>
-      <w:r>
-        <w:t>particular device</w:t>
-      </w:r>
-      <w:proofErr w:type="gramEnd"/>
-      <w:r>
-        <w:t>. Adaptive websites often outperform websites with responsive design. They are usually 2-3 times faster than the responsive ones as it gives less data to the user for it to deliver a better user experience.</w:t>
+        <w:t>Adaptive design has the best user experience on all the devices because unlike responsive design, where the desktop design works into the smaller devices, adaptive design offers to have custom designs for desktop, mobile, tablet and any other devices that the site can be opened. Designers can design different buttons, navigation tools and other interface tools based on users’ needs for a particular device. Adaptive websites often outperform websites with responsive design. They are usually 2-3 times faster than the responsive ones as it gives less data to the user for it to deliver a better user experience.</w:t>
       </w:r>
       <w:r>
         <w:t xml:space="preserve"> In adaptive design, there is also the option to create mobile only websites</w:t>
@@ -4801,11 +4726,9 @@
       <w:r>
         <w:t xml:space="preserve">Adaptive design has some strong advantages, but it also comes with some drawbacks. Firstly, it requires a lot more work to create an adaptive design than responsive design. So many designers try to retrofit the existing websites to make them more accessible. It requires a lot of work, which means it needs a large team to maintain, which make the cost of creating adaptive design more expensive than of responsive. Adaptive design is also less flexible as if a new device is launched with a screen size different than the existing one, that could create problems. Which means the designer either </w:t>
       </w:r>
-      <w:proofErr w:type="gramStart"/>
-      <w:r>
-        <w:t>have to</w:t>
-      </w:r>
-      <w:proofErr w:type="gramEnd"/>
+      <w:r>
+        <w:t>must</w:t>
+      </w:r>
       <w:r>
         <w:t xml:space="preserve"> create a new layout or edit the existing ones. They require much more maintenance in the long run than responsive design.</w:t>
       </w:r>
@@ -4827,11 +4750,9 @@
       <w:r>
         <w:t xml:space="preserve">Responsive web design was first introduced by a web designer and developer named Ethan Marcotte. In responsive approach, the site uses just one layout for the site and adjusts to better fit the screen of the user’s device. It uses flexible grids and layout to present the information of the website. For example, </w:t>
       </w:r>
-      <w:proofErr w:type="gramStart"/>
-      <w:r>
-        <w:t>If</w:t>
-      </w:r>
-      <w:proofErr w:type="gramEnd"/>
+      <w:r>
+        <w:t>if</w:t>
+      </w:r>
       <w:r>
         <w:t xml:space="preserve"> you open a responsive website on the desktop browser and try to adjust the size of the browser, the website will try to arrange the contents to fit the browser window. For smaller devices such as phones, the website checks for the available space and fits the content to the size.</w:t>
       </w:r>
@@ -4848,15 +4769,7 @@
     </w:p>
     <w:p>
       <w:r>
-        <w:t xml:space="preserve">Responsive designs drawback could be that the websites might be slower on different devices. Images on the website could affect the loading times of a website. The same website that </w:t>
-      </w:r>
-      <w:proofErr w:type="gramStart"/>
-      <w:r>
-        <w:t>opens up</w:t>
-      </w:r>
-      <w:proofErr w:type="gramEnd"/>
-      <w:r>
-        <w:t xml:space="preserve"> quickly on a desktop might take much longer on mobile device or a tablet. Putting ads on the website could also be big challenge. As the website will flow on different devices, ads might not configure properly and adjust to the screen.</w:t>
+        <w:t>Responsive designs drawback could be that the websites might be slower on different devices. Images on the website could affect the loading times of a website. The same website that opens up quickly on a desktop might take much longer on mobile device or a tablet. Putting ads on the website could also be big challenge. As the website will flow on different devices, ads might not configure properly and adjust to the screen.</w:t>
       </w:r>
     </w:p>
     <w:p>
@@ -5536,19 +5449,11 @@
           <w:rFonts w:ascii="Calibri" w:hAnsi="Calibri" w:cs="Calibri"/>
         </w:rPr>
       </w:pPr>
-      <w:proofErr w:type="spellStart"/>
-      <w:r>
-        <w:rPr>
-          <w:rFonts w:ascii="Calibri" w:hAnsi="Calibri" w:cs="Calibri"/>
-        </w:rPr>
-        <w:t>Aashiyan</w:t>
-      </w:r>
-      <w:proofErr w:type="spellEnd"/>
-      <w:r>
-        <w:rPr>
-          <w:rFonts w:ascii="Calibri" w:hAnsi="Calibri" w:cs="Calibri"/>
-        </w:rPr>
-        <w:t xml:space="preserve"> Singh – QA Analyst, Platform Planning.</w:t>
+      <w:r>
+        <w:rPr>
+          <w:rFonts w:ascii="Calibri" w:hAnsi="Calibri" w:cs="Calibri"/>
+        </w:rPr>
+        <w:t>Aashiyan Singh – QA Analyst, Platform Planning.</w:t>
       </w:r>
     </w:p>
     <w:p>
@@ -6882,24 +6787,14 @@
     </w:p>
     <w:p>
       <w:r>
-        <w:t>Screenshots are provided in the directory “</w:t>
-      </w:r>
-      <w:proofErr w:type="spellStart"/>
-      <w:r>
-        <w:t>TestEvidence</w:t>
-      </w:r>
-      <w:proofErr w:type="spellEnd"/>
-      <w:r>
-        <w:t>”. For each entry in the table, an id number will prefix its corresponding screenshot.</w:t>
+        <w:t>Screenshots are provided in the directory “TestEvidence”. For each entry in the table, an id number will prefix its corresponding screenshot.</w:t>
       </w:r>
       <w:r>
         <w:t xml:space="preserve"> Screenshots have been provided outside this document to make it </w:t>
       </w:r>
-      <w:proofErr w:type="gramStart"/>
-      <w:r>
-        <w:t>more neat and organised</w:t>
-      </w:r>
-      <w:proofErr w:type="gramEnd"/>
+      <w:r>
+        <w:t>neater and more organised</w:t>
+      </w:r>
       <w:r>
         <w:t>.</w:t>
       </w:r>
@@ -7027,13 +6922,8 @@
             <w:tcW w:w="2254" w:type="dxa"/>
           </w:tcPr>
           <w:p>
-            <w:proofErr w:type="spellStart"/>
-            <w:r>
-              <w:t>TestEvidence</w:t>
-            </w:r>
-            <w:proofErr w:type="spellEnd"/>
-            <w:r>
-              <w:t>/1.1</w:t>
+            <w:r>
+              <w:t>TestEvidence/1.1</w:t>
             </w:r>
           </w:p>
         </w:tc>
@@ -7074,13 +6964,8 @@
             <w:tcW w:w="2254" w:type="dxa"/>
           </w:tcPr>
           <w:p>
-            <w:proofErr w:type="spellStart"/>
-            <w:r>
-              <w:t>TestEvidence</w:t>
-            </w:r>
-            <w:proofErr w:type="spellEnd"/>
-            <w:r>
-              <w:t>/1.2</w:t>
+            <w:r>
+              <w:t>TestEvidence/1.2</w:t>
             </w:r>
           </w:p>
         </w:tc>
@@ -7121,13 +7006,8 @@
             <w:tcW w:w="2254" w:type="dxa"/>
           </w:tcPr>
           <w:p>
-            <w:proofErr w:type="spellStart"/>
-            <w:r>
-              <w:t>TestEvidence</w:t>
-            </w:r>
-            <w:proofErr w:type="spellEnd"/>
-            <w:r>
-              <w:t>/1.3</w:t>
+            <w:r>
+              <w:t>TestEvidence/1.3</w:t>
             </w:r>
           </w:p>
         </w:tc>
@@ -7168,13 +7048,8 @@
             <w:tcW w:w="2254" w:type="dxa"/>
           </w:tcPr>
           <w:p>
-            <w:proofErr w:type="spellStart"/>
-            <w:r>
-              <w:t>TestEvidence</w:t>
-            </w:r>
-            <w:proofErr w:type="spellEnd"/>
-            <w:r>
-              <w:t>/1.4</w:t>
+            <w:r>
+              <w:t>TestEvidence/1.4</w:t>
             </w:r>
           </w:p>
         </w:tc>
@@ -7218,13 +7093,8 @@
             <w:tcW w:w="2254" w:type="dxa"/>
           </w:tcPr>
           <w:p>
-            <w:proofErr w:type="spellStart"/>
-            <w:r>
-              <w:t>TestEvidence</w:t>
-            </w:r>
-            <w:proofErr w:type="spellEnd"/>
-            <w:r>
-              <w:t>/1.5</w:t>
+            <w:r>
+              <w:t>TestEvidence/1.5</w:t>
             </w:r>
           </w:p>
         </w:tc>
@@ -7265,13 +7135,8 @@
             <w:tcW w:w="2254" w:type="dxa"/>
           </w:tcPr>
           <w:p>
-            <w:proofErr w:type="spellStart"/>
-            <w:r>
-              <w:t>TestEvidence</w:t>
-            </w:r>
-            <w:proofErr w:type="spellEnd"/>
-            <w:r>
-              <w:t>/1.6</w:t>
+            <w:r>
+              <w:t>TestEvidence/1.6</w:t>
             </w:r>
           </w:p>
         </w:tc>
@@ -7315,13 +7180,8 @@
             <w:tcW w:w="2254" w:type="dxa"/>
           </w:tcPr>
           <w:p>
-            <w:proofErr w:type="spellStart"/>
-            <w:r>
-              <w:t>TestEvidence</w:t>
-            </w:r>
-            <w:proofErr w:type="spellEnd"/>
-            <w:r>
-              <w:t>/1.7</w:t>
+            <w:r>
+              <w:t>TestEvidence/1.7</w:t>
             </w:r>
           </w:p>
         </w:tc>
@@ -7362,13 +7222,8 @@
             <w:tcW w:w="2254" w:type="dxa"/>
           </w:tcPr>
           <w:p>
-            <w:proofErr w:type="spellStart"/>
-            <w:r>
-              <w:t>TestEvidence</w:t>
-            </w:r>
-            <w:proofErr w:type="spellEnd"/>
-            <w:r>
-              <w:t>/1.8</w:t>
+            <w:r>
+              <w:t>TestEvidence/1.8</w:t>
             </w:r>
           </w:p>
         </w:tc>
@@ -7487,13 +7342,8 @@
             <w:tcW w:w="2254" w:type="dxa"/>
           </w:tcPr>
           <w:p>
-            <w:proofErr w:type="spellStart"/>
-            <w:r>
-              <w:t>TestEvidence</w:t>
-            </w:r>
-            <w:proofErr w:type="spellEnd"/>
-            <w:r>
-              <w:t>/2.1</w:t>
+            <w:r>
+              <w:t>TestEvidence/2.1</w:t>
             </w:r>
           </w:p>
         </w:tc>
@@ -7534,13 +7384,8 @@
             <w:tcW w:w="2254" w:type="dxa"/>
           </w:tcPr>
           <w:p>
-            <w:proofErr w:type="spellStart"/>
-            <w:r>
-              <w:t>TestEvidence</w:t>
-            </w:r>
-            <w:proofErr w:type="spellEnd"/>
-            <w:r>
-              <w:t>/2.2</w:t>
+            <w:r>
+              <w:t>TestEvidence/2.2</w:t>
             </w:r>
           </w:p>
         </w:tc>
@@ -7581,13 +7426,8 @@
             <w:tcW w:w="2254" w:type="dxa"/>
           </w:tcPr>
           <w:p>
-            <w:proofErr w:type="spellStart"/>
-            <w:r>
-              <w:t>TestEvidence</w:t>
-            </w:r>
-            <w:proofErr w:type="spellEnd"/>
-            <w:r>
-              <w:t>/2.3</w:t>
+            <w:r>
+              <w:t>TestEvidence/2.3</w:t>
             </w:r>
           </w:p>
         </w:tc>
@@ -7628,13 +7468,8 @@
             <w:tcW w:w="2254" w:type="dxa"/>
           </w:tcPr>
           <w:p>
-            <w:proofErr w:type="spellStart"/>
-            <w:r>
-              <w:t>TestEvidence</w:t>
-            </w:r>
-            <w:proofErr w:type="spellEnd"/>
-            <w:r>
-              <w:t>/2.4</w:t>
+            <w:r>
+              <w:t>TestEvidence/2.4</w:t>
             </w:r>
           </w:p>
         </w:tc>
@@ -7675,13 +7510,8 @@
             <w:tcW w:w="2254" w:type="dxa"/>
           </w:tcPr>
           <w:p>
-            <w:proofErr w:type="spellStart"/>
-            <w:r>
-              <w:t>TestEvidence</w:t>
-            </w:r>
-            <w:proofErr w:type="spellEnd"/>
-            <w:r>
-              <w:t>/2.5</w:t>
+            <w:r>
+              <w:t>TestEvidence/2.5</w:t>
             </w:r>
           </w:p>
         </w:tc>
@@ -7722,13 +7552,8 @@
             <w:tcW w:w="2254" w:type="dxa"/>
           </w:tcPr>
           <w:p>
-            <w:proofErr w:type="spellStart"/>
-            <w:r>
-              <w:t>TestEvidence</w:t>
-            </w:r>
-            <w:proofErr w:type="spellEnd"/>
-            <w:r>
-              <w:t>/2.6</w:t>
+            <w:r>
+              <w:t>TestEvidence/2.6</w:t>
             </w:r>
           </w:p>
         </w:tc>
@@ -7740,10 +7565,7 @@
           </w:tcPr>
           <w:p>
             <w:r>
-              <w:t>T</w:t>
-            </w:r>
-            <w:r>
-              <w:t>op 10 graph, scaled 95%, horizontal view</w:t>
+              <w:t>Top 10 graph, scaled 95%, horizontal view</w:t>
             </w:r>
           </w:p>
         </w:tc>
@@ -7772,13 +7594,8 @@
             <w:tcW w:w="2254" w:type="dxa"/>
           </w:tcPr>
           <w:p>
-            <w:proofErr w:type="spellStart"/>
-            <w:r>
-              <w:t>TestEvidence</w:t>
-            </w:r>
-            <w:proofErr w:type="spellEnd"/>
-            <w:r>
-              <w:t>/2.7</w:t>
+            <w:r>
+              <w:t>TestEvidence/2.7</w:t>
             </w:r>
           </w:p>
         </w:tc>
@@ -7819,13 +7636,8 @@
             <w:tcW w:w="2254" w:type="dxa"/>
           </w:tcPr>
           <w:p>
-            <w:proofErr w:type="spellStart"/>
-            <w:r>
-              <w:t>TestEvidence</w:t>
-            </w:r>
-            <w:proofErr w:type="spellEnd"/>
-            <w:r>
-              <w:t>/2.8</w:t>
+            <w:r>
+              <w:t>TestEvidence/2.8</w:t>
             </w:r>
           </w:p>
         </w:tc>
@@ -7940,13 +7752,8 @@
             <w:tcW w:w="2254" w:type="dxa"/>
           </w:tcPr>
           <w:p>
-            <w:proofErr w:type="spellStart"/>
-            <w:r>
-              <w:t>TestEvidence</w:t>
-            </w:r>
-            <w:proofErr w:type="spellEnd"/>
-            <w:r>
-              <w:t>/3.1</w:t>
+            <w:r>
+              <w:t>TestEvidence/3.1</w:t>
             </w:r>
           </w:p>
         </w:tc>
@@ -7987,13 +7794,8 @@
             <w:tcW w:w="2254" w:type="dxa"/>
           </w:tcPr>
           <w:p>
-            <w:proofErr w:type="spellStart"/>
-            <w:r>
-              <w:t>TestEvidence</w:t>
-            </w:r>
-            <w:proofErr w:type="spellEnd"/>
-            <w:r>
-              <w:t>/3.2</w:t>
+            <w:r>
+              <w:t>TestEvidence/3.2</w:t>
             </w:r>
           </w:p>
         </w:tc>
@@ -8017,11 +7819,9 @@
             <w:r>
               <w:t xml:space="preserve">Table of results fits </w:t>
             </w:r>
-            <w:proofErr w:type="gramStart"/>
-            <w:r>
-              <w:t>view,</w:t>
-            </w:r>
-            <w:proofErr w:type="gramEnd"/>
+            <w:r>
+              <w:t>view;</w:t>
+            </w:r>
             <w:r>
               <w:t xml:space="preserve"> footer does not obscure bottom results.</w:t>
             </w:r>
@@ -8042,13 +7842,8 @@
             <w:tcW w:w="2254" w:type="dxa"/>
           </w:tcPr>
           <w:p>
-            <w:proofErr w:type="spellStart"/>
-            <w:r>
-              <w:t>TestEvidence</w:t>
-            </w:r>
-            <w:proofErr w:type="spellEnd"/>
-            <w:r>
-              <w:t>/3.3</w:t>
+            <w:r>
+              <w:t>TestEvidence/3.3</w:t>
             </w:r>
           </w:p>
         </w:tc>
@@ -8089,13 +7884,8 @@
             <w:tcW w:w="2254" w:type="dxa"/>
           </w:tcPr>
           <w:p>
-            <w:proofErr w:type="spellStart"/>
-            <w:r>
-              <w:t>TestEvidence</w:t>
-            </w:r>
-            <w:proofErr w:type="spellEnd"/>
-            <w:r>
-              <w:t>/3.4</w:t>
+            <w:r>
+              <w:t>TestEvidence/3.4</w:t>
             </w:r>
           </w:p>
         </w:tc>
@@ -8136,13 +7926,8 @@
             <w:tcW w:w="2254" w:type="dxa"/>
           </w:tcPr>
           <w:p>
-            <w:proofErr w:type="spellStart"/>
-            <w:r>
-              <w:t>TestEvidence</w:t>
-            </w:r>
-            <w:proofErr w:type="spellEnd"/>
-            <w:r>
-              <w:t>/3.5</w:t>
+            <w:r>
+              <w:t>TestEvidence/3.5</w:t>
             </w:r>
           </w:p>
         </w:tc>
@@ -8199,15 +7984,7 @@
       </w:r>
       <w:r>
         <w:br/>
-        <w:t>This has been demonstrated in the test documentation, “Test Results”. Screenshots which serve as reference and proof of functionality are supplied in the directory “</w:t>
-      </w:r>
-      <w:proofErr w:type="spellStart"/>
-      <w:r>
-        <w:t>TestEvidence</w:t>
-      </w:r>
-      <w:proofErr w:type="spellEnd"/>
-      <w:r>
-        <w:t>”. The screenshots have been labelled and with a descriptive name and are prefixed with a corresponding number identified in the test table.</w:t>
+        <w:t>This has been demonstrated in the test documentation, “Test Results”. Screenshots which serve as reference and proof of functionality are supplied in the directory “TestEvidence”. The screenshots have been labelled and with a descriptive name and are prefixed with a corresponding number identified in the test table.</w:t>
       </w:r>
       <w:r>
         <w:br/>
@@ -8251,23 +8028,7 @@
       </w:r>
       <w:r>
         <w:br/>
-        <w:t>The documents “</w:t>
-      </w:r>
-      <w:proofErr w:type="spellStart"/>
-      <w:r>
-        <w:t>MultiPlatform</w:t>
-      </w:r>
-      <w:proofErr w:type="spellEnd"/>
-      <w:r>
-        <w:t xml:space="preserve"> Report” and “Business Analysis Report” have been included in the master document. The former covers responsive versus adaptive web design and makes a choice as to which </w:t>
-      </w:r>
-      <w:proofErr w:type="gramStart"/>
-      <w:r>
-        <w:t>design</w:t>
-      </w:r>
-      <w:proofErr w:type="gramEnd"/>
-      <w:r>
-        <w:t xml:space="preserve"> we have utilised. The latter covers software development, quality control and quality assurance practices relating to CITE Managed Services. These practices are integrated into our testing and quality assurance plan.</w:t>
+        <w:t>The documents “MultiPlatform Report” and “Business Analysis Report” have been included in the master document. The former covers responsive versus adaptive web design and makes a choice as to which design we have utilised. The latter covers software development, quality control and quality assurance practices relating to CITE Managed Services. These practices are integrated into our testing and quality assurance plan.</w:t>
       </w:r>
       <w:r>
         <w:br/>
@@ -8289,15 +8050,7 @@
       </w:r>
       <w:r>
         <w:br/>
-        <w:t xml:space="preserve">A test table has been constructed for the various platforms with various test cases. Each test case was carried out, an expectation was set for the outcome, and then verified against a screenshot provided in the </w:t>
-      </w:r>
-      <w:proofErr w:type="spellStart"/>
-      <w:r>
-        <w:t>TestEvidence</w:t>
-      </w:r>
-      <w:proofErr w:type="spellEnd"/>
-      <w:r>
-        <w:t xml:space="preserve"> directory which shows the actual outcome. This document is included in the master document.</w:t>
+        <w:t>A test table has been constructed for the various platforms with various test cases. Each test case was carried out, an expectation was set for the outcome, and then verified against a screenshot provided in the TestEvidence directory which shows the actual outcome. This document is included in the master document.</w:t>
       </w:r>
     </w:p>
     <w:p/>
@@ -10932,21 +10685,21 @@
     <w:charset w:val="00"/>
     <w:family w:val="swiss"/>
     <w:pitch w:val="variable"/>
-    <w:sig w:usb0="E0002AFF" w:usb1="4000ACFF" w:usb2="00000001" w:usb3="00000000" w:csb0="000001FF" w:csb1="00000000"/>
+    <w:sig w:usb0="E0002EFF" w:usb1="C000247B" w:usb2="00000009" w:usb3="00000000" w:csb0="000001FF" w:csb1="00000000"/>
   </w:font>
   <w:font w:name="Calibri Light">
     <w:panose1 w:val="020F0302020204030204"/>
     <w:charset w:val="00"/>
     <w:family w:val="swiss"/>
     <w:pitch w:val="variable"/>
-    <w:sig w:usb0="A0002AEF" w:usb1="4000207B" w:usb2="00000000" w:usb3="00000000" w:csb0="000001FF" w:csb1="00000000"/>
+    <w:sig w:usb0="E0002AFF" w:usb1="C000247B" w:usb2="00000009" w:usb3="00000000" w:csb0="000001FF" w:csb1="00000000"/>
   </w:font>
   <w:font w:name="Arial">
     <w:panose1 w:val="020B0604020202020204"/>
     <w:charset w:val="00"/>
     <w:family w:val="swiss"/>
     <w:pitch w:val="variable"/>
-    <w:sig w:usb0="E0002AFF" w:usb1="C0007843" w:usb2="00000009" w:usb3="00000000" w:csb0="000001FF" w:csb1="00000000"/>
+    <w:sig w:usb0="E0002EFF" w:usb1="C000785B" w:usb2="00000009" w:usb3="00000000" w:csb0="000001FF" w:csb1="00000000"/>
   </w:font>
 </w:fonts>
 </file>
@@ -10970,6 +10723,7 @@
     <w:rsid w:val="0008061C"/>
     <w:rsid w:val="005C7511"/>
     <w:rsid w:val="007472B5"/>
+    <w:rsid w:val="00961D36"/>
     <w:rsid w:val="00EB152C"/>
     <w:rsid w:val="00F53196"/>
   </w:rsids>
@@ -11813,7 +11567,7 @@
 </file>
 
 <file path=customXml/itemProps2.xml><?xml version="1.0" encoding="utf-8"?>
-<ds:datastoreItem xmlns:ds="http://schemas.openxmlformats.org/officeDocument/2006/customXml" ds:itemID="{C8C40304-D73C-4266-9807-B42290FC29C7}">
+<ds:datastoreItem xmlns:ds="http://schemas.openxmlformats.org/officeDocument/2006/customXml" ds:itemID="{ABB1BC67-1423-4EA1-8E90-F0A5BFD3BAAA}">
   <ds:schemaRefs>
     <ds:schemaRef ds:uri="http://schemas.openxmlformats.org/officeDocument/2006/bibliography"/>
   </ds:schemaRefs>

</xml_diff>

<commit_message>
Cleaned up master doc
</commit_message>
<xml_diff>
--- a/MasterDocument.docx
+++ b/MasterDocument.docx
@@ -1463,21 +1463,7 @@
                 <w:rStyle w:val="Hyperlink"/>
                 <w:noProof/>
               </w:rPr>
-              <w:t>Ou</w:t>
-            </w:r>
-            <w:r>
-              <w:rPr>
-                <w:rStyle w:val="Hyperlink"/>
-                <w:noProof/>
-              </w:rPr>
-              <w:t>r</w:t>
-            </w:r>
-            <w:r>
-              <w:rPr>
-                <w:rStyle w:val="Hyperlink"/>
-                <w:noProof/>
-              </w:rPr>
-              <w:t xml:space="preserve"> Pick</w:t>
+              <w:t>Our Pick</w:t>
             </w:r>
             <w:r>
               <w:rPr>
@@ -3914,7 +3900,23 @@
           <w:b w:val="0"/>
           <w:bCs w:val="0"/>
         </w:rPr>
-        <w:t>that of what was set out in the following Gantt chart. The overlap in tasks reflects a period of collaboration.</w:t>
+        <w:t>that of what was set out in the following Gantt chart</w:t>
+      </w:r>
+      <w:r>
+        <w:rPr>
+          <w:rStyle w:val="Strong"/>
+          <w:b w:val="0"/>
+          <w:bCs w:val="0"/>
+        </w:rPr>
+        <w:t xml:space="preserve"> and it was further updated when the requirements were completed</w:t>
+      </w:r>
+      <w:r>
+        <w:rPr>
+          <w:rStyle w:val="Strong"/>
+          <w:b w:val="0"/>
+          <w:bCs w:val="0"/>
+        </w:rPr>
+        <w:t>. The overlap in tasks reflects a period of collaboration.</w:t>
       </w:r>
     </w:p>
     <w:p>
@@ -4456,13 +4458,7 @@
         <w:rPr>
           <w:lang w:eastAsia="en-AU"/>
         </w:rPr>
-        <w:t>CITE Managed Services QA</w:t>
-      </w:r>
-      <w:r>
-        <w:rPr>
-          <w:lang w:eastAsia="en-AU"/>
-        </w:rPr>
-        <w:t xml:space="preserve">: </w:t>
+        <w:t xml:space="preserve">CITE Managed Services QA: </w:t>
       </w:r>
       <w:r>
         <w:t>Comprehensive Approach to Quality</w:t>
@@ -4487,7 +4483,15 @@
         <w:t>starts with planning</w:t>
       </w:r>
       <w:r>
-        <w:t xml:space="preserve"> applicable set of standards, regulations, procedures, guidelines and tools in each project</w:t>
+        <w:t xml:space="preserve"> applicable set of standards, regulations, procedures, </w:t>
+      </w:r>
+      <w:proofErr w:type="gramStart"/>
+      <w:r>
+        <w:t>guidelines</w:t>
+      </w:r>
+      <w:proofErr w:type="gramEnd"/>
+      <w:r>
+        <w:t xml:space="preserve"> and tools in each project</w:t>
       </w:r>
       <w:r>
         <w:t>’s</w:t>
@@ -4696,7 +4700,15 @@
     </w:p>
     <w:p>
       <w:r>
-        <w:t xml:space="preserve">Adaptive web design was first introduced by a web designer named Aaron Gustafson in 2011. In adaptive approach, the sites are designed to have multiple fixed layout sizes. Depending on the amount of space available, the site detects and picks one of the prefixed layouts that fits the screen. For example, if the site is opened on a desktop browser, it will pick the layout best suited for a desktop screen, resizing the browser won’t affect the layout of the web page. </w:t>
+        <w:t xml:space="preserve">Adaptive web design was first introduced by a web designer named Aaron Gustafson in 2011. In adaptive approach, the sites are designed to have multiple fixed layout sizes. Depending on the amount of space available, the site detects and picks one of the prefixed layouts that fits the screen. For example, if the site is opened on a desktop browser, it will pick the layout best suited for a desktop screen, resizing the browser </w:t>
+      </w:r>
+      <w:proofErr w:type="gramStart"/>
+      <w:r>
+        <w:t>won’t</w:t>
+      </w:r>
+      <w:proofErr w:type="gramEnd"/>
+      <w:r>
+        <w:t xml:space="preserve"> affect the layout of the web page. </w:t>
       </w:r>
     </w:p>
     <w:p>
@@ -4712,7 +4724,15 @@
     </w:p>
     <w:p>
       <w:r>
-        <w:t>Adaptive design has the best user experience on all the devices because unlike responsive design, where the desktop design works into the smaller devices, adaptive design offers to have custom designs for desktop, mobile, tablet and any other devices that the site can be opened. Designers can design different buttons, navigation tools and other interface tools based on users’ needs for a particular device. Adaptive websites often outperform websites with responsive design. They are usually 2-3 times faster than the responsive ones as it gives less data to the user for it to deliver a better user experience.</w:t>
+        <w:t xml:space="preserve">Adaptive design has the best user experience on all the devices because unlike responsive design, where the desktop design works into the smaller devices, adaptive design offers to have custom designs for desktop, mobile, tablet and any other devices that the site can be opened. Designers can design different buttons, navigation tools and other interface tools based on users’ needs for a </w:t>
+      </w:r>
+      <w:proofErr w:type="gramStart"/>
+      <w:r>
+        <w:t>particular device</w:t>
+      </w:r>
+      <w:proofErr w:type="gramEnd"/>
+      <w:r>
+        <w:t>. Adaptive websites often outperform websites with responsive design. They are usually 2-3 times faster than the responsive ones as it gives less data to the user for it to deliver a better user experience.</w:t>
       </w:r>
       <w:r>
         <w:t xml:space="preserve"> In adaptive design, there is also the option to create mobile only websites</w:t>
@@ -4783,7 +4803,15 @@
     </w:p>
     <w:p>
       <w:r>
-        <w:t>Responsive designs drawback could be that the websites might be slower on different devices. Images on the website could affect the loading times of a website. The same website that opens up quickly on a desktop might take much longer on mobile device or a tablet. Putting ads on the website could also be big challenge. As the website will flow on different devices, ads might not configure properly and adjust to the screen.</w:t>
+        <w:t xml:space="preserve">Responsive designs drawback could be that the websites might be slower on different devices. Images on the website could affect the loading times of a website. The same website that </w:t>
+      </w:r>
+      <w:proofErr w:type="gramStart"/>
+      <w:r>
+        <w:t>opens up</w:t>
+      </w:r>
+      <w:proofErr w:type="gramEnd"/>
+      <w:r>
+        <w:t xml:space="preserve"> quickly on a desktop might take much longer on mobile device or a tablet. Putting ads on the website could also be big challenge. As the website will flow on different devices, ads might not configure properly and adjust to the screen.</w:t>
       </w:r>
     </w:p>
     <w:p>
@@ -4810,28 +4838,49 @@
           <w:b/>
           <w:bCs/>
         </w:rPr>
-        <w:t>We picked Responsive web design as our approach</w:t>
+        <w:t xml:space="preserve">We picked Responsive web design as our </w:t>
       </w:r>
       <w:r>
         <w:rPr>
           <w:b/>
           <w:bCs/>
         </w:rPr>
-        <w:t xml:space="preserve"> because it is easier to manage and implement</w:t>
+        <w:t xml:space="preserve">primary </w:t>
       </w:r>
       <w:r>
         <w:rPr>
           <w:b/>
           <w:bCs/>
         </w:rPr>
-        <w:t>.</w:t>
+        <w:t>approach</w:t>
       </w:r>
       <w:r>
         <w:rPr>
           <w:b/>
           <w:bCs/>
         </w:rPr>
+        <w:t xml:space="preserve"> because it is easier to manage and implement</w:t>
+      </w:r>
+      <w:r>
+        <w:rPr>
+          <w:b/>
+          <w:bCs/>
+        </w:rPr>
+        <w:t>.</w:t>
+      </w:r>
+      <w:r>
+        <w:rPr>
+          <w:b/>
+          <w:bCs/>
+        </w:rPr>
         <w:t xml:space="preserve"> </w:t>
+      </w:r>
+      <w:r>
+        <w:rPr>
+          <w:b/>
+          <w:bCs/>
+        </w:rPr>
+        <w:t>We also used some adaptive design choices to fix some issues with our display table.</w:t>
       </w:r>
     </w:p>
     <w:p>
@@ -6837,14 +6886,8 @@
         <w:t>System Test Components:</w:t>
       </w:r>
       <w:bookmarkEnd w:id="86"/>
-    </w:p>
-    <w:p>
-      <w:r>
-        <w:t xml:space="preserve">- Go over main.css file and examine all statements relevant to website responsiveness. </w:t>
-      </w:r>
       <w:r>
         <w:br/>
-        <w:t>- Such code has been marked with comments to identify which ones should be tested.</w:t>
       </w:r>
     </w:p>
     <w:p>
@@ -8056,7 +8099,23 @@
       </w:r>
       <w:r>
         <w:br/>
-        <w:t>The documents “MultiPlatform Report” and “Business Analysis Report” have been included in the master document. The former covers responsive versus adaptive web design and makes a choice as to which design we have utilised. The latter covers software development, quality control and quality assurance practices relating to CITE Managed Services. These practices are integrated into our testing and quality assurance plan.</w:t>
+        <w:t>The documents “</w:t>
+      </w:r>
+      <w:proofErr w:type="spellStart"/>
+      <w:r>
+        <w:t>MultiPlatform</w:t>
+      </w:r>
+      <w:proofErr w:type="spellEnd"/>
+      <w:r>
+        <w:t xml:space="preserve"> Report” and “Business Analysis Report” have been included in the master document. The former covers responsive versus adaptive web design and makes a choice as to which </w:t>
+      </w:r>
+      <w:proofErr w:type="gramStart"/>
+      <w:r>
+        <w:t>design</w:t>
+      </w:r>
+      <w:proofErr w:type="gramEnd"/>
+      <w:r>
+        <w:t xml:space="preserve"> we have utilised. The latter covers software development, quality control and quality assurance practices relating to CITE Managed Services. These practices are integrated into our testing and quality assurance plan.</w:t>
       </w:r>
       <w:r>
         <w:br/>
@@ -10752,6 +10811,7 @@
     <w:rsid w:val="002E0527"/>
     <w:rsid w:val="005C7511"/>
     <w:rsid w:val="007472B5"/>
+    <w:rsid w:val="007D4B59"/>
     <w:rsid w:val="00961D36"/>
     <w:rsid w:val="00EB152C"/>
     <w:rsid w:val="00F53196"/>
@@ -11596,7 +11656,7 @@
 </file>
 
 <file path=customXml/itemProps2.xml><?xml version="1.0" encoding="utf-8"?>
-<ds:datastoreItem xmlns:ds="http://schemas.openxmlformats.org/officeDocument/2006/customXml" ds:itemID="{9B560167-6B6E-429C-B244-1ADB0AB0AAE8}">
+<ds:datastoreItem xmlns:ds="http://schemas.openxmlformats.org/officeDocument/2006/customXml" ds:itemID="{38794864-2AD8-4A33-AF19-69CFE9FE0B2C}">
   <ds:schemaRefs>
     <ds:schemaRef ds:uri="http://schemas.openxmlformats.org/officeDocument/2006/bibliography"/>
   </ds:schemaRefs>

</xml_diff>

<commit_message>
Finalised master doc for submission
</commit_message>
<xml_diff>
--- a/MasterDocument.docx
+++ b/MasterDocument.docx
@@ -227,7 +227,7 @@
                     <w:docPart w:val="6ACD2A25D3004BBD93C71EC31A8FFC0A"/>
                   </w:placeholder>
                   <w:dataBinding w:prefixMappings="xmlns:ns0='http://schemas.microsoft.com/office/2006/coverPageProps'" w:xpath="/ns0:CoverPageProperties[1]/ns0:PublishDate[1]" w:storeItemID="{55AF091B-3C7A-41E3-B477-F2FDAA23CFDA}"/>
-                  <w:date w:fullDate="2020-06-03T00:00:00Z">
+                  <w:date w:fullDate="2020-04-06T00:00:00Z">
                     <w:dateFormat w:val="M-d-yyyy"/>
                     <w:lid w:val="en-US"/>
                     <w:storeMappedDataAs w:val="dateTime"/>
@@ -251,7 +251,7 @@
                         <w:sz w:val="28"/>
                         <w:szCs w:val="28"/>
                       </w:rPr>
-                      <w:t>6-3-2020</w:t>
+                      <w:t>4-6-2020</w:t>
                     </w:r>
                   </w:p>
                 </w:sdtContent>
@@ -4674,7 +4674,10 @@
     </w:p>
     <w:p>
       <w:r>
-        <w:t>ACME Entertainment has commissioned a prototype movie database that allows users to search the database for movie information, using several different search options. The new prototype is required to take the existing application and modify it so that it fits on the major digital platforms (Desktop/Laptop, mobile, tablet). They have additionally requested a multi-platform report that outlines the advantages and disadvantages of the two major design options: responsive and adaptive. The development team must decide as to which option to use, implement it using the existing application, and produce a report explaining the differences between the two options.</w:t>
+        <w:t>Acme Entertainment Pty Ltd</w:t>
+      </w:r>
+      <w:r>
+        <w:t xml:space="preserve"> has assigned our team with the task of implementing a movie database. Our team needs to create a multi-platform report and choose one of the two design options currently used, which are adaptive and responsive. In this report, we will be explaining the two web designs and will also be comparing the two to figure out the advantages and disadvantages of the two design methods. In the end, we will choose either adaptive or responsive method to rework our prototype.</w:t>
       </w:r>
     </w:p>
     <w:p>
@@ -4721,50 +4724,30 @@
     </w:p>
     <w:p>
       <w:pPr>
-        <w:pStyle w:val="Heading3"/>
-      </w:pPr>
-      <w:bookmarkStart w:id="13" w:name="_Toc41937104"/>
-      <w:bookmarkStart w:id="14" w:name="_Toc42159604"/>
-      <w:r>
-        <w:t>Introduction</w:t>
+        <w:pStyle w:val="Heading2"/>
+      </w:pPr>
+      <w:bookmarkStart w:id="13" w:name="_Toc41937105"/>
+      <w:bookmarkStart w:id="14" w:name="_Toc42159605"/>
+      <w:r>
+        <w:br/>
+      </w:r>
+      <w:r>
+        <w:t>Web Design Methods</w:t>
       </w:r>
       <w:bookmarkEnd w:id="13"/>
       <w:bookmarkEnd w:id="14"/>
-      <w:r>
-        <w:t xml:space="preserve"> </w:t>
-      </w:r>
-    </w:p>
-    <w:p>
-      <w:r>
-        <w:t>Acme Entertainment Pty Ltd</w:t>
-      </w:r>
-      <w:r>
-        <w:t xml:space="preserve"> has assigned our team with the task of implementing a movie database. Our team needs to create a multi-platform report and choose one of the two design options currently used, which are adaptive and responsive. In this report, we will be explaining the two web designs and will also be comparing the two to figure out the advantages and disadvantages of the two design methods. In the end, we will choose either adaptive or responsive method to rework our prototype.</w:t>
-      </w:r>
-    </w:p>
-    <w:p>
-      <w:pPr>
-        <w:pStyle w:val="Heading2"/>
-      </w:pPr>
-      <w:bookmarkStart w:id="15" w:name="_Toc41937105"/>
-      <w:bookmarkStart w:id="16" w:name="_Toc42159605"/>
-      <w:r>
-        <w:t>Web Design Methods</w:t>
+    </w:p>
+    <w:p>
+      <w:pPr>
+        <w:pStyle w:val="Heading3"/>
+      </w:pPr>
+      <w:bookmarkStart w:id="15" w:name="_Toc41937106"/>
+      <w:bookmarkStart w:id="16" w:name="_Toc42159606"/>
+      <w:r>
+        <w:t>Adaptive Web Design</w:t>
       </w:r>
       <w:bookmarkEnd w:id="15"/>
       <w:bookmarkEnd w:id="16"/>
-    </w:p>
-    <w:p>
-      <w:pPr>
-        <w:pStyle w:val="Heading3"/>
-      </w:pPr>
-      <w:bookmarkStart w:id="17" w:name="_Toc41937106"/>
-      <w:bookmarkStart w:id="18" w:name="_Toc42159606"/>
-      <w:r>
-        <w:t>Adaptive Web Design</w:t>
-      </w:r>
-      <w:bookmarkEnd w:id="17"/>
-      <w:bookmarkEnd w:id="18"/>
     </w:p>
     <w:p>
       <w:r>
@@ -4836,13 +4819,13 @@
       <w:pPr>
         <w:pStyle w:val="Heading3"/>
       </w:pPr>
-      <w:bookmarkStart w:id="19" w:name="_Toc41937107"/>
-      <w:bookmarkStart w:id="20" w:name="_Toc42159607"/>
+      <w:bookmarkStart w:id="17" w:name="_Toc41937107"/>
+      <w:bookmarkStart w:id="18" w:name="_Toc42159607"/>
       <w:r>
         <w:t>Responsive Web Design</w:t>
       </w:r>
-      <w:bookmarkEnd w:id="19"/>
-      <w:bookmarkEnd w:id="20"/>
+      <w:bookmarkEnd w:id="17"/>
+      <w:bookmarkEnd w:id="18"/>
     </w:p>
     <w:p>
       <w:r>
@@ -4856,6 +4839,7 @@
           <w:id w:val="-299301443"/>
           <w:citation/>
         </w:sdtPr>
+        <w:sdtEndPr/>
         <w:sdtContent>
           <w:r>
             <w:fldChar w:fldCharType="begin"/>
@@ -4904,6 +4888,7 @@
           <w:id w:val="-694236825"/>
           <w:citation/>
         </w:sdtPr>
+        <w:sdtEndPr/>
         <w:sdtContent>
           <w:r>
             <w:fldChar w:fldCharType="begin"/>
@@ -4944,13 +4929,13 @@
       <w:pPr>
         <w:pStyle w:val="Heading2"/>
       </w:pPr>
-      <w:bookmarkStart w:id="21" w:name="_Toc41937108"/>
-      <w:bookmarkStart w:id="22" w:name="_Toc42159608"/>
+      <w:bookmarkStart w:id="19" w:name="_Toc41937108"/>
+      <w:bookmarkStart w:id="20" w:name="_Toc42159608"/>
       <w:r>
         <w:t>Our Pick</w:t>
       </w:r>
-      <w:bookmarkEnd w:id="21"/>
-      <w:bookmarkEnd w:id="22"/>
+      <w:bookmarkEnd w:id="19"/>
+      <w:bookmarkEnd w:id="20"/>
     </w:p>
     <w:p>
       <w:pPr>
@@ -5036,7 +5021,7 @@
           <w:bCs w:val="0"/>
         </w:rPr>
       </w:pPr>
-      <w:bookmarkStart w:id="23" w:name="_Toc42159609"/>
+      <w:bookmarkStart w:id="21" w:name="_Toc42159609"/>
       <w:r>
         <w:rPr>
           <w:rStyle w:val="Strong"/>
@@ -5070,27 +5055,27 @@
         </w:rPr>
         <w:t>:</w:t>
       </w:r>
+      <w:bookmarkEnd w:id="21"/>
+    </w:p>
+    <w:p>
+      <w:pPr>
+        <w:pStyle w:val="Heading2"/>
+        <w:rPr>
+          <w:noProof/>
+        </w:rPr>
+      </w:pPr>
+      <w:bookmarkStart w:id="22" w:name="_Toc420154046"/>
+      <w:bookmarkStart w:id="23" w:name="_Toc42001159"/>
+      <w:bookmarkStart w:id="24" w:name="_Toc42159610"/>
+      <w:r>
+        <w:rPr>
+          <w:noProof/>
+        </w:rPr>
+        <w:t>Introduction</w:t>
+      </w:r>
+      <w:bookmarkEnd w:id="22"/>
       <w:bookmarkEnd w:id="23"/>
-    </w:p>
-    <w:p>
-      <w:pPr>
-        <w:pStyle w:val="Heading2"/>
-        <w:rPr>
-          <w:noProof/>
-        </w:rPr>
-      </w:pPr>
-      <w:bookmarkStart w:id="24" w:name="_Toc420154046"/>
-      <w:bookmarkStart w:id="25" w:name="_Toc42001159"/>
-      <w:bookmarkStart w:id="26" w:name="_Toc42159610"/>
-      <w:r>
-        <w:rPr>
-          <w:noProof/>
-        </w:rPr>
-        <w:t>Introduction</w:t>
-      </w:r>
       <w:bookmarkEnd w:id="24"/>
-      <w:bookmarkEnd w:id="25"/>
-      <w:bookmarkEnd w:id="26"/>
       <w:r>
         <w:rPr>
           <w:noProof/>
@@ -5129,8 +5114,8 @@
           <w:noProof/>
         </w:rPr>
       </w:pPr>
-      <w:bookmarkStart w:id="27" w:name="_Toc68064297"/>
-      <w:bookmarkStart w:id="28" w:name="_Toc118515455"/>
+      <w:bookmarkStart w:id="25" w:name="_Toc68064297"/>
+      <w:bookmarkStart w:id="26" w:name="_Toc118515455"/>
       <w:r>
         <w:rPr>
           <w:rFonts w:ascii="Calibri" w:hAnsi="Calibri" w:cs="Calibri"/>
@@ -5138,9 +5123,9 @@
         </w:rPr>
         <w:t xml:space="preserve"> </w:t>
       </w:r>
-      <w:bookmarkStart w:id="29" w:name="_Toc420154047"/>
-      <w:bookmarkStart w:id="30" w:name="_Toc42001160"/>
-      <w:bookmarkStart w:id="31" w:name="_Toc42159611"/>
+      <w:bookmarkStart w:id="27" w:name="_Toc420154047"/>
+      <w:bookmarkStart w:id="28" w:name="_Toc42001160"/>
+      <w:bookmarkStart w:id="29" w:name="_Toc42159611"/>
       <w:r>
         <w:rPr>
           <w:rFonts w:ascii="Calibri" w:hAnsi="Calibri" w:cs="Calibri"/>
@@ -5148,13 +5133,13 @@
         </w:rPr>
         <w:t>Scope</w:t>
       </w:r>
-      <w:bookmarkStart w:id="32" w:name="_Toc118515456"/>
-      <w:bookmarkStart w:id="33" w:name="_Toc68064298"/>
+      <w:bookmarkStart w:id="30" w:name="_Toc118515456"/>
+      <w:bookmarkStart w:id="31" w:name="_Toc68064298"/>
+      <w:bookmarkEnd w:id="25"/>
+      <w:bookmarkEnd w:id="26"/>
       <w:bookmarkEnd w:id="27"/>
       <w:bookmarkEnd w:id="28"/>
       <w:bookmarkEnd w:id="29"/>
-      <w:bookmarkEnd w:id="30"/>
-      <w:bookmarkEnd w:id="31"/>
     </w:p>
     <w:p>
       <w:pPr>
@@ -5170,17 +5155,17 @@
         <w:spacing w:before="240" w:after="60" w:line="240" w:lineRule="auto"/>
         <w:ind w:left="2700" w:hanging="720"/>
       </w:pPr>
-      <w:bookmarkStart w:id="34" w:name="_Toc420154048"/>
-      <w:bookmarkStart w:id="35" w:name="_Toc42001161"/>
-      <w:bookmarkStart w:id="36" w:name="_Toc42159612"/>
+      <w:bookmarkStart w:id="32" w:name="_Toc420154048"/>
+      <w:bookmarkStart w:id="33" w:name="_Toc42001161"/>
+      <w:bookmarkStart w:id="34" w:name="_Toc42159612"/>
+      <w:bookmarkEnd w:id="30"/>
+      <w:bookmarkEnd w:id="31"/>
+      <w:r>
+        <w:t>In Scope</w:t>
+      </w:r>
       <w:bookmarkEnd w:id="32"/>
       <w:bookmarkEnd w:id="33"/>
-      <w:r>
-        <w:t>In Scope</w:t>
-      </w:r>
       <w:bookmarkEnd w:id="34"/>
-      <w:bookmarkEnd w:id="35"/>
-      <w:bookmarkEnd w:id="36"/>
     </w:p>
     <w:p>
       <w:pPr>
@@ -5366,19 +5351,19 @@
         <w:spacing w:before="240" w:after="60" w:line="240" w:lineRule="auto"/>
         <w:ind w:left="2700" w:hanging="720"/>
       </w:pPr>
-      <w:bookmarkStart w:id="37" w:name="_Toc420154049"/>
-      <w:bookmarkStart w:id="38" w:name="_Toc118515457"/>
-      <w:bookmarkStart w:id="39" w:name="_Toc68064299"/>
-      <w:bookmarkStart w:id="40" w:name="_Toc42001162"/>
-      <w:bookmarkStart w:id="41" w:name="_Toc42159613"/>
+      <w:bookmarkStart w:id="35" w:name="_Toc420154049"/>
+      <w:bookmarkStart w:id="36" w:name="_Toc118515457"/>
+      <w:bookmarkStart w:id="37" w:name="_Toc68064299"/>
+      <w:bookmarkStart w:id="38" w:name="_Toc42001162"/>
+      <w:bookmarkStart w:id="39" w:name="_Toc42159613"/>
       <w:r>
         <w:t>Out of Scope</w:t>
       </w:r>
+      <w:bookmarkEnd w:id="35"/>
+      <w:bookmarkEnd w:id="36"/>
       <w:bookmarkEnd w:id="37"/>
       <w:bookmarkEnd w:id="38"/>
       <w:bookmarkEnd w:id="39"/>
-      <w:bookmarkEnd w:id="40"/>
-      <w:bookmarkEnd w:id="41"/>
       <w:r>
         <w:br/>
       </w:r>
@@ -5425,9 +5410,9 @@
           <w:noProof/>
         </w:rPr>
       </w:pPr>
-      <w:bookmarkStart w:id="42" w:name="_Toc420154050"/>
-      <w:bookmarkStart w:id="43" w:name="_Toc42001163"/>
-      <w:bookmarkStart w:id="44" w:name="_Toc42159614"/>
+      <w:bookmarkStart w:id="40" w:name="_Toc420154050"/>
+      <w:bookmarkStart w:id="41" w:name="_Toc42001163"/>
+      <w:bookmarkStart w:id="42" w:name="_Toc42159614"/>
       <w:r>
         <w:rPr>
           <w:rFonts w:ascii="Calibri" w:hAnsi="Calibri" w:cs="Calibri"/>
@@ -5435,9 +5420,9 @@
         </w:rPr>
         <w:t>Quality Objective</w:t>
       </w:r>
+      <w:bookmarkEnd w:id="40"/>
+      <w:bookmarkEnd w:id="41"/>
       <w:bookmarkEnd w:id="42"/>
-      <w:bookmarkEnd w:id="43"/>
-      <w:bookmarkEnd w:id="44"/>
     </w:p>
     <w:p>
       <w:pPr>
@@ -5560,10 +5545,10 @@
           <w:noProof/>
         </w:rPr>
       </w:pPr>
-      <w:bookmarkStart w:id="45" w:name="_Toc420154051"/>
-      <w:bookmarkStart w:id="46" w:name="_Toc118515460"/>
-      <w:bookmarkStart w:id="47" w:name="_Toc42001164"/>
-      <w:bookmarkStart w:id="48" w:name="_Toc42159615"/>
+      <w:bookmarkStart w:id="43" w:name="_Toc420154051"/>
+      <w:bookmarkStart w:id="44" w:name="_Toc118515460"/>
+      <w:bookmarkStart w:id="45" w:name="_Toc42001164"/>
+      <w:bookmarkStart w:id="46" w:name="_Toc42159615"/>
       <w:r>
         <w:rPr>
           <w:rFonts w:ascii="Calibri" w:hAnsi="Calibri" w:cs="Calibri"/>
@@ -5571,10 +5556,10 @@
         </w:rPr>
         <w:t>Roles and Responsibilities</w:t>
       </w:r>
+      <w:bookmarkEnd w:id="43"/>
+      <w:bookmarkEnd w:id="44"/>
       <w:bookmarkEnd w:id="45"/>
       <w:bookmarkEnd w:id="46"/>
-      <w:bookmarkEnd w:id="47"/>
-      <w:bookmarkEnd w:id="48"/>
       <w:r>
         <w:rPr>
           <w:rFonts w:ascii="Calibri" w:hAnsi="Calibri" w:cs="Calibri"/>
@@ -5589,7 +5574,7 @@
           <w:rFonts w:ascii="Calibri" w:hAnsi="Calibri" w:cs="Calibri"/>
         </w:rPr>
       </w:pPr>
-      <w:bookmarkStart w:id="49" w:name="_Toc118515461"/>
+      <w:bookmarkStart w:id="47" w:name="_Toc118515461"/>
       <w:r>
         <w:rPr>
           <w:rFonts w:ascii="Calibri" w:hAnsi="Calibri" w:cs="Calibri"/>
@@ -5677,7 +5662,7 @@
         <w:t>Joshua Macaulay – Software Developer, Source Control Manager.</w:t>
       </w:r>
     </w:p>
-    <w:bookmarkEnd w:id="49"/>
+    <w:bookmarkEnd w:id="47"/>
     <w:p>
       <w:pPr>
         <w:rPr>
@@ -5724,18 +5709,18 @@
           <w:noProof/>
         </w:rPr>
       </w:pPr>
-      <w:bookmarkStart w:id="50" w:name="_Toc420154052"/>
-      <w:bookmarkStart w:id="51" w:name="_Toc42001165"/>
-      <w:bookmarkStart w:id="52" w:name="_Toc42159616"/>
+      <w:bookmarkStart w:id="48" w:name="_Toc420154052"/>
+      <w:bookmarkStart w:id="49" w:name="_Toc42001165"/>
+      <w:bookmarkStart w:id="50" w:name="_Toc42159616"/>
       <w:r>
         <w:rPr>
           <w:noProof/>
         </w:rPr>
         <w:t>Test Methodology</w:t>
       </w:r>
+      <w:bookmarkEnd w:id="48"/>
+      <w:bookmarkEnd w:id="49"/>
       <w:bookmarkEnd w:id="50"/>
-      <w:bookmarkEnd w:id="51"/>
-      <w:bookmarkEnd w:id="52"/>
     </w:p>
     <w:p>
       <w:pPr>
@@ -5758,9 +5743,9 @@
           <w:noProof/>
         </w:rPr>
       </w:pPr>
-      <w:bookmarkStart w:id="53" w:name="_Toc420154053"/>
-      <w:bookmarkStart w:id="54" w:name="_Toc42001166"/>
-      <w:bookmarkStart w:id="55" w:name="_Toc42159617"/>
+      <w:bookmarkStart w:id="51" w:name="_Toc420154053"/>
+      <w:bookmarkStart w:id="52" w:name="_Toc42001166"/>
+      <w:bookmarkStart w:id="53" w:name="_Toc42159617"/>
       <w:r>
         <w:rPr>
           <w:rFonts w:ascii="Calibri" w:hAnsi="Calibri" w:cs="Calibri"/>
@@ -5768,9 +5753,9 @@
         </w:rPr>
         <w:t>Overview</w:t>
       </w:r>
+      <w:bookmarkEnd w:id="51"/>
+      <w:bookmarkEnd w:id="52"/>
       <w:bookmarkEnd w:id="53"/>
-      <w:bookmarkEnd w:id="54"/>
-      <w:bookmarkEnd w:id="55"/>
     </w:p>
     <w:p>
       <w:pPr>
@@ -5848,9 +5833,9 @@
           <w:noProof/>
         </w:rPr>
       </w:pPr>
-      <w:bookmarkStart w:id="56" w:name="_Toc420154054"/>
-      <w:bookmarkStart w:id="57" w:name="_Toc42001167"/>
-      <w:bookmarkStart w:id="58" w:name="_Toc42159618"/>
+      <w:bookmarkStart w:id="54" w:name="_Toc420154054"/>
+      <w:bookmarkStart w:id="55" w:name="_Toc42001167"/>
+      <w:bookmarkStart w:id="56" w:name="_Toc42159618"/>
       <w:r>
         <w:rPr>
           <w:rFonts w:ascii="Calibri" w:hAnsi="Calibri" w:cs="Calibri"/>
@@ -5858,9 +5843,9 @@
         </w:rPr>
         <w:t>Test Levels</w:t>
       </w:r>
+      <w:bookmarkEnd w:id="54"/>
+      <w:bookmarkEnd w:id="55"/>
       <w:bookmarkEnd w:id="56"/>
-      <w:bookmarkEnd w:id="57"/>
-      <w:bookmarkEnd w:id="58"/>
     </w:p>
     <w:p>
       <w:pPr>
@@ -6005,27 +5990,27 @@
           <w:noProof/>
         </w:rPr>
       </w:pPr>
-      <w:bookmarkStart w:id="59" w:name="_Toc140901776"/>
-      <w:bookmarkStart w:id="60" w:name="_Toc141078779"/>
-      <w:bookmarkStart w:id="61" w:name="_Toc141079433"/>
-      <w:bookmarkStart w:id="62" w:name="_Toc141080119"/>
-      <w:bookmarkStart w:id="63" w:name="_Toc420154055"/>
-      <w:bookmarkStart w:id="64" w:name="_Toc42001168"/>
-      <w:bookmarkStart w:id="65" w:name="_Toc42159619"/>
+      <w:bookmarkStart w:id="57" w:name="_Toc140901776"/>
+      <w:bookmarkStart w:id="58" w:name="_Toc141078779"/>
+      <w:bookmarkStart w:id="59" w:name="_Toc141079433"/>
+      <w:bookmarkStart w:id="60" w:name="_Toc141080119"/>
+      <w:bookmarkStart w:id="61" w:name="_Toc420154055"/>
+      <w:bookmarkStart w:id="62" w:name="_Toc42001168"/>
+      <w:bookmarkStart w:id="63" w:name="_Toc42159619"/>
+      <w:bookmarkEnd w:id="57"/>
+      <w:bookmarkEnd w:id="58"/>
       <w:bookmarkEnd w:id="59"/>
       <w:bookmarkEnd w:id="60"/>
+      <w:r>
+        <w:rPr>
+          <w:rFonts w:ascii="Calibri" w:hAnsi="Calibri" w:cs="Calibri"/>
+          <w:noProof/>
+        </w:rPr>
+        <w:t>Bug Triage</w:t>
+      </w:r>
       <w:bookmarkEnd w:id="61"/>
       <w:bookmarkEnd w:id="62"/>
-      <w:r>
-        <w:rPr>
-          <w:rFonts w:ascii="Calibri" w:hAnsi="Calibri" w:cs="Calibri"/>
-          <w:noProof/>
-        </w:rPr>
-        <w:t>Bug Triage</w:t>
-      </w:r>
       <w:bookmarkEnd w:id="63"/>
-      <w:bookmarkEnd w:id="64"/>
-      <w:bookmarkEnd w:id="65"/>
     </w:p>
     <w:p>
       <w:pPr>
@@ -6082,9 +6067,9 @@
           <w:noProof/>
         </w:rPr>
       </w:pPr>
-      <w:bookmarkStart w:id="66" w:name="_Toc420154057"/>
-      <w:bookmarkStart w:id="67" w:name="_Toc42001169"/>
-      <w:bookmarkStart w:id="68" w:name="_Toc42159620"/>
+      <w:bookmarkStart w:id="64" w:name="_Toc420154057"/>
+      <w:bookmarkStart w:id="65" w:name="_Toc42001169"/>
+      <w:bookmarkStart w:id="66" w:name="_Toc42159620"/>
       <w:r>
         <w:rPr>
           <w:rFonts w:ascii="Calibri" w:hAnsi="Calibri" w:cs="Calibri"/>
@@ -6093,9 +6078,9 @@
         <w:lastRenderedPageBreak/>
         <w:t>Test Completeness</w:t>
       </w:r>
+      <w:bookmarkEnd w:id="64"/>
+      <w:bookmarkEnd w:id="65"/>
       <w:bookmarkEnd w:id="66"/>
-      <w:bookmarkEnd w:id="67"/>
-      <w:bookmarkEnd w:id="68"/>
     </w:p>
     <w:p>
       <w:pPr>
@@ -6204,20 +6189,20 @@
           <w:noProof/>
         </w:rPr>
       </w:pPr>
-      <w:bookmarkStart w:id="69" w:name="_Toc140901782"/>
-      <w:bookmarkStart w:id="70" w:name="_Toc420154058"/>
-      <w:bookmarkStart w:id="71" w:name="_Toc42001170"/>
-      <w:bookmarkStart w:id="72" w:name="_Toc42159621"/>
+      <w:bookmarkStart w:id="67" w:name="_Toc140901782"/>
+      <w:bookmarkStart w:id="68" w:name="_Toc420154058"/>
+      <w:bookmarkStart w:id="69" w:name="_Toc42001170"/>
+      <w:bookmarkStart w:id="70" w:name="_Toc42159621"/>
+      <w:bookmarkEnd w:id="67"/>
+      <w:r>
+        <w:rPr>
+          <w:noProof/>
+        </w:rPr>
+        <w:t>Test Deliverables</w:t>
+      </w:r>
+      <w:bookmarkEnd w:id="68"/>
       <w:bookmarkEnd w:id="69"/>
-      <w:r>
-        <w:rPr>
-          <w:noProof/>
-        </w:rPr>
-        <w:t>Test Deliverables</w:t>
-      </w:r>
       <w:bookmarkEnd w:id="70"/>
-      <w:bookmarkEnd w:id="71"/>
-      <w:bookmarkEnd w:id="72"/>
     </w:p>
     <w:p>
       <w:pPr>
@@ -6445,15 +6430,15 @@
       <w:pPr>
         <w:pStyle w:val="Heading2"/>
       </w:pPr>
-      <w:bookmarkStart w:id="73" w:name="_Toc420154059"/>
-      <w:bookmarkStart w:id="74" w:name="_Toc42001171"/>
-      <w:bookmarkStart w:id="75" w:name="_Toc42159622"/>
+      <w:bookmarkStart w:id="71" w:name="_Toc420154059"/>
+      <w:bookmarkStart w:id="72" w:name="_Toc42001171"/>
+      <w:bookmarkStart w:id="73" w:name="_Toc42159622"/>
       <w:r>
         <w:t>Resource &amp; Environment Needs</w:t>
       </w:r>
+      <w:bookmarkEnd w:id="71"/>
+      <w:bookmarkEnd w:id="72"/>
       <w:bookmarkEnd w:id="73"/>
-      <w:bookmarkEnd w:id="74"/>
-      <w:bookmarkEnd w:id="75"/>
     </w:p>
     <w:p>
       <w:pPr>
@@ -6493,9 +6478,9 @@
           <w:noProof/>
         </w:rPr>
       </w:pPr>
-      <w:bookmarkStart w:id="76" w:name="_Toc420154061"/>
-      <w:bookmarkStart w:id="77" w:name="_Toc42001172"/>
-      <w:bookmarkStart w:id="78" w:name="_Toc42159623"/>
+      <w:bookmarkStart w:id="74" w:name="_Toc420154061"/>
+      <w:bookmarkStart w:id="75" w:name="_Toc42001172"/>
+      <w:bookmarkStart w:id="76" w:name="_Toc42159623"/>
       <w:r>
         <w:rPr>
           <w:rFonts w:ascii="Calibri" w:hAnsi="Calibri" w:cs="Calibri"/>
@@ -6503,16 +6488,16 @@
         </w:rPr>
         <w:t>Test Environment</w:t>
       </w:r>
+      <w:bookmarkEnd w:id="74"/>
+      <w:r>
+        <w:rPr>
+          <w:rFonts w:ascii="Calibri" w:hAnsi="Calibri" w:cs="Calibri"/>
+          <w:noProof/>
+        </w:rPr>
+        <w:t xml:space="preserve"> and Tools</w:t>
+      </w:r>
+      <w:bookmarkEnd w:id="75"/>
       <w:bookmarkEnd w:id="76"/>
-      <w:r>
-        <w:rPr>
-          <w:rFonts w:ascii="Calibri" w:hAnsi="Calibri" w:cs="Calibri"/>
-          <w:noProof/>
-        </w:rPr>
-        <w:t xml:space="preserve"> and Tools</w:t>
-      </w:r>
-      <w:bookmarkEnd w:id="77"/>
-      <w:bookmarkEnd w:id="78"/>
     </w:p>
     <w:p>
       <w:pPr>
@@ -6731,34 +6716,16 @@
     </w:p>
     <w:p>
       <w:pPr>
-        <w:pStyle w:val="Heading2"/>
+        <w:pStyle w:val="Heading1"/>
         <w:rPr>
           <w:noProof/>
         </w:rPr>
       </w:pPr>
-      <w:bookmarkStart w:id="79" w:name="_Toc420154062"/>
-      <w:bookmarkStart w:id="80" w:name="_Toc118515458"/>
-      <w:bookmarkStart w:id="81" w:name="_Toc68064300"/>
-      <w:bookmarkStart w:id="82" w:name="_Toc351975668"/>
-      <w:bookmarkStart w:id="83" w:name="_Toc42001173"/>
-      <w:bookmarkStart w:id="84" w:name="_Toc42159624"/>
       <w:r>
         <w:rPr>
           <w:noProof/>
         </w:rPr>
-        <w:t>Terms/Acronyms</w:t>
-      </w:r>
-      <w:bookmarkEnd w:id="79"/>
-      <w:bookmarkEnd w:id="80"/>
-      <w:bookmarkEnd w:id="81"/>
-      <w:bookmarkEnd w:id="82"/>
-      <w:bookmarkEnd w:id="83"/>
-      <w:bookmarkEnd w:id="84"/>
-      <w:r>
-        <w:rPr>
-          <w:noProof/>
-        </w:rPr>
-        <w:t xml:space="preserve"> </w:t>
+        <w:t>Glossary:</w:t>
       </w:r>
     </w:p>
     <w:p>
@@ -6970,6 +6937,52 @@
           </w:p>
         </w:tc>
       </w:tr>
+      <w:tr>
+        <w:tc>
+          <w:tcPr>
+            <w:tcW w:w="4508" w:type="dxa"/>
+          </w:tcPr>
+          <w:p>
+            <w:pPr>
+              <w:rPr>
+                <w:rFonts w:ascii="Calibri" w:hAnsi="Calibri" w:cs="Calibri"/>
+                <w:noProof/>
+                <w:color w:val="000000"/>
+              </w:rPr>
+            </w:pPr>
+            <w:r>
+              <w:rPr>
+                <w:rFonts w:ascii="Calibri" w:hAnsi="Calibri" w:cs="Calibri"/>
+                <w:noProof/>
+                <w:color w:val="000000"/>
+              </w:rPr>
+              <w:t>IDE</w:t>
+            </w:r>
+          </w:p>
+        </w:tc>
+        <w:tc>
+          <w:tcPr>
+            <w:tcW w:w="4508" w:type="dxa"/>
+          </w:tcPr>
+          <w:p>
+            <w:pPr>
+              <w:rPr>
+                <w:rFonts w:ascii="Calibri" w:hAnsi="Calibri" w:cs="Calibri"/>
+                <w:noProof/>
+                <w:color w:val="000000"/>
+              </w:rPr>
+            </w:pPr>
+            <w:r>
+              <w:rPr>
+                <w:rFonts w:ascii="Calibri" w:hAnsi="Calibri" w:cs="Calibri"/>
+                <w:noProof/>
+                <w:color w:val="000000"/>
+              </w:rPr>
+              <w:t>Integrated Development Environment</w:t>
+            </w:r>
+          </w:p>
+        </w:tc>
+      </w:tr>
     </w:tbl>
     <w:p/>
     <w:p>
@@ -6981,12 +6994,12 @@
       <w:pPr>
         <w:pStyle w:val="Heading2"/>
       </w:pPr>
-      <w:bookmarkStart w:id="85" w:name="_Toc42159625"/>
+      <w:bookmarkStart w:id="77" w:name="_Toc42159625"/>
       <w:r>
         <w:lastRenderedPageBreak/>
         <w:t>Test Results:</w:t>
       </w:r>
-      <w:bookmarkEnd w:id="85"/>
+      <w:bookmarkEnd w:id="77"/>
     </w:p>
     <w:p>
       <w:r>
@@ -7007,11 +7020,11 @@
       <w:pPr>
         <w:pStyle w:val="Heading3"/>
       </w:pPr>
-      <w:bookmarkStart w:id="86" w:name="_Toc42159626"/>
+      <w:bookmarkStart w:id="78" w:name="_Toc42159626"/>
       <w:r>
         <w:t>System Test Components:</w:t>
       </w:r>
-      <w:bookmarkEnd w:id="86"/>
+      <w:bookmarkEnd w:id="78"/>
       <w:r>
         <w:br/>
       </w:r>
@@ -7020,14 +7033,14 @@
       <w:pPr>
         <w:pStyle w:val="Heading3"/>
       </w:pPr>
-      <w:bookmarkStart w:id="87" w:name="_Toc42159627"/>
+      <w:bookmarkStart w:id="79" w:name="_Toc42159627"/>
       <w:r>
         <w:t xml:space="preserve">1. </w:t>
       </w:r>
       <w:r>
         <w:t>MotoG4 Mobile Device:</w:t>
       </w:r>
-      <w:bookmarkEnd w:id="87"/>
+      <w:bookmarkEnd w:id="79"/>
     </w:p>
     <w:tbl>
       <w:tblPr>
@@ -7439,7 +7452,7 @@
       <w:r>
         <w:br w:type="page"/>
       </w:r>
-      <w:bookmarkStart w:id="88" w:name="_Toc42159628"/>
+      <w:bookmarkStart w:id="80" w:name="_Toc42159628"/>
       <w:r>
         <w:lastRenderedPageBreak/>
         <w:t xml:space="preserve">2. </w:t>
@@ -7447,7 +7460,7 @@
       <w:r>
         <w:t>iPad Device:</w:t>
       </w:r>
-      <w:bookmarkEnd w:id="88"/>
+      <w:bookmarkEnd w:id="80"/>
     </w:p>
     <w:tbl>
       <w:tblPr>
@@ -7850,14 +7863,14 @@
       <w:pPr>
         <w:pStyle w:val="Heading3"/>
       </w:pPr>
-      <w:bookmarkStart w:id="89" w:name="_Toc42159629"/>
+      <w:bookmarkStart w:id="81" w:name="_Toc42159629"/>
       <w:r>
         <w:t xml:space="preserve">3. </w:t>
       </w:r>
       <w:r>
         <w:t>Laptop Device:</w:t>
       </w:r>
-      <w:bookmarkEnd w:id="89"/>
+      <w:bookmarkEnd w:id="81"/>
     </w:p>
     <w:tbl>
       <w:tblPr>
@@ -8145,12 +8158,12 @@
           <w:szCs w:val="28"/>
         </w:rPr>
       </w:pPr>
-      <w:bookmarkStart w:id="90" w:name="_Toc42159630"/>
+      <w:bookmarkStart w:id="82" w:name="_Toc42159630"/>
       <w:r>
         <w:lastRenderedPageBreak/>
         <w:t>Acceptance Test:</w:t>
       </w:r>
-      <w:bookmarkEnd w:id="90"/>
+      <w:bookmarkEnd w:id="82"/>
       <w:r>
         <w:br/>
       </w:r>
@@ -8159,11 +8172,11 @@
       <w:pPr>
         <w:pStyle w:val="Heading3"/>
       </w:pPr>
-      <w:bookmarkStart w:id="91" w:name="_Toc42159631"/>
+      <w:bookmarkStart w:id="83" w:name="_Toc42159631"/>
       <w:r>
         <w:t>Marking Guidelines Verification:</w:t>
       </w:r>
-      <w:bookmarkEnd w:id="91"/>
+      <w:bookmarkEnd w:id="83"/>
     </w:p>
     <w:p>
       <w:pPr>
@@ -8277,23 +8290,22 @@
         </w:sectPr>
       </w:pPr>
     </w:p>
-    <w:bookmarkStart w:id="92" w:name="_Toc42159632" w:displacedByCustomXml="next"/>
+    <w:bookmarkStart w:id="84" w:name="_Toc42159632" w:displacedByCustomXml="next"/>
     <w:sdt>
       <w:sdtPr>
+        <w:rPr>
+          <w:rFonts w:asciiTheme="minorHAnsi" w:eastAsiaTheme="minorHAnsi" w:hAnsiTheme="minorHAnsi" w:cstheme="minorBidi"/>
+          <w:color w:val="auto"/>
+          <w:sz w:val="22"/>
+          <w:szCs w:val="22"/>
+        </w:rPr>
         <w:id w:val="1835878718"/>
         <w:docPartObj>
           <w:docPartGallery w:val="Bibliographies"/>
           <w:docPartUnique/>
         </w:docPartObj>
       </w:sdtPr>
-      <w:sdtEndPr>
-        <w:rPr>
-          <w:rFonts w:asciiTheme="minorHAnsi" w:eastAsiaTheme="minorHAnsi" w:hAnsiTheme="minorHAnsi" w:cstheme="minorBidi"/>
-          <w:color w:val="auto"/>
-          <w:sz w:val="22"/>
-          <w:szCs w:val="22"/>
-        </w:rPr>
-      </w:sdtEndPr>
+      <w:sdtEndPr/>
       <w:sdtContent>
         <w:p>
           <w:pPr>
@@ -8302,13 +8314,14 @@
           <w:r>
             <w:t>References</w:t>
           </w:r>
-          <w:bookmarkEnd w:id="92"/>
+          <w:bookmarkEnd w:id="84"/>
         </w:p>
         <w:sdt>
           <w:sdtPr>
             <w:id w:val="-573587230"/>
             <w:bibliography/>
           </w:sdtPr>
+          <w:sdtEndPr/>
           <w:sdtContent>
             <w:p>
               <w:pPr>
@@ -11089,14 +11102,14 @@
     <w:charset w:val="00"/>
     <w:family w:val="swiss"/>
     <w:pitch w:val="variable"/>
-    <w:sig w:usb0="E4002EFF" w:usb1="C000247B" w:usb2="00000009" w:usb3="00000000" w:csb0="000001FF" w:csb1="00000000"/>
+    <w:sig w:usb0="E0002EFF" w:usb1="C000247B" w:usb2="00000009" w:usb3="00000000" w:csb0="000001FF" w:csb1="00000000"/>
   </w:font>
   <w:font w:name="Calibri Light">
     <w:panose1 w:val="020F0302020204030204"/>
     <w:charset w:val="00"/>
     <w:family w:val="swiss"/>
     <w:pitch w:val="variable"/>
-    <w:sig w:usb0="E4002EFF" w:usb1="C000247B" w:usb2="00000009" w:usb3="00000000" w:csb0="000001FF" w:csb1="00000000"/>
+    <w:sig w:usb0="E0002AFF" w:usb1="C000247B" w:usb2="00000009" w:usb3="00000000" w:csb0="000001FF" w:csb1="00000000"/>
   </w:font>
   <w:font w:name="Yu Gothic Light">
     <w:altName w:val="游ゴシック Light"/>
@@ -11108,7 +11121,6 @@
   </w:font>
   <w:font w:name="Yu Mincho">
     <w:altName w:val="游明朝"/>
-    <w:panose1 w:val="02020400000000000000"/>
     <w:charset w:val="80"/>
     <w:family w:val="roman"/>
     <w:pitch w:val="variable"/>
@@ -11147,6 +11159,7 @@
     <w:rsid w:val="007D4B59"/>
     <w:rsid w:val="00961D36"/>
     <w:rsid w:val="00C22008"/>
+    <w:rsid w:val="00E06EAB"/>
     <w:rsid w:val="00EB152C"/>
     <w:rsid w:val="00F53196"/>
   </w:rsids>
@@ -11968,7 +11981,7 @@
 
 <file path=customXml/item1.xml><?xml version="1.0" encoding="utf-8"?>
 <CoverPageProperties xmlns="http://schemas.microsoft.com/office/2006/coverPageProps">
-  <PublishDate>2020-06-03T00:00:00</PublishDate>
+  <PublishDate>2020-04-06T00:00:00</PublishDate>
   <Abstract/>
   <CompanyAddress/>
   <CompanyPhone/>
@@ -12068,7 +12081,7 @@
 </file>
 
 <file path=customXml/itemProps2.xml><?xml version="1.0" encoding="utf-8"?>
-<ds:datastoreItem xmlns:ds="http://schemas.openxmlformats.org/officeDocument/2006/customXml" ds:itemID="{D7030DB9-0794-40B1-B188-C01EB49E3A50}">
+<ds:datastoreItem xmlns:ds="http://schemas.openxmlformats.org/officeDocument/2006/customXml" ds:itemID="{EAF3B7D7-050D-40AB-A8DA-CEA1553F72B9}">
   <ds:schemaRefs>
     <ds:schemaRef ds:uri="http://schemas.openxmlformats.org/officeDocument/2006/bibliography"/>
   </ds:schemaRefs>

</xml_diff>

<commit_message>
Final formatting fixes. Unless otherwise stated, this should be the final version
</commit_message>
<xml_diff>
--- a/MasterDocument.docx
+++ b/MasterDocument.docx
@@ -314,7 +314,7 @@
             <w:rPr>
               <w:rFonts w:eastAsiaTheme="minorEastAsia"/>
               <w:noProof/>
-              <w:lang w:eastAsia="ja-JP"/>
+              <w:lang w:eastAsia="en-AU"/>
             </w:rPr>
           </w:pPr>
           <w:r>
@@ -326,7 +326,7 @@
           <w:r>
             <w:fldChar w:fldCharType="separate"/>
           </w:r>
-          <w:hyperlink w:anchor="_Toc42159592" w:history="1">
+          <w:hyperlink w:anchor="_Toc42160466" w:history="1">
             <w:r>
               <w:rPr>
                 <w:rStyle w:val="Hyperlink"/>
@@ -355,7 +355,7 @@
                 <w:noProof/>
                 <w:webHidden/>
               </w:rPr>
-              <w:instrText xml:space="preserve"> PAGEREF _Toc42159592 \h </w:instrText>
+              <w:instrText xml:space="preserve"> PAGEREF _Toc42160466 \h </w:instrText>
             </w:r>
             <w:r>
               <w:rPr>
@@ -395,10 +395,10 @@
             <w:rPr>
               <w:rFonts w:eastAsiaTheme="minorEastAsia"/>
               <w:noProof/>
-              <w:lang w:eastAsia="ja-JP"/>
+              <w:lang w:eastAsia="en-AU"/>
             </w:rPr>
           </w:pPr>
-          <w:hyperlink w:anchor="_Toc42159593" w:history="1">
+          <w:hyperlink w:anchor="_Toc42160467" w:history="1">
             <w:r>
               <w:rPr>
                 <w:rStyle w:val="Hyperlink"/>
@@ -425,7 +425,7 @@
                 <w:noProof/>
                 <w:webHidden/>
               </w:rPr>
-              <w:instrText xml:space="preserve"> PAGEREF _Toc42159593 \h </w:instrText>
+              <w:instrText xml:space="preserve"> PAGEREF _Toc42160467 \h </w:instrText>
             </w:r>
             <w:r>
               <w:rPr>
@@ -465,10 +465,10 @@
             <w:rPr>
               <w:rFonts w:eastAsiaTheme="minorEastAsia"/>
               <w:noProof/>
-              <w:lang w:eastAsia="ja-JP"/>
+              <w:lang w:eastAsia="en-AU"/>
             </w:rPr>
           </w:pPr>
-          <w:hyperlink w:anchor="_Toc42159594" w:history="1">
+          <w:hyperlink w:anchor="_Toc42160468" w:history="1">
             <w:r>
               <w:rPr>
                 <w:rStyle w:val="Hyperlink"/>
@@ -495,7 +495,7 @@
                 <w:noProof/>
                 <w:webHidden/>
               </w:rPr>
-              <w:instrText xml:space="preserve"> PAGEREF _Toc42159594 \h </w:instrText>
+              <w:instrText xml:space="preserve"> PAGEREF _Toc42160468 \h </w:instrText>
             </w:r>
             <w:r>
               <w:rPr>
@@ -535,10 +535,10 @@
             <w:rPr>
               <w:rFonts w:eastAsiaTheme="minorEastAsia"/>
               <w:noProof/>
-              <w:lang w:eastAsia="ja-JP"/>
+              <w:lang w:eastAsia="en-AU"/>
             </w:rPr>
           </w:pPr>
-          <w:hyperlink w:anchor="_Toc42159595" w:history="1">
+          <w:hyperlink w:anchor="_Toc42160469" w:history="1">
             <w:r>
               <w:rPr>
                 <w:rStyle w:val="Hyperlink"/>
@@ -566,7 +566,7 @@
                 <w:noProof/>
                 <w:webHidden/>
               </w:rPr>
-              <w:instrText xml:space="preserve"> PAGEREF _Toc42159595 \h </w:instrText>
+              <w:instrText xml:space="preserve"> PAGEREF _Toc42160469 \h </w:instrText>
             </w:r>
             <w:r>
               <w:rPr>
@@ -606,10 +606,10 @@
             <w:rPr>
               <w:rFonts w:eastAsiaTheme="minorEastAsia"/>
               <w:noProof/>
-              <w:lang w:eastAsia="ja-JP"/>
+              <w:lang w:eastAsia="en-AU"/>
             </w:rPr>
           </w:pPr>
-          <w:hyperlink w:anchor="_Toc42159596" w:history="1">
+          <w:hyperlink w:anchor="_Toc42160470" w:history="1">
             <w:r>
               <w:rPr>
                 <w:rStyle w:val="Hyperlink"/>
@@ -636,7 +636,7 @@
                 <w:noProof/>
                 <w:webHidden/>
               </w:rPr>
-              <w:instrText xml:space="preserve"> PAGEREF _Toc42159596 \h </w:instrText>
+              <w:instrText xml:space="preserve"> PAGEREF _Toc42160470 \h </w:instrText>
             </w:r>
             <w:r>
               <w:rPr>
@@ -676,10 +676,10 @@
             <w:rPr>
               <w:rFonts w:eastAsiaTheme="minorEastAsia"/>
               <w:noProof/>
-              <w:lang w:eastAsia="ja-JP"/>
+              <w:lang w:eastAsia="en-AU"/>
             </w:rPr>
           </w:pPr>
-          <w:hyperlink w:anchor="_Toc42159597" w:history="1">
+          <w:hyperlink w:anchor="_Toc42160471" w:history="1">
             <w:r>
               <w:rPr>
                 <w:rStyle w:val="Hyperlink"/>
@@ -706,7 +706,7 @@
                 <w:noProof/>
                 <w:webHidden/>
               </w:rPr>
-              <w:instrText xml:space="preserve"> PAGEREF _Toc42159597 \h </w:instrText>
+              <w:instrText xml:space="preserve"> PAGEREF _Toc42160471 \h </w:instrText>
             </w:r>
             <w:r>
               <w:rPr>
@@ -746,10 +746,10 @@
             <w:rPr>
               <w:rFonts w:eastAsiaTheme="minorEastAsia"/>
               <w:noProof/>
-              <w:lang w:eastAsia="ja-JP"/>
+              <w:lang w:eastAsia="en-AU"/>
             </w:rPr>
           </w:pPr>
-          <w:hyperlink w:anchor="_Toc42159598" w:history="1">
+          <w:hyperlink w:anchor="_Toc42160472" w:history="1">
             <w:r>
               <w:rPr>
                 <w:rStyle w:val="Hyperlink"/>
@@ -776,7 +776,7 @@
                 <w:noProof/>
                 <w:webHidden/>
               </w:rPr>
-              <w:instrText xml:space="preserve"> PAGEREF _Toc42159598 \h </w:instrText>
+              <w:instrText xml:space="preserve"> PAGEREF _Toc42160472 \h </w:instrText>
             </w:r>
             <w:r>
               <w:rPr>
@@ -816,10 +816,10 @@
             <w:rPr>
               <w:rFonts w:eastAsiaTheme="minorEastAsia"/>
               <w:noProof/>
-              <w:lang w:eastAsia="ja-JP"/>
+              <w:lang w:eastAsia="en-AU"/>
             </w:rPr>
           </w:pPr>
-          <w:hyperlink w:anchor="_Toc42159599" w:history="1">
+          <w:hyperlink w:anchor="_Toc42160473" w:history="1">
             <w:r>
               <w:rPr>
                 <w:rStyle w:val="Hyperlink"/>
@@ -846,7 +846,7 @@
                 <w:noProof/>
                 <w:webHidden/>
               </w:rPr>
-              <w:instrText xml:space="preserve"> PAGEREF _Toc42159599 \h </w:instrText>
+              <w:instrText xml:space="preserve"> PAGEREF _Toc42160473 \h </w:instrText>
             </w:r>
             <w:r>
               <w:rPr>
@@ -886,10 +886,10 @@
             <w:rPr>
               <w:rFonts w:eastAsiaTheme="minorEastAsia"/>
               <w:noProof/>
-              <w:lang w:eastAsia="ja-JP"/>
+              <w:lang w:eastAsia="en-AU"/>
             </w:rPr>
           </w:pPr>
-          <w:hyperlink w:anchor="_Toc42159600" w:history="1">
+          <w:hyperlink w:anchor="_Toc42160474" w:history="1">
             <w:r>
               <w:rPr>
                 <w:rStyle w:val="Hyperlink"/>
@@ -916,7 +916,7 @@
                 <w:noProof/>
                 <w:webHidden/>
               </w:rPr>
-              <w:instrText xml:space="preserve"> PAGEREF _Toc42159600 \h </w:instrText>
+              <w:instrText xml:space="preserve"> PAGEREF _Toc42160474 \h </w:instrText>
             </w:r>
             <w:r>
               <w:rPr>
@@ -956,10 +956,10 @@
             <w:rPr>
               <w:rFonts w:eastAsiaTheme="minorEastAsia"/>
               <w:noProof/>
-              <w:lang w:eastAsia="ja-JP"/>
+              <w:lang w:eastAsia="en-AU"/>
             </w:rPr>
           </w:pPr>
-          <w:hyperlink w:anchor="_Toc42159601" w:history="1">
+          <w:hyperlink w:anchor="_Toc42160475" w:history="1">
             <w:r>
               <w:rPr>
                 <w:rStyle w:val="Hyperlink"/>
@@ -994,7 +994,7 @@
                 <w:noProof/>
                 <w:webHidden/>
               </w:rPr>
-              <w:instrText xml:space="preserve"> PAGEREF _Toc42159601 \h </w:instrText>
+              <w:instrText xml:space="preserve"> PAGEREF _Toc42160475 \h </w:instrText>
             </w:r>
             <w:r>
               <w:rPr>
@@ -1034,10 +1034,10 @@
             <w:rPr>
               <w:rFonts w:eastAsiaTheme="minorEastAsia"/>
               <w:noProof/>
-              <w:lang w:eastAsia="ja-JP"/>
+              <w:lang w:eastAsia="en-AU"/>
             </w:rPr>
           </w:pPr>
-          <w:hyperlink w:anchor="_Toc42159602" w:history="1">
+          <w:hyperlink w:anchor="_Toc42160476" w:history="1">
             <w:r>
               <w:rPr>
                 <w:rStyle w:val="Hyperlink"/>
@@ -1064,7 +1064,7 @@
                 <w:noProof/>
                 <w:webHidden/>
               </w:rPr>
-              <w:instrText xml:space="preserve"> PAGEREF _Toc42159602 \h </w:instrText>
+              <w:instrText xml:space="preserve"> PAGEREF _Toc42160476 \h </w:instrText>
             </w:r>
             <w:r>
               <w:rPr>
@@ -1104,10 +1104,10 @@
             <w:rPr>
               <w:rFonts w:eastAsiaTheme="minorEastAsia"/>
               <w:noProof/>
-              <w:lang w:eastAsia="ja-JP"/>
+              <w:lang w:eastAsia="en-AU"/>
             </w:rPr>
           </w:pPr>
-          <w:hyperlink w:anchor="_Toc42159603" w:history="1">
+          <w:hyperlink w:anchor="_Toc42160477" w:history="1">
             <w:r>
               <w:rPr>
                 <w:rStyle w:val="Hyperlink"/>
@@ -1134,7 +1134,77 @@
                 <w:noProof/>
                 <w:webHidden/>
               </w:rPr>
-              <w:instrText xml:space="preserve"> PAGEREF _Toc42159603 \h </w:instrText>
+              <w:instrText xml:space="preserve"> PAGEREF _Toc42160477 \h </w:instrText>
+            </w:r>
+            <w:r>
+              <w:rPr>
+                <w:noProof/>
+                <w:webHidden/>
+              </w:rPr>
+            </w:r>
+            <w:r>
+              <w:rPr>
+                <w:noProof/>
+                <w:webHidden/>
+              </w:rPr>
+              <w:fldChar w:fldCharType="separate"/>
+            </w:r>
+            <w:r>
+              <w:rPr>
+                <w:noProof/>
+                <w:webHidden/>
+              </w:rPr>
+              <w:t>9</w:t>
+            </w:r>
+            <w:r>
+              <w:rPr>
+                <w:noProof/>
+                <w:webHidden/>
+              </w:rPr>
+              <w:fldChar w:fldCharType="end"/>
+            </w:r>
+          </w:hyperlink>
+        </w:p>
+        <w:p>
+          <w:pPr>
+            <w:pStyle w:val="TOC2"/>
+            <w:tabs>
+              <w:tab w:val="right" w:leader="dot" w:pos="9016"/>
+            </w:tabs>
+            <w:rPr>
+              <w:rFonts w:eastAsiaTheme="minorEastAsia"/>
+              <w:noProof/>
+              <w:lang w:eastAsia="en-AU"/>
+            </w:rPr>
+          </w:pPr>
+          <w:hyperlink w:anchor="_Toc42160478" w:history="1">
+            <w:r>
+              <w:rPr>
+                <w:rStyle w:val="Hyperlink"/>
+                <w:noProof/>
+              </w:rPr>
+              <w:t>Web Design Methods</w:t>
+            </w:r>
+            <w:r>
+              <w:rPr>
+                <w:noProof/>
+                <w:webHidden/>
+              </w:rPr>
+              <w:tab/>
+            </w:r>
+            <w:r>
+              <w:rPr>
+                <w:noProof/>
+                <w:webHidden/>
+              </w:rPr>
+              <w:fldChar w:fldCharType="begin"/>
+            </w:r>
+            <w:r>
+              <w:rPr>
+                <w:noProof/>
+                <w:webHidden/>
+              </w:rPr>
+              <w:instrText xml:space="preserve"> PAGEREF _Toc42160478 \h </w:instrText>
             </w:r>
             <w:r>
               <w:rPr>
@@ -1174,16 +1244,16 @@
             <w:rPr>
               <w:rFonts w:eastAsiaTheme="minorEastAsia"/>
               <w:noProof/>
-              <w:lang w:eastAsia="ja-JP"/>
+              <w:lang w:eastAsia="en-AU"/>
             </w:rPr>
           </w:pPr>
-          <w:hyperlink w:anchor="_Toc42159604" w:history="1">
+          <w:hyperlink w:anchor="_Toc42160479" w:history="1">
             <w:r>
               <w:rPr>
                 <w:rStyle w:val="Hyperlink"/>
                 <w:noProof/>
               </w:rPr>
-              <w:t>Introduction</w:t>
+              <w:t>Adaptive Web Design</w:t>
             </w:r>
             <w:r>
               <w:rPr>
@@ -1204,7 +1274,7 @@
                 <w:noProof/>
                 <w:webHidden/>
               </w:rPr>
-              <w:instrText xml:space="preserve"> PAGEREF _Toc42159604 \h </w:instrText>
+              <w:instrText xml:space="preserve"> PAGEREF _Toc42160479 \h </w:instrText>
             </w:r>
             <w:r>
               <w:rPr>
@@ -1225,6 +1295,76 @@
                 <w:webHidden/>
               </w:rPr>
               <w:t>9</w:t>
+            </w:r>
+            <w:r>
+              <w:rPr>
+                <w:noProof/>
+                <w:webHidden/>
+              </w:rPr>
+              <w:fldChar w:fldCharType="end"/>
+            </w:r>
+          </w:hyperlink>
+        </w:p>
+        <w:p>
+          <w:pPr>
+            <w:pStyle w:val="TOC3"/>
+            <w:tabs>
+              <w:tab w:val="right" w:leader="dot" w:pos="9016"/>
+            </w:tabs>
+            <w:rPr>
+              <w:rFonts w:eastAsiaTheme="minorEastAsia"/>
+              <w:noProof/>
+              <w:lang w:eastAsia="en-AU"/>
+            </w:rPr>
+          </w:pPr>
+          <w:hyperlink w:anchor="_Toc42160480" w:history="1">
+            <w:r>
+              <w:rPr>
+                <w:rStyle w:val="Hyperlink"/>
+                <w:noProof/>
+              </w:rPr>
+              <w:t>Responsive Web Design</w:t>
+            </w:r>
+            <w:r>
+              <w:rPr>
+                <w:noProof/>
+                <w:webHidden/>
+              </w:rPr>
+              <w:tab/>
+            </w:r>
+            <w:r>
+              <w:rPr>
+                <w:noProof/>
+                <w:webHidden/>
+              </w:rPr>
+              <w:fldChar w:fldCharType="begin"/>
+            </w:r>
+            <w:r>
+              <w:rPr>
+                <w:noProof/>
+                <w:webHidden/>
+              </w:rPr>
+              <w:instrText xml:space="preserve"> PAGEREF _Toc42160480 \h </w:instrText>
+            </w:r>
+            <w:r>
+              <w:rPr>
+                <w:noProof/>
+                <w:webHidden/>
+              </w:rPr>
+            </w:r>
+            <w:r>
+              <w:rPr>
+                <w:noProof/>
+                <w:webHidden/>
+              </w:rPr>
+              <w:fldChar w:fldCharType="separate"/>
+            </w:r>
+            <w:r>
+              <w:rPr>
+                <w:noProof/>
+                <w:webHidden/>
+              </w:rPr>
+              <w:t>10</w:t>
             </w:r>
             <w:r>
               <w:rPr>
@@ -1244,16 +1384,16 @@
             <w:rPr>
               <w:rFonts w:eastAsiaTheme="minorEastAsia"/>
               <w:noProof/>
-              <w:lang w:eastAsia="ja-JP"/>
+              <w:lang w:eastAsia="en-AU"/>
             </w:rPr>
           </w:pPr>
-          <w:hyperlink w:anchor="_Toc42159605" w:history="1">
+          <w:hyperlink w:anchor="_Toc42160481" w:history="1">
             <w:r>
               <w:rPr>
                 <w:rStyle w:val="Hyperlink"/>
                 <w:noProof/>
               </w:rPr>
-              <w:t>Web Design Methods</w:t>
+              <w:t>Our Pick</w:t>
             </w:r>
             <w:r>
               <w:rPr>
@@ -1274,7 +1414,7 @@
                 <w:noProof/>
                 <w:webHidden/>
               </w:rPr>
-              <w:instrText xml:space="preserve"> PAGEREF _Toc42159605 \h </w:instrText>
+              <w:instrText xml:space="preserve"> PAGEREF _Toc42160481 \h </w:instrText>
             </w:r>
             <w:r>
               <w:rPr>
@@ -1294,7 +1434,218 @@
                 <w:noProof/>
                 <w:webHidden/>
               </w:rPr>
-              <w:t>9</w:t>
+              <w:t>10</w:t>
+            </w:r>
+            <w:r>
+              <w:rPr>
+                <w:noProof/>
+                <w:webHidden/>
+              </w:rPr>
+              <w:fldChar w:fldCharType="end"/>
+            </w:r>
+          </w:hyperlink>
+        </w:p>
+        <w:p>
+          <w:pPr>
+            <w:pStyle w:val="TOC1"/>
+            <w:tabs>
+              <w:tab w:val="right" w:leader="dot" w:pos="9016"/>
+            </w:tabs>
+            <w:rPr>
+              <w:rFonts w:eastAsiaTheme="minorEastAsia"/>
+              <w:noProof/>
+              <w:lang w:eastAsia="en-AU"/>
+            </w:rPr>
+          </w:pPr>
+          <w:hyperlink w:anchor="_Toc42160482" w:history="1">
+            <w:r>
+              <w:rPr>
+                <w:rStyle w:val="Hyperlink"/>
+                <w:noProof/>
+              </w:rPr>
+              <w:t>Software Testing Plan: Sprint One:</w:t>
+            </w:r>
+            <w:r>
+              <w:rPr>
+                <w:noProof/>
+                <w:webHidden/>
+              </w:rPr>
+              <w:tab/>
+            </w:r>
+            <w:r>
+              <w:rPr>
+                <w:noProof/>
+                <w:webHidden/>
+              </w:rPr>
+              <w:fldChar w:fldCharType="begin"/>
+            </w:r>
+            <w:r>
+              <w:rPr>
+                <w:noProof/>
+                <w:webHidden/>
+              </w:rPr>
+              <w:instrText xml:space="preserve"> PAGEREF _Toc42160482 \h </w:instrText>
+            </w:r>
+            <w:r>
+              <w:rPr>
+                <w:noProof/>
+                <w:webHidden/>
+              </w:rPr>
+            </w:r>
+            <w:r>
+              <w:rPr>
+                <w:noProof/>
+                <w:webHidden/>
+              </w:rPr>
+              <w:fldChar w:fldCharType="separate"/>
+            </w:r>
+            <w:r>
+              <w:rPr>
+                <w:noProof/>
+                <w:webHidden/>
+              </w:rPr>
+              <w:t>11</w:t>
+            </w:r>
+            <w:r>
+              <w:rPr>
+                <w:noProof/>
+                <w:webHidden/>
+              </w:rPr>
+              <w:fldChar w:fldCharType="end"/>
+            </w:r>
+          </w:hyperlink>
+        </w:p>
+        <w:p>
+          <w:pPr>
+            <w:pStyle w:val="TOC2"/>
+            <w:tabs>
+              <w:tab w:val="right" w:leader="dot" w:pos="9016"/>
+            </w:tabs>
+            <w:rPr>
+              <w:rFonts w:eastAsiaTheme="minorEastAsia"/>
+              <w:noProof/>
+              <w:lang w:eastAsia="en-AU"/>
+            </w:rPr>
+          </w:pPr>
+          <w:hyperlink w:anchor="_Toc42160483" w:history="1">
+            <w:r>
+              <w:rPr>
+                <w:rStyle w:val="Hyperlink"/>
+                <w:noProof/>
+              </w:rPr>
+              <w:t>Introduction</w:t>
+            </w:r>
+            <w:r>
+              <w:rPr>
+                <w:noProof/>
+                <w:webHidden/>
+              </w:rPr>
+              <w:tab/>
+            </w:r>
+            <w:r>
+              <w:rPr>
+                <w:noProof/>
+                <w:webHidden/>
+              </w:rPr>
+              <w:fldChar w:fldCharType="begin"/>
+            </w:r>
+            <w:r>
+              <w:rPr>
+                <w:noProof/>
+                <w:webHidden/>
+              </w:rPr>
+              <w:instrText xml:space="preserve"> PAGEREF _Toc42160483 \h </w:instrText>
+            </w:r>
+            <w:r>
+              <w:rPr>
+                <w:noProof/>
+                <w:webHidden/>
+              </w:rPr>
+            </w:r>
+            <w:r>
+              <w:rPr>
+                <w:noProof/>
+                <w:webHidden/>
+              </w:rPr>
+              <w:fldChar w:fldCharType="separate"/>
+            </w:r>
+            <w:r>
+              <w:rPr>
+                <w:noProof/>
+                <w:webHidden/>
+              </w:rPr>
+              <w:t>11</w:t>
+            </w:r>
+            <w:r>
+              <w:rPr>
+                <w:noProof/>
+                <w:webHidden/>
+              </w:rPr>
+              <w:fldChar w:fldCharType="end"/>
+            </w:r>
+          </w:hyperlink>
+        </w:p>
+        <w:p>
+          <w:pPr>
+            <w:pStyle w:val="TOC2"/>
+            <w:tabs>
+              <w:tab w:val="right" w:leader="dot" w:pos="9016"/>
+            </w:tabs>
+            <w:rPr>
+              <w:rFonts w:eastAsiaTheme="minorEastAsia"/>
+              <w:noProof/>
+              <w:lang w:eastAsia="en-AU"/>
+            </w:rPr>
+          </w:pPr>
+          <w:hyperlink w:anchor="_Toc42160484" w:history="1">
+            <w:r>
+              <w:rPr>
+                <w:rStyle w:val="Hyperlink"/>
+                <w:rFonts w:ascii="Calibri" w:hAnsi="Calibri" w:cs="Calibri"/>
+                <w:noProof/>
+              </w:rPr>
+              <w:t>Scope</w:t>
+            </w:r>
+            <w:r>
+              <w:rPr>
+                <w:noProof/>
+                <w:webHidden/>
+              </w:rPr>
+              <w:tab/>
+            </w:r>
+            <w:r>
+              <w:rPr>
+                <w:noProof/>
+                <w:webHidden/>
+              </w:rPr>
+              <w:fldChar w:fldCharType="begin"/>
+            </w:r>
+            <w:r>
+              <w:rPr>
+                <w:noProof/>
+                <w:webHidden/>
+              </w:rPr>
+              <w:instrText xml:space="preserve"> PAGEREF _Toc42160484 \h </w:instrText>
+            </w:r>
+            <w:r>
+              <w:rPr>
+                <w:noProof/>
+                <w:webHidden/>
+              </w:rPr>
+            </w:r>
+            <w:r>
+              <w:rPr>
+                <w:noProof/>
+                <w:webHidden/>
+              </w:rPr>
+              <w:fldChar w:fldCharType="separate"/>
+            </w:r>
+            <w:r>
+              <w:rPr>
+                <w:noProof/>
+                <w:webHidden/>
+              </w:rPr>
+              <w:t>11</w:t>
             </w:r>
             <w:r>
               <w:rPr>
@@ -1314,16 +1665,16 @@
             <w:rPr>
               <w:rFonts w:eastAsiaTheme="minorEastAsia"/>
               <w:noProof/>
-              <w:lang w:eastAsia="ja-JP"/>
+              <w:lang w:eastAsia="en-AU"/>
             </w:rPr>
           </w:pPr>
-          <w:hyperlink w:anchor="_Toc42159606" w:history="1">
+          <w:hyperlink w:anchor="_Toc42160485" w:history="1">
             <w:r>
               <w:rPr>
                 <w:rStyle w:val="Hyperlink"/>
                 <w:noProof/>
               </w:rPr>
-              <w:t>Adaptive Web Design</w:t>
+              <w:t>In Scope</w:t>
             </w:r>
             <w:r>
               <w:rPr>
@@ -1344,7 +1695,7 @@
                 <w:noProof/>
                 <w:webHidden/>
               </w:rPr>
-              <w:instrText xml:space="preserve"> PAGEREF _Toc42159606 \h </w:instrText>
+              <w:instrText xml:space="preserve"> PAGEREF _Toc42160485 \h </w:instrText>
             </w:r>
             <w:r>
               <w:rPr>
@@ -1364,7 +1715,7 @@
                 <w:noProof/>
                 <w:webHidden/>
               </w:rPr>
-              <w:t>9</w:t>
+              <w:t>11</w:t>
             </w:r>
             <w:r>
               <w:rPr>
@@ -1384,16 +1735,16 @@
             <w:rPr>
               <w:rFonts w:eastAsiaTheme="minorEastAsia"/>
               <w:noProof/>
-              <w:lang w:eastAsia="ja-JP"/>
+              <w:lang w:eastAsia="en-AU"/>
             </w:rPr>
           </w:pPr>
-          <w:hyperlink w:anchor="_Toc42159607" w:history="1">
+          <w:hyperlink w:anchor="_Toc42160486" w:history="1">
             <w:r>
               <w:rPr>
                 <w:rStyle w:val="Hyperlink"/>
                 <w:noProof/>
               </w:rPr>
-              <w:t>Responsive Web Design</w:t>
+              <w:t>Out of Scope</w:t>
             </w:r>
             <w:r>
               <w:rPr>
@@ -1414,7 +1765,7 @@
                 <w:noProof/>
                 <w:webHidden/>
               </w:rPr>
-              <w:instrText xml:space="preserve"> PAGEREF _Toc42159607 \h </w:instrText>
+              <w:instrText xml:space="preserve"> PAGEREF _Toc42160486 \h </w:instrText>
             </w:r>
             <w:r>
               <w:rPr>
@@ -1434,7 +1785,7 @@
                 <w:noProof/>
                 <w:webHidden/>
               </w:rPr>
-              <w:t>10</w:t>
+              <w:t>11</w:t>
             </w:r>
             <w:r>
               <w:rPr>
@@ -1454,16 +1805,17 @@
             <w:rPr>
               <w:rFonts w:eastAsiaTheme="minorEastAsia"/>
               <w:noProof/>
-              <w:lang w:eastAsia="ja-JP"/>
+              <w:lang w:eastAsia="en-AU"/>
             </w:rPr>
           </w:pPr>
-          <w:hyperlink w:anchor="_Toc42159608" w:history="1">
+          <w:hyperlink w:anchor="_Toc42160487" w:history="1">
             <w:r>
               <w:rPr>
                 <w:rStyle w:val="Hyperlink"/>
-                <w:noProof/>
-              </w:rPr>
-              <w:t>Our Pick</w:t>
+                <w:rFonts w:ascii="Calibri" w:hAnsi="Calibri" w:cs="Calibri"/>
+                <w:noProof/>
+              </w:rPr>
+              <w:t>Quality Objective</w:t>
             </w:r>
             <w:r>
               <w:rPr>
@@ -1484,7 +1836,7 @@
                 <w:noProof/>
                 <w:webHidden/>
               </w:rPr>
-              <w:instrText xml:space="preserve"> PAGEREF _Toc42159608 \h </w:instrText>
+              <w:instrText xml:space="preserve"> PAGEREF _Toc42160487 \h </w:instrText>
             </w:r>
             <w:r>
               <w:rPr>
@@ -1504,7 +1856,1132 @@
                 <w:noProof/>
                 <w:webHidden/>
               </w:rPr>
-              <w:t>10</w:t>
+              <w:t>11</w:t>
+            </w:r>
+            <w:r>
+              <w:rPr>
+                <w:noProof/>
+                <w:webHidden/>
+              </w:rPr>
+              <w:fldChar w:fldCharType="end"/>
+            </w:r>
+          </w:hyperlink>
+        </w:p>
+        <w:p>
+          <w:pPr>
+            <w:pStyle w:val="TOC2"/>
+            <w:tabs>
+              <w:tab w:val="right" w:leader="dot" w:pos="9016"/>
+            </w:tabs>
+            <w:rPr>
+              <w:rFonts w:eastAsiaTheme="minorEastAsia"/>
+              <w:noProof/>
+              <w:lang w:eastAsia="en-AU"/>
+            </w:rPr>
+          </w:pPr>
+          <w:hyperlink w:anchor="_Toc42160488" w:history="1">
+            <w:r>
+              <w:rPr>
+                <w:rStyle w:val="Hyperlink"/>
+                <w:rFonts w:ascii="Calibri" w:hAnsi="Calibri" w:cs="Calibri"/>
+                <w:noProof/>
+              </w:rPr>
+              <w:t>Roles and Responsibilities</w:t>
+            </w:r>
+            <w:r>
+              <w:rPr>
+                <w:noProof/>
+                <w:webHidden/>
+              </w:rPr>
+              <w:tab/>
+            </w:r>
+            <w:r>
+              <w:rPr>
+                <w:noProof/>
+                <w:webHidden/>
+              </w:rPr>
+              <w:fldChar w:fldCharType="begin"/>
+            </w:r>
+            <w:r>
+              <w:rPr>
+                <w:noProof/>
+                <w:webHidden/>
+              </w:rPr>
+              <w:instrText xml:space="preserve"> PAGEREF _Toc42160488 \h </w:instrText>
+            </w:r>
+            <w:r>
+              <w:rPr>
+                <w:noProof/>
+                <w:webHidden/>
+              </w:rPr>
+            </w:r>
+            <w:r>
+              <w:rPr>
+                <w:noProof/>
+                <w:webHidden/>
+              </w:rPr>
+              <w:fldChar w:fldCharType="separate"/>
+            </w:r>
+            <w:r>
+              <w:rPr>
+                <w:noProof/>
+                <w:webHidden/>
+              </w:rPr>
+              <w:t>11</w:t>
+            </w:r>
+            <w:r>
+              <w:rPr>
+                <w:noProof/>
+                <w:webHidden/>
+              </w:rPr>
+              <w:fldChar w:fldCharType="end"/>
+            </w:r>
+          </w:hyperlink>
+        </w:p>
+        <w:p>
+          <w:pPr>
+            <w:pStyle w:val="TOC2"/>
+            <w:tabs>
+              <w:tab w:val="right" w:leader="dot" w:pos="9016"/>
+            </w:tabs>
+            <w:rPr>
+              <w:rFonts w:eastAsiaTheme="minorEastAsia"/>
+              <w:noProof/>
+              <w:lang w:eastAsia="en-AU"/>
+            </w:rPr>
+          </w:pPr>
+          <w:hyperlink w:anchor="_Toc42160489" w:history="1">
+            <w:r>
+              <w:rPr>
+                <w:rStyle w:val="Hyperlink"/>
+                <w:noProof/>
+              </w:rPr>
+              <w:t>Test Methodology</w:t>
+            </w:r>
+            <w:r>
+              <w:rPr>
+                <w:noProof/>
+                <w:webHidden/>
+              </w:rPr>
+              <w:tab/>
+            </w:r>
+            <w:r>
+              <w:rPr>
+                <w:noProof/>
+                <w:webHidden/>
+              </w:rPr>
+              <w:fldChar w:fldCharType="begin"/>
+            </w:r>
+            <w:r>
+              <w:rPr>
+                <w:noProof/>
+                <w:webHidden/>
+              </w:rPr>
+              <w:instrText xml:space="preserve"> PAGEREF _Toc42160489 \h </w:instrText>
+            </w:r>
+            <w:r>
+              <w:rPr>
+                <w:noProof/>
+                <w:webHidden/>
+              </w:rPr>
+            </w:r>
+            <w:r>
+              <w:rPr>
+                <w:noProof/>
+                <w:webHidden/>
+              </w:rPr>
+              <w:fldChar w:fldCharType="separate"/>
+            </w:r>
+            <w:r>
+              <w:rPr>
+                <w:noProof/>
+                <w:webHidden/>
+              </w:rPr>
+              <w:t>12</w:t>
+            </w:r>
+            <w:r>
+              <w:rPr>
+                <w:noProof/>
+                <w:webHidden/>
+              </w:rPr>
+              <w:fldChar w:fldCharType="end"/>
+            </w:r>
+          </w:hyperlink>
+        </w:p>
+        <w:p>
+          <w:pPr>
+            <w:pStyle w:val="TOC2"/>
+            <w:tabs>
+              <w:tab w:val="right" w:leader="dot" w:pos="9016"/>
+            </w:tabs>
+            <w:rPr>
+              <w:rFonts w:eastAsiaTheme="minorEastAsia"/>
+              <w:noProof/>
+              <w:lang w:eastAsia="en-AU"/>
+            </w:rPr>
+          </w:pPr>
+          <w:hyperlink w:anchor="_Toc42160490" w:history="1">
+            <w:r>
+              <w:rPr>
+                <w:rStyle w:val="Hyperlink"/>
+                <w:rFonts w:ascii="Calibri" w:hAnsi="Calibri" w:cs="Calibri"/>
+                <w:noProof/>
+              </w:rPr>
+              <w:t>Overview</w:t>
+            </w:r>
+            <w:r>
+              <w:rPr>
+                <w:noProof/>
+                <w:webHidden/>
+              </w:rPr>
+              <w:tab/>
+            </w:r>
+            <w:r>
+              <w:rPr>
+                <w:noProof/>
+                <w:webHidden/>
+              </w:rPr>
+              <w:fldChar w:fldCharType="begin"/>
+            </w:r>
+            <w:r>
+              <w:rPr>
+                <w:noProof/>
+                <w:webHidden/>
+              </w:rPr>
+              <w:instrText xml:space="preserve"> PAGEREF _Toc42160490 \h </w:instrText>
+            </w:r>
+            <w:r>
+              <w:rPr>
+                <w:noProof/>
+                <w:webHidden/>
+              </w:rPr>
+            </w:r>
+            <w:r>
+              <w:rPr>
+                <w:noProof/>
+                <w:webHidden/>
+              </w:rPr>
+              <w:fldChar w:fldCharType="separate"/>
+            </w:r>
+            <w:r>
+              <w:rPr>
+                <w:noProof/>
+                <w:webHidden/>
+              </w:rPr>
+              <w:t>12</w:t>
+            </w:r>
+            <w:r>
+              <w:rPr>
+                <w:noProof/>
+                <w:webHidden/>
+              </w:rPr>
+              <w:fldChar w:fldCharType="end"/>
+            </w:r>
+          </w:hyperlink>
+        </w:p>
+        <w:p>
+          <w:pPr>
+            <w:pStyle w:val="TOC2"/>
+            <w:tabs>
+              <w:tab w:val="right" w:leader="dot" w:pos="9016"/>
+            </w:tabs>
+            <w:rPr>
+              <w:rFonts w:eastAsiaTheme="minorEastAsia"/>
+              <w:noProof/>
+              <w:lang w:eastAsia="en-AU"/>
+            </w:rPr>
+          </w:pPr>
+          <w:hyperlink w:anchor="_Toc42160491" w:history="1">
+            <w:r>
+              <w:rPr>
+                <w:rStyle w:val="Hyperlink"/>
+                <w:rFonts w:ascii="Calibri" w:hAnsi="Calibri" w:cs="Calibri"/>
+                <w:noProof/>
+              </w:rPr>
+              <w:t>Test Levels</w:t>
+            </w:r>
+            <w:r>
+              <w:rPr>
+                <w:noProof/>
+                <w:webHidden/>
+              </w:rPr>
+              <w:tab/>
+            </w:r>
+            <w:r>
+              <w:rPr>
+                <w:noProof/>
+                <w:webHidden/>
+              </w:rPr>
+              <w:fldChar w:fldCharType="begin"/>
+            </w:r>
+            <w:r>
+              <w:rPr>
+                <w:noProof/>
+                <w:webHidden/>
+              </w:rPr>
+              <w:instrText xml:space="preserve"> PAGEREF _Toc42160491 \h </w:instrText>
+            </w:r>
+            <w:r>
+              <w:rPr>
+                <w:noProof/>
+                <w:webHidden/>
+              </w:rPr>
+            </w:r>
+            <w:r>
+              <w:rPr>
+                <w:noProof/>
+                <w:webHidden/>
+              </w:rPr>
+              <w:fldChar w:fldCharType="separate"/>
+            </w:r>
+            <w:r>
+              <w:rPr>
+                <w:noProof/>
+                <w:webHidden/>
+              </w:rPr>
+              <w:t>12</w:t>
+            </w:r>
+            <w:r>
+              <w:rPr>
+                <w:noProof/>
+                <w:webHidden/>
+              </w:rPr>
+              <w:fldChar w:fldCharType="end"/>
+            </w:r>
+          </w:hyperlink>
+        </w:p>
+        <w:p>
+          <w:pPr>
+            <w:pStyle w:val="TOC2"/>
+            <w:tabs>
+              <w:tab w:val="right" w:leader="dot" w:pos="9016"/>
+            </w:tabs>
+            <w:rPr>
+              <w:rFonts w:eastAsiaTheme="minorEastAsia"/>
+              <w:noProof/>
+              <w:lang w:eastAsia="en-AU"/>
+            </w:rPr>
+          </w:pPr>
+          <w:hyperlink w:anchor="_Toc42160492" w:history="1">
+            <w:r>
+              <w:rPr>
+                <w:rStyle w:val="Hyperlink"/>
+                <w:rFonts w:ascii="Calibri" w:hAnsi="Calibri" w:cs="Calibri"/>
+                <w:noProof/>
+              </w:rPr>
+              <w:t>Test Completeness</w:t>
+            </w:r>
+            <w:r>
+              <w:rPr>
+                <w:noProof/>
+                <w:webHidden/>
+              </w:rPr>
+              <w:tab/>
+            </w:r>
+            <w:r>
+              <w:rPr>
+                <w:noProof/>
+                <w:webHidden/>
+              </w:rPr>
+              <w:fldChar w:fldCharType="begin"/>
+            </w:r>
+            <w:r>
+              <w:rPr>
+                <w:noProof/>
+                <w:webHidden/>
+              </w:rPr>
+              <w:instrText xml:space="preserve"> PAGEREF _Toc42160492 \h </w:instrText>
+            </w:r>
+            <w:r>
+              <w:rPr>
+                <w:noProof/>
+                <w:webHidden/>
+              </w:rPr>
+            </w:r>
+            <w:r>
+              <w:rPr>
+                <w:noProof/>
+                <w:webHidden/>
+              </w:rPr>
+              <w:fldChar w:fldCharType="separate"/>
+            </w:r>
+            <w:r>
+              <w:rPr>
+                <w:noProof/>
+                <w:webHidden/>
+              </w:rPr>
+              <w:t>12</w:t>
+            </w:r>
+            <w:r>
+              <w:rPr>
+                <w:noProof/>
+                <w:webHidden/>
+              </w:rPr>
+              <w:fldChar w:fldCharType="end"/>
+            </w:r>
+          </w:hyperlink>
+        </w:p>
+        <w:p>
+          <w:pPr>
+            <w:pStyle w:val="TOC2"/>
+            <w:tabs>
+              <w:tab w:val="right" w:leader="dot" w:pos="9016"/>
+            </w:tabs>
+            <w:rPr>
+              <w:rFonts w:eastAsiaTheme="minorEastAsia"/>
+              <w:noProof/>
+              <w:lang w:eastAsia="en-AU"/>
+            </w:rPr>
+          </w:pPr>
+          <w:hyperlink w:anchor="_Toc42160493" w:history="1">
+            <w:r>
+              <w:rPr>
+                <w:rStyle w:val="Hyperlink"/>
+                <w:noProof/>
+              </w:rPr>
+              <w:t>Test Deliverables</w:t>
+            </w:r>
+            <w:r>
+              <w:rPr>
+                <w:noProof/>
+                <w:webHidden/>
+              </w:rPr>
+              <w:tab/>
+            </w:r>
+            <w:r>
+              <w:rPr>
+                <w:noProof/>
+                <w:webHidden/>
+              </w:rPr>
+              <w:fldChar w:fldCharType="begin"/>
+            </w:r>
+            <w:r>
+              <w:rPr>
+                <w:noProof/>
+                <w:webHidden/>
+              </w:rPr>
+              <w:instrText xml:space="preserve"> PAGEREF _Toc42160493 \h </w:instrText>
+            </w:r>
+            <w:r>
+              <w:rPr>
+                <w:noProof/>
+                <w:webHidden/>
+              </w:rPr>
+            </w:r>
+            <w:r>
+              <w:rPr>
+                <w:noProof/>
+                <w:webHidden/>
+              </w:rPr>
+              <w:fldChar w:fldCharType="separate"/>
+            </w:r>
+            <w:r>
+              <w:rPr>
+                <w:noProof/>
+                <w:webHidden/>
+              </w:rPr>
+              <w:t>13</w:t>
+            </w:r>
+            <w:r>
+              <w:rPr>
+                <w:noProof/>
+                <w:webHidden/>
+              </w:rPr>
+              <w:fldChar w:fldCharType="end"/>
+            </w:r>
+          </w:hyperlink>
+        </w:p>
+        <w:p>
+          <w:pPr>
+            <w:pStyle w:val="TOC2"/>
+            <w:tabs>
+              <w:tab w:val="right" w:leader="dot" w:pos="9016"/>
+            </w:tabs>
+            <w:rPr>
+              <w:rFonts w:eastAsiaTheme="minorEastAsia"/>
+              <w:noProof/>
+              <w:lang w:eastAsia="en-AU"/>
+            </w:rPr>
+          </w:pPr>
+          <w:hyperlink w:anchor="_Toc42160494" w:history="1">
+            <w:r>
+              <w:rPr>
+                <w:rStyle w:val="Hyperlink"/>
+                <w:noProof/>
+              </w:rPr>
+              <w:t>Resource &amp; Environment Needs</w:t>
+            </w:r>
+            <w:r>
+              <w:rPr>
+                <w:noProof/>
+                <w:webHidden/>
+              </w:rPr>
+              <w:tab/>
+            </w:r>
+            <w:r>
+              <w:rPr>
+                <w:noProof/>
+                <w:webHidden/>
+              </w:rPr>
+              <w:fldChar w:fldCharType="begin"/>
+            </w:r>
+            <w:r>
+              <w:rPr>
+                <w:noProof/>
+                <w:webHidden/>
+              </w:rPr>
+              <w:instrText xml:space="preserve"> PAGEREF _Toc42160494 \h </w:instrText>
+            </w:r>
+            <w:r>
+              <w:rPr>
+                <w:noProof/>
+                <w:webHidden/>
+              </w:rPr>
+            </w:r>
+            <w:r>
+              <w:rPr>
+                <w:noProof/>
+                <w:webHidden/>
+              </w:rPr>
+              <w:fldChar w:fldCharType="separate"/>
+            </w:r>
+            <w:r>
+              <w:rPr>
+                <w:noProof/>
+                <w:webHidden/>
+              </w:rPr>
+              <w:t>14</w:t>
+            </w:r>
+            <w:r>
+              <w:rPr>
+                <w:noProof/>
+                <w:webHidden/>
+              </w:rPr>
+              <w:fldChar w:fldCharType="end"/>
+            </w:r>
+          </w:hyperlink>
+        </w:p>
+        <w:p>
+          <w:pPr>
+            <w:pStyle w:val="TOC2"/>
+            <w:tabs>
+              <w:tab w:val="right" w:leader="dot" w:pos="9016"/>
+            </w:tabs>
+            <w:rPr>
+              <w:rFonts w:eastAsiaTheme="minorEastAsia"/>
+              <w:noProof/>
+              <w:lang w:eastAsia="en-AU"/>
+            </w:rPr>
+          </w:pPr>
+          <w:hyperlink w:anchor="_Toc42160495" w:history="1">
+            <w:r>
+              <w:rPr>
+                <w:rStyle w:val="Hyperlink"/>
+                <w:rFonts w:ascii="Calibri" w:hAnsi="Calibri" w:cs="Calibri"/>
+                <w:noProof/>
+              </w:rPr>
+              <w:t>Test Environment and Tools</w:t>
+            </w:r>
+            <w:r>
+              <w:rPr>
+                <w:noProof/>
+                <w:webHidden/>
+              </w:rPr>
+              <w:tab/>
+            </w:r>
+            <w:r>
+              <w:rPr>
+                <w:noProof/>
+                <w:webHidden/>
+              </w:rPr>
+              <w:fldChar w:fldCharType="begin"/>
+            </w:r>
+            <w:r>
+              <w:rPr>
+                <w:noProof/>
+                <w:webHidden/>
+              </w:rPr>
+              <w:instrText xml:space="preserve"> PAGEREF _Toc42160495 \h </w:instrText>
+            </w:r>
+            <w:r>
+              <w:rPr>
+                <w:noProof/>
+                <w:webHidden/>
+              </w:rPr>
+            </w:r>
+            <w:r>
+              <w:rPr>
+                <w:noProof/>
+                <w:webHidden/>
+              </w:rPr>
+              <w:fldChar w:fldCharType="separate"/>
+            </w:r>
+            <w:r>
+              <w:rPr>
+                <w:noProof/>
+                <w:webHidden/>
+              </w:rPr>
+              <w:t>14</w:t>
+            </w:r>
+            <w:r>
+              <w:rPr>
+                <w:noProof/>
+                <w:webHidden/>
+              </w:rPr>
+              <w:fldChar w:fldCharType="end"/>
+            </w:r>
+          </w:hyperlink>
+        </w:p>
+        <w:p>
+          <w:pPr>
+            <w:pStyle w:val="TOC2"/>
+            <w:tabs>
+              <w:tab w:val="right" w:leader="dot" w:pos="9016"/>
+            </w:tabs>
+            <w:rPr>
+              <w:rFonts w:eastAsiaTheme="minorEastAsia"/>
+              <w:noProof/>
+              <w:lang w:eastAsia="en-AU"/>
+            </w:rPr>
+          </w:pPr>
+          <w:hyperlink w:anchor="_Toc42160496" w:history="1">
+            <w:r>
+              <w:rPr>
+                <w:rStyle w:val="Hyperlink"/>
+                <w:noProof/>
+              </w:rPr>
+              <w:t>Glossary:</w:t>
+            </w:r>
+            <w:r>
+              <w:rPr>
+                <w:noProof/>
+                <w:webHidden/>
+              </w:rPr>
+              <w:tab/>
+            </w:r>
+            <w:r>
+              <w:rPr>
+                <w:noProof/>
+                <w:webHidden/>
+              </w:rPr>
+              <w:fldChar w:fldCharType="begin"/>
+            </w:r>
+            <w:r>
+              <w:rPr>
+                <w:noProof/>
+                <w:webHidden/>
+              </w:rPr>
+              <w:instrText xml:space="preserve"> PAGEREF _Toc42160496 \h </w:instrText>
+            </w:r>
+            <w:r>
+              <w:rPr>
+                <w:noProof/>
+                <w:webHidden/>
+              </w:rPr>
+            </w:r>
+            <w:r>
+              <w:rPr>
+                <w:noProof/>
+                <w:webHidden/>
+              </w:rPr>
+              <w:fldChar w:fldCharType="separate"/>
+            </w:r>
+            <w:r>
+              <w:rPr>
+                <w:noProof/>
+                <w:webHidden/>
+              </w:rPr>
+              <w:t>15</w:t>
+            </w:r>
+            <w:r>
+              <w:rPr>
+                <w:noProof/>
+                <w:webHidden/>
+              </w:rPr>
+              <w:fldChar w:fldCharType="end"/>
+            </w:r>
+          </w:hyperlink>
+        </w:p>
+        <w:p>
+          <w:pPr>
+            <w:pStyle w:val="TOC2"/>
+            <w:tabs>
+              <w:tab w:val="right" w:leader="dot" w:pos="9016"/>
+            </w:tabs>
+            <w:rPr>
+              <w:rFonts w:eastAsiaTheme="minorEastAsia"/>
+              <w:noProof/>
+              <w:lang w:eastAsia="en-AU"/>
+            </w:rPr>
+          </w:pPr>
+          <w:hyperlink w:anchor="_Toc42160497" w:history="1">
+            <w:r>
+              <w:rPr>
+                <w:rStyle w:val="Hyperlink"/>
+                <w:noProof/>
+              </w:rPr>
+              <w:t>Test Results:</w:t>
+            </w:r>
+            <w:r>
+              <w:rPr>
+                <w:noProof/>
+                <w:webHidden/>
+              </w:rPr>
+              <w:tab/>
+            </w:r>
+            <w:r>
+              <w:rPr>
+                <w:noProof/>
+                <w:webHidden/>
+              </w:rPr>
+              <w:fldChar w:fldCharType="begin"/>
+            </w:r>
+            <w:r>
+              <w:rPr>
+                <w:noProof/>
+                <w:webHidden/>
+              </w:rPr>
+              <w:instrText xml:space="preserve"> PAGEREF _Toc42160497 \h </w:instrText>
+            </w:r>
+            <w:r>
+              <w:rPr>
+                <w:noProof/>
+                <w:webHidden/>
+              </w:rPr>
+            </w:r>
+            <w:r>
+              <w:rPr>
+                <w:noProof/>
+                <w:webHidden/>
+              </w:rPr>
+              <w:fldChar w:fldCharType="separate"/>
+            </w:r>
+            <w:r>
+              <w:rPr>
+                <w:noProof/>
+                <w:webHidden/>
+              </w:rPr>
+              <w:t>16</w:t>
+            </w:r>
+            <w:r>
+              <w:rPr>
+                <w:noProof/>
+                <w:webHidden/>
+              </w:rPr>
+              <w:fldChar w:fldCharType="end"/>
+            </w:r>
+          </w:hyperlink>
+        </w:p>
+        <w:p>
+          <w:pPr>
+            <w:pStyle w:val="TOC3"/>
+            <w:tabs>
+              <w:tab w:val="right" w:leader="dot" w:pos="9016"/>
+            </w:tabs>
+            <w:rPr>
+              <w:rFonts w:eastAsiaTheme="minorEastAsia"/>
+              <w:noProof/>
+              <w:lang w:eastAsia="en-AU"/>
+            </w:rPr>
+          </w:pPr>
+          <w:hyperlink w:anchor="_Toc42160498" w:history="1">
+            <w:r>
+              <w:rPr>
+                <w:rStyle w:val="Hyperlink"/>
+                <w:noProof/>
+              </w:rPr>
+              <w:t>System Test Components:</w:t>
+            </w:r>
+            <w:r>
+              <w:rPr>
+                <w:noProof/>
+                <w:webHidden/>
+              </w:rPr>
+              <w:tab/>
+            </w:r>
+            <w:r>
+              <w:rPr>
+                <w:noProof/>
+                <w:webHidden/>
+              </w:rPr>
+              <w:fldChar w:fldCharType="begin"/>
+            </w:r>
+            <w:r>
+              <w:rPr>
+                <w:noProof/>
+                <w:webHidden/>
+              </w:rPr>
+              <w:instrText xml:space="preserve"> PAGEREF _Toc42160498 \h </w:instrText>
+            </w:r>
+            <w:r>
+              <w:rPr>
+                <w:noProof/>
+                <w:webHidden/>
+              </w:rPr>
+            </w:r>
+            <w:r>
+              <w:rPr>
+                <w:noProof/>
+                <w:webHidden/>
+              </w:rPr>
+              <w:fldChar w:fldCharType="separate"/>
+            </w:r>
+            <w:r>
+              <w:rPr>
+                <w:noProof/>
+                <w:webHidden/>
+              </w:rPr>
+              <w:t>16</w:t>
+            </w:r>
+            <w:r>
+              <w:rPr>
+                <w:noProof/>
+                <w:webHidden/>
+              </w:rPr>
+              <w:fldChar w:fldCharType="end"/>
+            </w:r>
+          </w:hyperlink>
+        </w:p>
+        <w:p>
+          <w:pPr>
+            <w:pStyle w:val="TOC3"/>
+            <w:tabs>
+              <w:tab w:val="right" w:leader="dot" w:pos="9016"/>
+            </w:tabs>
+            <w:rPr>
+              <w:rFonts w:eastAsiaTheme="minorEastAsia"/>
+              <w:noProof/>
+              <w:lang w:eastAsia="en-AU"/>
+            </w:rPr>
+          </w:pPr>
+          <w:hyperlink w:anchor="_Toc42160499" w:history="1">
+            <w:r>
+              <w:rPr>
+                <w:rStyle w:val="Hyperlink"/>
+                <w:noProof/>
+              </w:rPr>
+              <w:t>1. MotoG4 Mobile Device:</w:t>
+            </w:r>
+            <w:r>
+              <w:rPr>
+                <w:noProof/>
+                <w:webHidden/>
+              </w:rPr>
+              <w:tab/>
+            </w:r>
+            <w:r>
+              <w:rPr>
+                <w:noProof/>
+                <w:webHidden/>
+              </w:rPr>
+              <w:fldChar w:fldCharType="begin"/>
+            </w:r>
+            <w:r>
+              <w:rPr>
+                <w:noProof/>
+                <w:webHidden/>
+              </w:rPr>
+              <w:instrText xml:space="preserve"> PAGEREF _Toc42160499 \h </w:instrText>
+            </w:r>
+            <w:r>
+              <w:rPr>
+                <w:noProof/>
+                <w:webHidden/>
+              </w:rPr>
+            </w:r>
+            <w:r>
+              <w:rPr>
+                <w:noProof/>
+                <w:webHidden/>
+              </w:rPr>
+              <w:fldChar w:fldCharType="separate"/>
+            </w:r>
+            <w:r>
+              <w:rPr>
+                <w:noProof/>
+                <w:webHidden/>
+              </w:rPr>
+              <w:t>16</w:t>
+            </w:r>
+            <w:r>
+              <w:rPr>
+                <w:noProof/>
+                <w:webHidden/>
+              </w:rPr>
+              <w:fldChar w:fldCharType="end"/>
+            </w:r>
+          </w:hyperlink>
+        </w:p>
+        <w:p>
+          <w:pPr>
+            <w:pStyle w:val="TOC3"/>
+            <w:tabs>
+              <w:tab w:val="right" w:leader="dot" w:pos="9016"/>
+            </w:tabs>
+            <w:rPr>
+              <w:rFonts w:eastAsiaTheme="minorEastAsia"/>
+              <w:noProof/>
+              <w:lang w:eastAsia="en-AU"/>
+            </w:rPr>
+          </w:pPr>
+          <w:hyperlink w:anchor="_Toc42160500" w:history="1">
+            <w:r>
+              <w:rPr>
+                <w:rStyle w:val="Hyperlink"/>
+                <w:noProof/>
+              </w:rPr>
+              <w:t>2. iPad Device:</w:t>
+            </w:r>
+            <w:r>
+              <w:rPr>
+                <w:noProof/>
+                <w:webHidden/>
+              </w:rPr>
+              <w:tab/>
+            </w:r>
+            <w:r>
+              <w:rPr>
+                <w:noProof/>
+                <w:webHidden/>
+              </w:rPr>
+              <w:fldChar w:fldCharType="begin"/>
+            </w:r>
+            <w:r>
+              <w:rPr>
+                <w:noProof/>
+                <w:webHidden/>
+              </w:rPr>
+              <w:instrText xml:space="preserve"> PAGEREF _Toc42160500 \h </w:instrText>
+            </w:r>
+            <w:r>
+              <w:rPr>
+                <w:noProof/>
+                <w:webHidden/>
+              </w:rPr>
+            </w:r>
+            <w:r>
+              <w:rPr>
+                <w:noProof/>
+                <w:webHidden/>
+              </w:rPr>
+              <w:fldChar w:fldCharType="separate"/>
+            </w:r>
+            <w:r>
+              <w:rPr>
+                <w:noProof/>
+                <w:webHidden/>
+              </w:rPr>
+              <w:t>17</w:t>
+            </w:r>
+            <w:r>
+              <w:rPr>
+                <w:noProof/>
+                <w:webHidden/>
+              </w:rPr>
+              <w:fldChar w:fldCharType="end"/>
+            </w:r>
+          </w:hyperlink>
+        </w:p>
+        <w:p>
+          <w:pPr>
+            <w:pStyle w:val="TOC3"/>
+            <w:tabs>
+              <w:tab w:val="right" w:leader="dot" w:pos="9016"/>
+            </w:tabs>
+            <w:rPr>
+              <w:rFonts w:eastAsiaTheme="minorEastAsia"/>
+              <w:noProof/>
+              <w:lang w:eastAsia="en-AU"/>
+            </w:rPr>
+          </w:pPr>
+          <w:hyperlink w:anchor="_Toc42160501" w:history="1">
+            <w:r>
+              <w:rPr>
+                <w:rStyle w:val="Hyperlink"/>
+                <w:noProof/>
+              </w:rPr>
+              <w:t>3. Laptop Device:</w:t>
+            </w:r>
+            <w:r>
+              <w:rPr>
+                <w:noProof/>
+                <w:webHidden/>
+              </w:rPr>
+              <w:tab/>
+            </w:r>
+            <w:r>
+              <w:rPr>
+                <w:noProof/>
+                <w:webHidden/>
+              </w:rPr>
+              <w:fldChar w:fldCharType="begin"/>
+            </w:r>
+            <w:r>
+              <w:rPr>
+                <w:noProof/>
+                <w:webHidden/>
+              </w:rPr>
+              <w:instrText xml:space="preserve"> PAGEREF _Toc42160501 \h </w:instrText>
+            </w:r>
+            <w:r>
+              <w:rPr>
+                <w:noProof/>
+                <w:webHidden/>
+              </w:rPr>
+            </w:r>
+            <w:r>
+              <w:rPr>
+                <w:noProof/>
+                <w:webHidden/>
+              </w:rPr>
+              <w:fldChar w:fldCharType="separate"/>
+            </w:r>
+            <w:r>
+              <w:rPr>
+                <w:noProof/>
+                <w:webHidden/>
+              </w:rPr>
+              <w:t>18</w:t>
+            </w:r>
+            <w:r>
+              <w:rPr>
+                <w:noProof/>
+                <w:webHidden/>
+              </w:rPr>
+              <w:fldChar w:fldCharType="end"/>
+            </w:r>
+          </w:hyperlink>
+        </w:p>
+        <w:p>
+          <w:pPr>
+            <w:pStyle w:val="TOC2"/>
+            <w:tabs>
+              <w:tab w:val="right" w:leader="dot" w:pos="9016"/>
+            </w:tabs>
+            <w:rPr>
+              <w:rFonts w:eastAsiaTheme="minorEastAsia"/>
+              <w:noProof/>
+              <w:lang w:eastAsia="en-AU"/>
+            </w:rPr>
+          </w:pPr>
+          <w:hyperlink w:anchor="_Toc42160502" w:history="1">
+            <w:r>
+              <w:rPr>
+                <w:rStyle w:val="Hyperlink"/>
+                <w:noProof/>
+              </w:rPr>
+              <w:t>Acceptance Test:</w:t>
+            </w:r>
+            <w:r>
+              <w:rPr>
+                <w:noProof/>
+                <w:webHidden/>
+              </w:rPr>
+              <w:tab/>
+            </w:r>
+            <w:r>
+              <w:rPr>
+                <w:noProof/>
+                <w:webHidden/>
+              </w:rPr>
+              <w:fldChar w:fldCharType="begin"/>
+            </w:r>
+            <w:r>
+              <w:rPr>
+                <w:noProof/>
+                <w:webHidden/>
+              </w:rPr>
+              <w:instrText xml:space="preserve"> PAGEREF _Toc42160502 \h </w:instrText>
+            </w:r>
+            <w:r>
+              <w:rPr>
+                <w:noProof/>
+                <w:webHidden/>
+              </w:rPr>
+            </w:r>
+            <w:r>
+              <w:rPr>
+                <w:noProof/>
+                <w:webHidden/>
+              </w:rPr>
+              <w:fldChar w:fldCharType="separate"/>
+            </w:r>
+            <w:r>
+              <w:rPr>
+                <w:noProof/>
+                <w:webHidden/>
+              </w:rPr>
+              <w:t>19</w:t>
+            </w:r>
+            <w:r>
+              <w:rPr>
+                <w:noProof/>
+                <w:webHidden/>
+              </w:rPr>
+              <w:fldChar w:fldCharType="end"/>
+            </w:r>
+          </w:hyperlink>
+        </w:p>
+        <w:p>
+          <w:pPr>
+            <w:pStyle w:val="TOC3"/>
+            <w:tabs>
+              <w:tab w:val="right" w:leader="dot" w:pos="9016"/>
+            </w:tabs>
+            <w:rPr>
+              <w:rFonts w:eastAsiaTheme="minorEastAsia"/>
+              <w:noProof/>
+              <w:lang w:eastAsia="en-AU"/>
+            </w:rPr>
+          </w:pPr>
+          <w:hyperlink w:anchor="_Toc42160503" w:history="1">
+            <w:r>
+              <w:rPr>
+                <w:rStyle w:val="Hyperlink"/>
+                <w:noProof/>
+              </w:rPr>
+              <w:t>Marking Guidelines Verification:</w:t>
+            </w:r>
+            <w:r>
+              <w:rPr>
+                <w:noProof/>
+                <w:webHidden/>
+              </w:rPr>
+              <w:tab/>
+            </w:r>
+            <w:r>
+              <w:rPr>
+                <w:noProof/>
+                <w:webHidden/>
+              </w:rPr>
+              <w:fldChar w:fldCharType="begin"/>
+            </w:r>
+            <w:r>
+              <w:rPr>
+                <w:noProof/>
+                <w:webHidden/>
+              </w:rPr>
+              <w:instrText xml:space="preserve"> PAGEREF _Toc42160503 \h </w:instrText>
+            </w:r>
+            <w:r>
+              <w:rPr>
+                <w:noProof/>
+                <w:webHidden/>
+              </w:rPr>
+            </w:r>
+            <w:r>
+              <w:rPr>
+                <w:noProof/>
+                <w:webHidden/>
+              </w:rPr>
+              <w:fldChar w:fldCharType="separate"/>
+            </w:r>
+            <w:r>
+              <w:rPr>
+                <w:noProof/>
+                <w:webHidden/>
+              </w:rPr>
+              <w:t>19</w:t>
             </w:r>
             <w:r>
               <w:rPr>
@@ -1524,16 +3001,16 @@
             <w:rPr>
               <w:rFonts w:eastAsiaTheme="minorEastAsia"/>
               <w:noProof/>
-              <w:lang w:eastAsia="ja-JP"/>
+              <w:lang w:eastAsia="en-AU"/>
             </w:rPr>
           </w:pPr>
-          <w:hyperlink w:anchor="_Toc42159609" w:history="1">
+          <w:hyperlink w:anchor="_Toc42160504" w:history="1">
             <w:r>
               <w:rPr>
                 <w:rStyle w:val="Hyperlink"/>
                 <w:noProof/>
               </w:rPr>
-              <w:t>Software Testing Plan: Sprint One:</w:t>
+              <w:t>References</w:t>
             </w:r>
             <w:r>
               <w:rPr>
@@ -1554,7 +3031,7 @@
                 <w:noProof/>
                 <w:webHidden/>
               </w:rPr>
-              <w:instrText xml:space="preserve"> PAGEREF _Toc42159609 \h </w:instrText>
+              <w:instrText xml:space="preserve"> PAGEREF _Toc42160504 \h </w:instrText>
             </w:r>
             <w:r>
               <w:rPr>
@@ -1574,1625 +3051,7 @@
                 <w:noProof/>
                 <w:webHidden/>
               </w:rPr>
-              <w:t>11</w:t>
-            </w:r>
-            <w:r>
-              <w:rPr>
-                <w:noProof/>
-                <w:webHidden/>
-              </w:rPr>
-              <w:fldChar w:fldCharType="end"/>
-            </w:r>
-          </w:hyperlink>
-        </w:p>
-        <w:p>
-          <w:pPr>
-            <w:pStyle w:val="TOC2"/>
-            <w:tabs>
-              <w:tab w:val="right" w:leader="dot" w:pos="9016"/>
-            </w:tabs>
-            <w:rPr>
-              <w:rFonts w:eastAsiaTheme="minorEastAsia"/>
-              <w:noProof/>
-              <w:lang w:eastAsia="ja-JP"/>
-            </w:rPr>
-          </w:pPr>
-          <w:hyperlink w:anchor="_Toc42159610" w:history="1">
-            <w:r>
-              <w:rPr>
-                <w:rStyle w:val="Hyperlink"/>
-                <w:noProof/>
-              </w:rPr>
-              <w:t>Introduction</w:t>
-            </w:r>
-            <w:r>
-              <w:rPr>
-                <w:noProof/>
-                <w:webHidden/>
-              </w:rPr>
-              <w:tab/>
-            </w:r>
-            <w:r>
-              <w:rPr>
-                <w:noProof/>
-                <w:webHidden/>
-              </w:rPr>
-              <w:fldChar w:fldCharType="begin"/>
-            </w:r>
-            <w:r>
-              <w:rPr>
-                <w:noProof/>
-                <w:webHidden/>
-              </w:rPr>
-              <w:instrText xml:space="preserve"> PAGEREF _Toc42159610 \h </w:instrText>
-            </w:r>
-            <w:r>
-              <w:rPr>
-                <w:noProof/>
-                <w:webHidden/>
-              </w:rPr>
-            </w:r>
-            <w:r>
-              <w:rPr>
-                <w:noProof/>
-                <w:webHidden/>
-              </w:rPr>
-              <w:fldChar w:fldCharType="separate"/>
-            </w:r>
-            <w:r>
-              <w:rPr>
-                <w:noProof/>
-                <w:webHidden/>
-              </w:rPr>
-              <w:t>11</w:t>
-            </w:r>
-            <w:r>
-              <w:rPr>
-                <w:noProof/>
-                <w:webHidden/>
-              </w:rPr>
-              <w:fldChar w:fldCharType="end"/>
-            </w:r>
-          </w:hyperlink>
-        </w:p>
-        <w:p>
-          <w:pPr>
-            <w:pStyle w:val="TOC2"/>
-            <w:tabs>
-              <w:tab w:val="right" w:leader="dot" w:pos="9016"/>
-            </w:tabs>
-            <w:rPr>
-              <w:rFonts w:eastAsiaTheme="minorEastAsia"/>
-              <w:noProof/>
-              <w:lang w:eastAsia="ja-JP"/>
-            </w:rPr>
-          </w:pPr>
-          <w:hyperlink w:anchor="_Toc42159611" w:history="1">
-            <w:r>
-              <w:rPr>
-                <w:rStyle w:val="Hyperlink"/>
-                <w:rFonts w:ascii="Calibri" w:hAnsi="Calibri" w:cs="Calibri"/>
-                <w:noProof/>
-              </w:rPr>
-              <w:t>Scope</w:t>
-            </w:r>
-            <w:r>
-              <w:rPr>
-                <w:noProof/>
-                <w:webHidden/>
-              </w:rPr>
-              <w:tab/>
-            </w:r>
-            <w:r>
-              <w:rPr>
-                <w:noProof/>
-                <w:webHidden/>
-              </w:rPr>
-              <w:fldChar w:fldCharType="begin"/>
-            </w:r>
-            <w:r>
-              <w:rPr>
-                <w:noProof/>
-                <w:webHidden/>
-              </w:rPr>
-              <w:instrText xml:space="preserve"> PAGEREF _Toc42159611 \h </w:instrText>
-            </w:r>
-            <w:r>
-              <w:rPr>
-                <w:noProof/>
-                <w:webHidden/>
-              </w:rPr>
-            </w:r>
-            <w:r>
-              <w:rPr>
-                <w:noProof/>
-                <w:webHidden/>
-              </w:rPr>
-              <w:fldChar w:fldCharType="separate"/>
-            </w:r>
-            <w:r>
-              <w:rPr>
-                <w:noProof/>
-                <w:webHidden/>
-              </w:rPr>
-              <w:t>11</w:t>
-            </w:r>
-            <w:r>
-              <w:rPr>
-                <w:noProof/>
-                <w:webHidden/>
-              </w:rPr>
-              <w:fldChar w:fldCharType="end"/>
-            </w:r>
-          </w:hyperlink>
-        </w:p>
-        <w:p>
-          <w:pPr>
-            <w:pStyle w:val="TOC3"/>
-            <w:tabs>
-              <w:tab w:val="right" w:leader="dot" w:pos="9016"/>
-            </w:tabs>
-            <w:rPr>
-              <w:rFonts w:eastAsiaTheme="minorEastAsia"/>
-              <w:noProof/>
-              <w:lang w:eastAsia="ja-JP"/>
-            </w:rPr>
-          </w:pPr>
-          <w:hyperlink w:anchor="_Toc42159612" w:history="1">
-            <w:r>
-              <w:rPr>
-                <w:rStyle w:val="Hyperlink"/>
-                <w:noProof/>
-              </w:rPr>
-              <w:t>In Scope</w:t>
-            </w:r>
-            <w:r>
-              <w:rPr>
-                <w:noProof/>
-                <w:webHidden/>
-              </w:rPr>
-              <w:tab/>
-            </w:r>
-            <w:r>
-              <w:rPr>
-                <w:noProof/>
-                <w:webHidden/>
-              </w:rPr>
-              <w:fldChar w:fldCharType="begin"/>
-            </w:r>
-            <w:r>
-              <w:rPr>
-                <w:noProof/>
-                <w:webHidden/>
-              </w:rPr>
-              <w:instrText xml:space="preserve"> PAGEREF _Toc42159612 \h </w:instrText>
-            </w:r>
-            <w:r>
-              <w:rPr>
-                <w:noProof/>
-                <w:webHidden/>
-              </w:rPr>
-            </w:r>
-            <w:r>
-              <w:rPr>
-                <w:noProof/>
-                <w:webHidden/>
-              </w:rPr>
-              <w:fldChar w:fldCharType="separate"/>
-            </w:r>
-            <w:r>
-              <w:rPr>
-                <w:noProof/>
-                <w:webHidden/>
-              </w:rPr>
-              <w:t>11</w:t>
-            </w:r>
-            <w:r>
-              <w:rPr>
-                <w:noProof/>
-                <w:webHidden/>
-              </w:rPr>
-              <w:fldChar w:fldCharType="end"/>
-            </w:r>
-          </w:hyperlink>
-        </w:p>
-        <w:p>
-          <w:pPr>
-            <w:pStyle w:val="TOC3"/>
-            <w:tabs>
-              <w:tab w:val="right" w:leader="dot" w:pos="9016"/>
-            </w:tabs>
-            <w:rPr>
-              <w:rFonts w:eastAsiaTheme="minorEastAsia"/>
-              <w:noProof/>
-              <w:lang w:eastAsia="ja-JP"/>
-            </w:rPr>
-          </w:pPr>
-          <w:hyperlink w:anchor="_Toc42159613" w:history="1">
-            <w:r>
-              <w:rPr>
-                <w:rStyle w:val="Hyperlink"/>
-                <w:noProof/>
-              </w:rPr>
-              <w:t>Out of Scope</w:t>
-            </w:r>
-            <w:r>
-              <w:rPr>
-                <w:noProof/>
-                <w:webHidden/>
-              </w:rPr>
-              <w:tab/>
-            </w:r>
-            <w:r>
-              <w:rPr>
-                <w:noProof/>
-                <w:webHidden/>
-              </w:rPr>
-              <w:fldChar w:fldCharType="begin"/>
-            </w:r>
-            <w:r>
-              <w:rPr>
-                <w:noProof/>
-                <w:webHidden/>
-              </w:rPr>
-              <w:instrText xml:space="preserve"> PAGEREF _Toc42159613 \h </w:instrText>
-            </w:r>
-            <w:r>
-              <w:rPr>
-                <w:noProof/>
-                <w:webHidden/>
-              </w:rPr>
-            </w:r>
-            <w:r>
-              <w:rPr>
-                <w:noProof/>
-                <w:webHidden/>
-              </w:rPr>
-              <w:fldChar w:fldCharType="separate"/>
-            </w:r>
-            <w:r>
-              <w:rPr>
-                <w:noProof/>
-                <w:webHidden/>
-              </w:rPr>
-              <w:t>11</w:t>
-            </w:r>
-            <w:r>
-              <w:rPr>
-                <w:noProof/>
-                <w:webHidden/>
-              </w:rPr>
-              <w:fldChar w:fldCharType="end"/>
-            </w:r>
-          </w:hyperlink>
-        </w:p>
-        <w:p>
-          <w:pPr>
-            <w:pStyle w:val="TOC2"/>
-            <w:tabs>
-              <w:tab w:val="right" w:leader="dot" w:pos="9016"/>
-            </w:tabs>
-            <w:rPr>
-              <w:rFonts w:eastAsiaTheme="minorEastAsia"/>
-              <w:noProof/>
-              <w:lang w:eastAsia="ja-JP"/>
-            </w:rPr>
-          </w:pPr>
-          <w:hyperlink w:anchor="_Toc42159614" w:history="1">
-            <w:r>
-              <w:rPr>
-                <w:rStyle w:val="Hyperlink"/>
-                <w:rFonts w:ascii="Calibri" w:hAnsi="Calibri" w:cs="Calibri"/>
-                <w:noProof/>
-              </w:rPr>
-              <w:t>Quality Objective</w:t>
-            </w:r>
-            <w:r>
-              <w:rPr>
-                <w:noProof/>
-                <w:webHidden/>
-              </w:rPr>
-              <w:tab/>
-            </w:r>
-            <w:r>
-              <w:rPr>
-                <w:noProof/>
-                <w:webHidden/>
-              </w:rPr>
-              <w:fldChar w:fldCharType="begin"/>
-            </w:r>
-            <w:r>
-              <w:rPr>
-                <w:noProof/>
-                <w:webHidden/>
-              </w:rPr>
-              <w:instrText xml:space="preserve"> PAGEREF _Toc42159614 \h </w:instrText>
-            </w:r>
-            <w:r>
-              <w:rPr>
-                <w:noProof/>
-                <w:webHidden/>
-              </w:rPr>
-            </w:r>
-            <w:r>
-              <w:rPr>
-                <w:noProof/>
-                <w:webHidden/>
-              </w:rPr>
-              <w:fldChar w:fldCharType="separate"/>
-            </w:r>
-            <w:r>
-              <w:rPr>
-                <w:noProof/>
-                <w:webHidden/>
-              </w:rPr>
-              <w:t>11</w:t>
-            </w:r>
-            <w:r>
-              <w:rPr>
-                <w:noProof/>
-                <w:webHidden/>
-              </w:rPr>
-              <w:fldChar w:fldCharType="end"/>
-            </w:r>
-          </w:hyperlink>
-        </w:p>
-        <w:p>
-          <w:pPr>
-            <w:pStyle w:val="TOC2"/>
-            <w:tabs>
-              <w:tab w:val="right" w:leader="dot" w:pos="9016"/>
-            </w:tabs>
-            <w:rPr>
-              <w:rFonts w:eastAsiaTheme="minorEastAsia"/>
-              <w:noProof/>
-              <w:lang w:eastAsia="ja-JP"/>
-            </w:rPr>
-          </w:pPr>
-          <w:hyperlink w:anchor="_Toc42159615" w:history="1">
-            <w:r>
-              <w:rPr>
-                <w:rStyle w:val="Hyperlink"/>
-                <w:rFonts w:ascii="Calibri" w:hAnsi="Calibri" w:cs="Calibri"/>
-                <w:noProof/>
-              </w:rPr>
-              <w:t>Roles and Responsibilities</w:t>
-            </w:r>
-            <w:r>
-              <w:rPr>
-                <w:noProof/>
-                <w:webHidden/>
-              </w:rPr>
-              <w:tab/>
-            </w:r>
-            <w:r>
-              <w:rPr>
-                <w:noProof/>
-                <w:webHidden/>
-              </w:rPr>
-              <w:fldChar w:fldCharType="begin"/>
-            </w:r>
-            <w:r>
-              <w:rPr>
-                <w:noProof/>
-                <w:webHidden/>
-              </w:rPr>
-              <w:instrText xml:space="preserve"> PAGEREF _Toc42159615 \h </w:instrText>
-            </w:r>
-            <w:r>
-              <w:rPr>
-                <w:noProof/>
-                <w:webHidden/>
-              </w:rPr>
-            </w:r>
-            <w:r>
-              <w:rPr>
-                <w:noProof/>
-                <w:webHidden/>
-              </w:rPr>
-              <w:fldChar w:fldCharType="separate"/>
-            </w:r>
-            <w:r>
-              <w:rPr>
-                <w:noProof/>
-                <w:webHidden/>
-              </w:rPr>
-              <w:t>11</w:t>
-            </w:r>
-            <w:r>
-              <w:rPr>
-                <w:noProof/>
-                <w:webHidden/>
-              </w:rPr>
-              <w:fldChar w:fldCharType="end"/>
-            </w:r>
-          </w:hyperlink>
-        </w:p>
-        <w:p>
-          <w:pPr>
-            <w:pStyle w:val="TOC2"/>
-            <w:tabs>
-              <w:tab w:val="right" w:leader="dot" w:pos="9016"/>
-            </w:tabs>
-            <w:rPr>
-              <w:rFonts w:eastAsiaTheme="minorEastAsia"/>
-              <w:noProof/>
-              <w:lang w:eastAsia="ja-JP"/>
-            </w:rPr>
-          </w:pPr>
-          <w:hyperlink w:anchor="_Toc42159616" w:history="1">
-            <w:r>
-              <w:rPr>
-                <w:rStyle w:val="Hyperlink"/>
-                <w:noProof/>
-              </w:rPr>
-              <w:t>Test Methodology</w:t>
-            </w:r>
-            <w:r>
-              <w:rPr>
-                <w:noProof/>
-                <w:webHidden/>
-              </w:rPr>
-              <w:tab/>
-            </w:r>
-            <w:r>
-              <w:rPr>
-                <w:noProof/>
-                <w:webHidden/>
-              </w:rPr>
-              <w:fldChar w:fldCharType="begin"/>
-            </w:r>
-            <w:r>
-              <w:rPr>
-                <w:noProof/>
-                <w:webHidden/>
-              </w:rPr>
-              <w:instrText xml:space="preserve"> PAGEREF _Toc42159616 \h </w:instrText>
-            </w:r>
-            <w:r>
-              <w:rPr>
-                <w:noProof/>
-                <w:webHidden/>
-              </w:rPr>
-            </w:r>
-            <w:r>
-              <w:rPr>
-                <w:noProof/>
-                <w:webHidden/>
-              </w:rPr>
-              <w:fldChar w:fldCharType="separate"/>
-            </w:r>
-            <w:r>
-              <w:rPr>
-                <w:noProof/>
-                <w:webHidden/>
-              </w:rPr>
-              <w:t>12</w:t>
-            </w:r>
-            <w:r>
-              <w:rPr>
-                <w:noProof/>
-                <w:webHidden/>
-              </w:rPr>
-              <w:fldChar w:fldCharType="end"/>
-            </w:r>
-          </w:hyperlink>
-        </w:p>
-        <w:p>
-          <w:pPr>
-            <w:pStyle w:val="TOC2"/>
-            <w:tabs>
-              <w:tab w:val="right" w:leader="dot" w:pos="9016"/>
-            </w:tabs>
-            <w:rPr>
-              <w:rFonts w:eastAsiaTheme="minorEastAsia"/>
-              <w:noProof/>
-              <w:lang w:eastAsia="ja-JP"/>
-            </w:rPr>
-          </w:pPr>
-          <w:hyperlink w:anchor="_Toc42159617" w:history="1">
-            <w:r>
-              <w:rPr>
-                <w:rStyle w:val="Hyperlink"/>
-                <w:rFonts w:ascii="Calibri" w:hAnsi="Calibri" w:cs="Calibri"/>
-                <w:noProof/>
-              </w:rPr>
-              <w:t>Overview</w:t>
-            </w:r>
-            <w:r>
-              <w:rPr>
-                <w:noProof/>
-                <w:webHidden/>
-              </w:rPr>
-              <w:tab/>
-            </w:r>
-            <w:r>
-              <w:rPr>
-                <w:noProof/>
-                <w:webHidden/>
-              </w:rPr>
-              <w:fldChar w:fldCharType="begin"/>
-            </w:r>
-            <w:r>
-              <w:rPr>
-                <w:noProof/>
-                <w:webHidden/>
-              </w:rPr>
-              <w:instrText xml:space="preserve"> PAGEREF _Toc42159617 \h </w:instrText>
-            </w:r>
-            <w:r>
-              <w:rPr>
-                <w:noProof/>
-                <w:webHidden/>
-              </w:rPr>
-            </w:r>
-            <w:r>
-              <w:rPr>
-                <w:noProof/>
-                <w:webHidden/>
-              </w:rPr>
-              <w:fldChar w:fldCharType="separate"/>
-            </w:r>
-            <w:r>
-              <w:rPr>
-                <w:noProof/>
-                <w:webHidden/>
-              </w:rPr>
-              <w:t>12</w:t>
-            </w:r>
-            <w:r>
-              <w:rPr>
-                <w:noProof/>
-                <w:webHidden/>
-              </w:rPr>
-              <w:fldChar w:fldCharType="end"/>
-            </w:r>
-          </w:hyperlink>
-        </w:p>
-        <w:p>
-          <w:pPr>
-            <w:pStyle w:val="TOC2"/>
-            <w:tabs>
-              <w:tab w:val="right" w:leader="dot" w:pos="9016"/>
-            </w:tabs>
-            <w:rPr>
-              <w:rFonts w:eastAsiaTheme="minorEastAsia"/>
-              <w:noProof/>
-              <w:lang w:eastAsia="ja-JP"/>
-            </w:rPr>
-          </w:pPr>
-          <w:hyperlink w:anchor="_Toc42159618" w:history="1">
-            <w:r>
-              <w:rPr>
-                <w:rStyle w:val="Hyperlink"/>
-                <w:rFonts w:ascii="Calibri" w:hAnsi="Calibri" w:cs="Calibri"/>
-                <w:noProof/>
-              </w:rPr>
-              <w:t>Test Levels</w:t>
-            </w:r>
-            <w:r>
-              <w:rPr>
-                <w:noProof/>
-                <w:webHidden/>
-              </w:rPr>
-              <w:tab/>
-            </w:r>
-            <w:r>
-              <w:rPr>
-                <w:noProof/>
-                <w:webHidden/>
-              </w:rPr>
-              <w:fldChar w:fldCharType="begin"/>
-            </w:r>
-            <w:r>
-              <w:rPr>
-                <w:noProof/>
-                <w:webHidden/>
-              </w:rPr>
-              <w:instrText xml:space="preserve"> PAGEREF _Toc42159618 \h </w:instrText>
-            </w:r>
-            <w:r>
-              <w:rPr>
-                <w:noProof/>
-                <w:webHidden/>
-              </w:rPr>
-            </w:r>
-            <w:r>
-              <w:rPr>
-                <w:noProof/>
-                <w:webHidden/>
-              </w:rPr>
-              <w:fldChar w:fldCharType="separate"/>
-            </w:r>
-            <w:r>
-              <w:rPr>
-                <w:noProof/>
-                <w:webHidden/>
-              </w:rPr>
-              <w:t>12</w:t>
-            </w:r>
-            <w:r>
-              <w:rPr>
-                <w:noProof/>
-                <w:webHidden/>
-              </w:rPr>
-              <w:fldChar w:fldCharType="end"/>
-            </w:r>
-          </w:hyperlink>
-        </w:p>
-        <w:p>
-          <w:pPr>
-            <w:pStyle w:val="TOC2"/>
-            <w:tabs>
-              <w:tab w:val="right" w:leader="dot" w:pos="9016"/>
-            </w:tabs>
-            <w:rPr>
-              <w:rFonts w:eastAsiaTheme="minorEastAsia"/>
-              <w:noProof/>
-              <w:lang w:eastAsia="ja-JP"/>
-            </w:rPr>
-          </w:pPr>
-          <w:hyperlink w:anchor="_Toc42159619" w:history="1">
-            <w:r>
-              <w:rPr>
-                <w:rStyle w:val="Hyperlink"/>
-                <w:rFonts w:ascii="Calibri" w:hAnsi="Calibri" w:cs="Calibri"/>
-                <w:noProof/>
-              </w:rPr>
-              <w:t>Bug Triage</w:t>
-            </w:r>
-            <w:r>
-              <w:rPr>
-                <w:noProof/>
-                <w:webHidden/>
-              </w:rPr>
-              <w:tab/>
-            </w:r>
-            <w:r>
-              <w:rPr>
-                <w:noProof/>
-                <w:webHidden/>
-              </w:rPr>
-              <w:fldChar w:fldCharType="begin"/>
-            </w:r>
-            <w:r>
-              <w:rPr>
-                <w:noProof/>
-                <w:webHidden/>
-              </w:rPr>
-              <w:instrText xml:space="preserve"> PAGEREF _Toc42159619 \h </w:instrText>
-            </w:r>
-            <w:r>
-              <w:rPr>
-                <w:noProof/>
-                <w:webHidden/>
-              </w:rPr>
-            </w:r>
-            <w:r>
-              <w:rPr>
-                <w:noProof/>
-                <w:webHidden/>
-              </w:rPr>
-              <w:fldChar w:fldCharType="separate"/>
-            </w:r>
-            <w:r>
-              <w:rPr>
-                <w:noProof/>
-                <w:webHidden/>
-              </w:rPr>
-              <w:t>12</w:t>
-            </w:r>
-            <w:r>
-              <w:rPr>
-                <w:noProof/>
-                <w:webHidden/>
-              </w:rPr>
-              <w:fldChar w:fldCharType="end"/>
-            </w:r>
-          </w:hyperlink>
-        </w:p>
-        <w:p>
-          <w:pPr>
-            <w:pStyle w:val="TOC2"/>
-            <w:tabs>
-              <w:tab w:val="right" w:leader="dot" w:pos="9016"/>
-            </w:tabs>
-            <w:rPr>
-              <w:rFonts w:eastAsiaTheme="minorEastAsia"/>
-              <w:noProof/>
-              <w:lang w:eastAsia="ja-JP"/>
-            </w:rPr>
-          </w:pPr>
-          <w:hyperlink w:anchor="_Toc42159620" w:history="1">
-            <w:r>
-              <w:rPr>
-                <w:rStyle w:val="Hyperlink"/>
-                <w:rFonts w:ascii="Calibri" w:hAnsi="Calibri" w:cs="Calibri"/>
-                <w:noProof/>
-              </w:rPr>
-              <w:t>Test Completeness</w:t>
-            </w:r>
-            <w:r>
-              <w:rPr>
-                <w:noProof/>
-                <w:webHidden/>
-              </w:rPr>
-              <w:tab/>
-            </w:r>
-            <w:r>
-              <w:rPr>
-                <w:noProof/>
-                <w:webHidden/>
-              </w:rPr>
-              <w:fldChar w:fldCharType="begin"/>
-            </w:r>
-            <w:r>
-              <w:rPr>
-                <w:noProof/>
-                <w:webHidden/>
-              </w:rPr>
-              <w:instrText xml:space="preserve"> PAGEREF _Toc42159620 \h </w:instrText>
-            </w:r>
-            <w:r>
-              <w:rPr>
-                <w:noProof/>
-                <w:webHidden/>
-              </w:rPr>
-            </w:r>
-            <w:r>
-              <w:rPr>
-                <w:noProof/>
-                <w:webHidden/>
-              </w:rPr>
-              <w:fldChar w:fldCharType="separate"/>
-            </w:r>
-            <w:r>
-              <w:rPr>
-                <w:noProof/>
-                <w:webHidden/>
-              </w:rPr>
-              <w:t>13</w:t>
-            </w:r>
-            <w:r>
-              <w:rPr>
-                <w:noProof/>
-                <w:webHidden/>
-              </w:rPr>
-              <w:fldChar w:fldCharType="end"/>
-            </w:r>
-          </w:hyperlink>
-        </w:p>
-        <w:p>
-          <w:pPr>
-            <w:pStyle w:val="TOC2"/>
-            <w:tabs>
-              <w:tab w:val="right" w:leader="dot" w:pos="9016"/>
-            </w:tabs>
-            <w:rPr>
-              <w:rFonts w:eastAsiaTheme="minorEastAsia"/>
-              <w:noProof/>
-              <w:lang w:eastAsia="ja-JP"/>
-            </w:rPr>
-          </w:pPr>
-          <w:hyperlink w:anchor="_Toc42159621" w:history="1">
-            <w:r>
-              <w:rPr>
-                <w:rStyle w:val="Hyperlink"/>
-                <w:noProof/>
-              </w:rPr>
-              <w:t>Test Deliverables</w:t>
-            </w:r>
-            <w:r>
-              <w:rPr>
-                <w:noProof/>
-                <w:webHidden/>
-              </w:rPr>
-              <w:tab/>
-            </w:r>
-            <w:r>
-              <w:rPr>
-                <w:noProof/>
-                <w:webHidden/>
-              </w:rPr>
-              <w:fldChar w:fldCharType="begin"/>
-            </w:r>
-            <w:r>
-              <w:rPr>
-                <w:noProof/>
-                <w:webHidden/>
-              </w:rPr>
-              <w:instrText xml:space="preserve"> PAGEREF _Toc42159621 \h </w:instrText>
-            </w:r>
-            <w:r>
-              <w:rPr>
-                <w:noProof/>
-                <w:webHidden/>
-              </w:rPr>
-            </w:r>
-            <w:r>
-              <w:rPr>
-                <w:noProof/>
-                <w:webHidden/>
-              </w:rPr>
-              <w:fldChar w:fldCharType="separate"/>
-            </w:r>
-            <w:r>
-              <w:rPr>
-                <w:noProof/>
-                <w:webHidden/>
-              </w:rPr>
-              <w:t>14</w:t>
-            </w:r>
-            <w:r>
-              <w:rPr>
-                <w:noProof/>
-                <w:webHidden/>
-              </w:rPr>
-              <w:fldChar w:fldCharType="end"/>
-            </w:r>
-          </w:hyperlink>
-        </w:p>
-        <w:p>
-          <w:pPr>
-            <w:pStyle w:val="TOC2"/>
-            <w:tabs>
-              <w:tab w:val="right" w:leader="dot" w:pos="9016"/>
-            </w:tabs>
-            <w:rPr>
-              <w:rFonts w:eastAsiaTheme="minorEastAsia"/>
-              <w:noProof/>
-              <w:lang w:eastAsia="ja-JP"/>
-            </w:rPr>
-          </w:pPr>
-          <w:hyperlink w:anchor="_Toc42159622" w:history="1">
-            <w:r>
-              <w:rPr>
-                <w:rStyle w:val="Hyperlink"/>
-                <w:noProof/>
-              </w:rPr>
-              <w:t>Resource &amp; Environment Needs</w:t>
-            </w:r>
-            <w:r>
-              <w:rPr>
-                <w:noProof/>
-                <w:webHidden/>
-              </w:rPr>
-              <w:tab/>
-            </w:r>
-            <w:r>
-              <w:rPr>
-                <w:noProof/>
-                <w:webHidden/>
-              </w:rPr>
-              <w:fldChar w:fldCharType="begin"/>
-            </w:r>
-            <w:r>
-              <w:rPr>
-                <w:noProof/>
-                <w:webHidden/>
-              </w:rPr>
-              <w:instrText xml:space="preserve"> PAGEREF _Toc42159622 \h </w:instrText>
-            </w:r>
-            <w:r>
-              <w:rPr>
-                <w:noProof/>
-                <w:webHidden/>
-              </w:rPr>
-            </w:r>
-            <w:r>
-              <w:rPr>
-                <w:noProof/>
-                <w:webHidden/>
-              </w:rPr>
-              <w:fldChar w:fldCharType="separate"/>
-            </w:r>
-            <w:r>
-              <w:rPr>
-                <w:noProof/>
-                <w:webHidden/>
-              </w:rPr>
-              <w:t>15</w:t>
-            </w:r>
-            <w:r>
-              <w:rPr>
-                <w:noProof/>
-                <w:webHidden/>
-              </w:rPr>
-              <w:fldChar w:fldCharType="end"/>
-            </w:r>
-          </w:hyperlink>
-        </w:p>
-        <w:p>
-          <w:pPr>
-            <w:pStyle w:val="TOC2"/>
-            <w:tabs>
-              <w:tab w:val="right" w:leader="dot" w:pos="9016"/>
-            </w:tabs>
-            <w:rPr>
-              <w:rFonts w:eastAsiaTheme="minorEastAsia"/>
-              <w:noProof/>
-              <w:lang w:eastAsia="ja-JP"/>
-            </w:rPr>
-          </w:pPr>
-          <w:hyperlink w:anchor="_Toc42159623" w:history="1">
-            <w:r>
-              <w:rPr>
-                <w:rStyle w:val="Hyperlink"/>
-                <w:rFonts w:ascii="Calibri" w:hAnsi="Calibri" w:cs="Calibri"/>
-                <w:noProof/>
-              </w:rPr>
-              <w:t>Test Environment and Tools</w:t>
-            </w:r>
-            <w:r>
-              <w:rPr>
-                <w:noProof/>
-                <w:webHidden/>
-              </w:rPr>
-              <w:tab/>
-            </w:r>
-            <w:r>
-              <w:rPr>
-                <w:noProof/>
-                <w:webHidden/>
-              </w:rPr>
-              <w:fldChar w:fldCharType="begin"/>
-            </w:r>
-            <w:r>
-              <w:rPr>
-                <w:noProof/>
-                <w:webHidden/>
-              </w:rPr>
-              <w:instrText xml:space="preserve"> PAGEREF _Toc42159623 \h </w:instrText>
-            </w:r>
-            <w:r>
-              <w:rPr>
-                <w:noProof/>
-                <w:webHidden/>
-              </w:rPr>
-            </w:r>
-            <w:r>
-              <w:rPr>
-                <w:noProof/>
-                <w:webHidden/>
-              </w:rPr>
-              <w:fldChar w:fldCharType="separate"/>
-            </w:r>
-            <w:r>
-              <w:rPr>
-                <w:noProof/>
-                <w:webHidden/>
-              </w:rPr>
-              <w:t>15</w:t>
-            </w:r>
-            <w:r>
-              <w:rPr>
-                <w:noProof/>
-                <w:webHidden/>
-              </w:rPr>
-              <w:fldChar w:fldCharType="end"/>
-            </w:r>
-          </w:hyperlink>
-        </w:p>
-        <w:p>
-          <w:pPr>
-            <w:pStyle w:val="TOC2"/>
-            <w:tabs>
-              <w:tab w:val="right" w:leader="dot" w:pos="9016"/>
-            </w:tabs>
-            <w:rPr>
-              <w:rFonts w:eastAsiaTheme="minorEastAsia"/>
-              <w:noProof/>
-              <w:lang w:eastAsia="ja-JP"/>
-            </w:rPr>
-          </w:pPr>
-          <w:hyperlink w:anchor="_Toc42159624" w:history="1">
-            <w:r>
-              <w:rPr>
-                <w:rStyle w:val="Hyperlink"/>
-                <w:noProof/>
-              </w:rPr>
-              <w:t>Terms/Acronyms</w:t>
-            </w:r>
-            <w:r>
-              <w:rPr>
-                <w:noProof/>
-                <w:webHidden/>
-              </w:rPr>
-              <w:tab/>
-            </w:r>
-            <w:r>
-              <w:rPr>
-                <w:noProof/>
-                <w:webHidden/>
-              </w:rPr>
-              <w:fldChar w:fldCharType="begin"/>
-            </w:r>
-            <w:r>
-              <w:rPr>
-                <w:noProof/>
-                <w:webHidden/>
-              </w:rPr>
-              <w:instrText xml:space="preserve"> PAGEREF _Toc42159624 \h </w:instrText>
-            </w:r>
-            <w:r>
-              <w:rPr>
-                <w:noProof/>
-                <w:webHidden/>
-              </w:rPr>
-            </w:r>
-            <w:r>
-              <w:rPr>
-                <w:noProof/>
-                <w:webHidden/>
-              </w:rPr>
-              <w:fldChar w:fldCharType="separate"/>
-            </w:r>
-            <w:r>
-              <w:rPr>
-                <w:noProof/>
-                <w:webHidden/>
-              </w:rPr>
-              <w:t>16</w:t>
-            </w:r>
-            <w:r>
-              <w:rPr>
-                <w:noProof/>
-                <w:webHidden/>
-              </w:rPr>
-              <w:fldChar w:fldCharType="end"/>
-            </w:r>
-          </w:hyperlink>
-        </w:p>
-        <w:p>
-          <w:pPr>
-            <w:pStyle w:val="TOC2"/>
-            <w:tabs>
-              <w:tab w:val="right" w:leader="dot" w:pos="9016"/>
-            </w:tabs>
-            <w:rPr>
-              <w:rFonts w:eastAsiaTheme="minorEastAsia"/>
-              <w:noProof/>
-              <w:lang w:eastAsia="ja-JP"/>
-            </w:rPr>
-          </w:pPr>
-          <w:hyperlink w:anchor="_Toc42159625" w:history="1">
-            <w:r>
-              <w:rPr>
-                <w:rStyle w:val="Hyperlink"/>
-                <w:noProof/>
-              </w:rPr>
-              <w:t>Test Results:</w:t>
-            </w:r>
-            <w:r>
-              <w:rPr>
-                <w:noProof/>
-                <w:webHidden/>
-              </w:rPr>
-              <w:tab/>
-            </w:r>
-            <w:r>
-              <w:rPr>
-                <w:noProof/>
-                <w:webHidden/>
-              </w:rPr>
-              <w:fldChar w:fldCharType="begin"/>
-            </w:r>
-            <w:r>
-              <w:rPr>
-                <w:noProof/>
-                <w:webHidden/>
-              </w:rPr>
-              <w:instrText xml:space="preserve"> PAGEREF _Toc42159625 \h </w:instrText>
-            </w:r>
-            <w:r>
-              <w:rPr>
-                <w:noProof/>
-                <w:webHidden/>
-              </w:rPr>
-            </w:r>
-            <w:r>
-              <w:rPr>
-                <w:noProof/>
-                <w:webHidden/>
-              </w:rPr>
-              <w:fldChar w:fldCharType="separate"/>
-            </w:r>
-            <w:r>
-              <w:rPr>
-                <w:noProof/>
-                <w:webHidden/>
-              </w:rPr>
-              <w:t>17</w:t>
-            </w:r>
-            <w:r>
-              <w:rPr>
-                <w:noProof/>
-                <w:webHidden/>
-              </w:rPr>
-              <w:fldChar w:fldCharType="end"/>
-            </w:r>
-          </w:hyperlink>
-        </w:p>
-        <w:p>
-          <w:pPr>
-            <w:pStyle w:val="TOC3"/>
-            <w:tabs>
-              <w:tab w:val="right" w:leader="dot" w:pos="9016"/>
-            </w:tabs>
-            <w:rPr>
-              <w:rFonts w:eastAsiaTheme="minorEastAsia"/>
-              <w:noProof/>
-              <w:lang w:eastAsia="ja-JP"/>
-            </w:rPr>
-          </w:pPr>
-          <w:hyperlink w:anchor="_Toc42159626" w:history="1">
-            <w:r>
-              <w:rPr>
-                <w:rStyle w:val="Hyperlink"/>
-                <w:noProof/>
-              </w:rPr>
-              <w:t>System Test Components:</w:t>
-            </w:r>
-            <w:r>
-              <w:rPr>
-                <w:noProof/>
-                <w:webHidden/>
-              </w:rPr>
-              <w:tab/>
-            </w:r>
-            <w:r>
-              <w:rPr>
-                <w:noProof/>
-                <w:webHidden/>
-              </w:rPr>
-              <w:fldChar w:fldCharType="begin"/>
-            </w:r>
-            <w:r>
-              <w:rPr>
-                <w:noProof/>
-                <w:webHidden/>
-              </w:rPr>
-              <w:instrText xml:space="preserve"> PAGEREF _Toc42159626 \h </w:instrText>
-            </w:r>
-            <w:r>
-              <w:rPr>
-                <w:noProof/>
-                <w:webHidden/>
-              </w:rPr>
-            </w:r>
-            <w:r>
-              <w:rPr>
-                <w:noProof/>
-                <w:webHidden/>
-              </w:rPr>
-              <w:fldChar w:fldCharType="separate"/>
-            </w:r>
-            <w:r>
-              <w:rPr>
-                <w:noProof/>
-                <w:webHidden/>
-              </w:rPr>
-              <w:t>17</w:t>
-            </w:r>
-            <w:r>
-              <w:rPr>
-                <w:noProof/>
-                <w:webHidden/>
-              </w:rPr>
-              <w:fldChar w:fldCharType="end"/>
-            </w:r>
-          </w:hyperlink>
-        </w:p>
-        <w:p>
-          <w:pPr>
-            <w:pStyle w:val="TOC3"/>
-            <w:tabs>
-              <w:tab w:val="right" w:leader="dot" w:pos="9016"/>
-            </w:tabs>
-            <w:rPr>
-              <w:rFonts w:eastAsiaTheme="minorEastAsia"/>
-              <w:noProof/>
-              <w:lang w:eastAsia="ja-JP"/>
-            </w:rPr>
-          </w:pPr>
-          <w:hyperlink w:anchor="_Toc42159627" w:history="1">
-            <w:r>
-              <w:rPr>
-                <w:rStyle w:val="Hyperlink"/>
-                <w:noProof/>
-              </w:rPr>
-              <w:t>1. MotoG4 Mobile Device:</w:t>
-            </w:r>
-            <w:r>
-              <w:rPr>
-                <w:noProof/>
-                <w:webHidden/>
-              </w:rPr>
-              <w:tab/>
-            </w:r>
-            <w:r>
-              <w:rPr>
-                <w:noProof/>
-                <w:webHidden/>
-              </w:rPr>
-              <w:fldChar w:fldCharType="begin"/>
-            </w:r>
-            <w:r>
-              <w:rPr>
-                <w:noProof/>
-                <w:webHidden/>
-              </w:rPr>
-              <w:instrText xml:space="preserve"> PAGEREF _Toc42159627 \h </w:instrText>
-            </w:r>
-            <w:r>
-              <w:rPr>
-                <w:noProof/>
-                <w:webHidden/>
-              </w:rPr>
-            </w:r>
-            <w:r>
-              <w:rPr>
-                <w:noProof/>
-                <w:webHidden/>
-              </w:rPr>
-              <w:fldChar w:fldCharType="separate"/>
-            </w:r>
-            <w:r>
-              <w:rPr>
-                <w:noProof/>
-                <w:webHidden/>
-              </w:rPr>
-              <w:t>17</w:t>
-            </w:r>
-            <w:r>
-              <w:rPr>
-                <w:noProof/>
-                <w:webHidden/>
-              </w:rPr>
-              <w:fldChar w:fldCharType="end"/>
-            </w:r>
-          </w:hyperlink>
-        </w:p>
-        <w:p>
-          <w:pPr>
-            <w:pStyle w:val="TOC3"/>
-            <w:tabs>
-              <w:tab w:val="right" w:leader="dot" w:pos="9016"/>
-            </w:tabs>
-            <w:rPr>
-              <w:rFonts w:eastAsiaTheme="minorEastAsia"/>
-              <w:noProof/>
-              <w:lang w:eastAsia="ja-JP"/>
-            </w:rPr>
-          </w:pPr>
-          <w:hyperlink w:anchor="_Toc42159628" w:history="1">
-            <w:r>
-              <w:rPr>
-                <w:rStyle w:val="Hyperlink"/>
-                <w:noProof/>
-              </w:rPr>
-              <w:t>2. iPad Device:</w:t>
-            </w:r>
-            <w:r>
-              <w:rPr>
-                <w:noProof/>
-                <w:webHidden/>
-              </w:rPr>
-              <w:tab/>
-            </w:r>
-            <w:r>
-              <w:rPr>
-                <w:noProof/>
-                <w:webHidden/>
-              </w:rPr>
-              <w:fldChar w:fldCharType="begin"/>
-            </w:r>
-            <w:r>
-              <w:rPr>
-                <w:noProof/>
-                <w:webHidden/>
-              </w:rPr>
-              <w:instrText xml:space="preserve"> PAGEREF _Toc42159628 \h </w:instrText>
-            </w:r>
-            <w:r>
-              <w:rPr>
-                <w:noProof/>
-                <w:webHidden/>
-              </w:rPr>
-            </w:r>
-            <w:r>
-              <w:rPr>
-                <w:noProof/>
-                <w:webHidden/>
-              </w:rPr>
-              <w:fldChar w:fldCharType="separate"/>
-            </w:r>
-            <w:r>
-              <w:rPr>
-                <w:noProof/>
-                <w:webHidden/>
-              </w:rPr>
-              <w:t>18</w:t>
-            </w:r>
-            <w:r>
-              <w:rPr>
-                <w:noProof/>
-                <w:webHidden/>
-              </w:rPr>
-              <w:fldChar w:fldCharType="end"/>
-            </w:r>
-          </w:hyperlink>
-        </w:p>
-        <w:p>
-          <w:pPr>
-            <w:pStyle w:val="TOC3"/>
-            <w:tabs>
-              <w:tab w:val="right" w:leader="dot" w:pos="9016"/>
-            </w:tabs>
-            <w:rPr>
-              <w:rFonts w:eastAsiaTheme="minorEastAsia"/>
-              <w:noProof/>
-              <w:lang w:eastAsia="ja-JP"/>
-            </w:rPr>
-          </w:pPr>
-          <w:hyperlink w:anchor="_Toc42159629" w:history="1">
-            <w:r>
-              <w:rPr>
-                <w:rStyle w:val="Hyperlink"/>
-                <w:noProof/>
-              </w:rPr>
-              <w:t>3. Laptop Device:</w:t>
-            </w:r>
-            <w:r>
-              <w:rPr>
-                <w:noProof/>
-                <w:webHidden/>
-              </w:rPr>
-              <w:tab/>
-            </w:r>
-            <w:r>
-              <w:rPr>
-                <w:noProof/>
-                <w:webHidden/>
-              </w:rPr>
-              <w:fldChar w:fldCharType="begin"/>
-            </w:r>
-            <w:r>
-              <w:rPr>
-                <w:noProof/>
-                <w:webHidden/>
-              </w:rPr>
-              <w:instrText xml:space="preserve"> PAGEREF _Toc42159629 \h </w:instrText>
-            </w:r>
-            <w:r>
-              <w:rPr>
-                <w:noProof/>
-                <w:webHidden/>
-              </w:rPr>
-            </w:r>
-            <w:r>
-              <w:rPr>
-                <w:noProof/>
-                <w:webHidden/>
-              </w:rPr>
-              <w:fldChar w:fldCharType="separate"/>
-            </w:r>
-            <w:r>
-              <w:rPr>
-                <w:noProof/>
-                <w:webHidden/>
-              </w:rPr>
-              <w:t>19</w:t>
-            </w:r>
-            <w:r>
-              <w:rPr>
-                <w:noProof/>
-                <w:webHidden/>
-              </w:rPr>
-              <w:fldChar w:fldCharType="end"/>
-            </w:r>
-          </w:hyperlink>
-        </w:p>
-        <w:p>
-          <w:pPr>
-            <w:pStyle w:val="TOC2"/>
-            <w:tabs>
-              <w:tab w:val="right" w:leader="dot" w:pos="9016"/>
-            </w:tabs>
-            <w:rPr>
-              <w:rFonts w:eastAsiaTheme="minorEastAsia"/>
-              <w:noProof/>
-              <w:lang w:eastAsia="ja-JP"/>
-            </w:rPr>
-          </w:pPr>
-          <w:hyperlink w:anchor="_Toc42159630" w:history="1">
-            <w:r>
-              <w:rPr>
-                <w:rStyle w:val="Hyperlink"/>
-                <w:noProof/>
-              </w:rPr>
-              <w:t>Acceptance Test:</w:t>
-            </w:r>
-            <w:r>
-              <w:rPr>
-                <w:noProof/>
-                <w:webHidden/>
-              </w:rPr>
-              <w:tab/>
-            </w:r>
-            <w:r>
-              <w:rPr>
-                <w:noProof/>
-                <w:webHidden/>
-              </w:rPr>
-              <w:fldChar w:fldCharType="begin"/>
-            </w:r>
-            <w:r>
-              <w:rPr>
-                <w:noProof/>
-                <w:webHidden/>
-              </w:rPr>
-              <w:instrText xml:space="preserve"> PAGEREF _Toc42159630 \h </w:instrText>
-            </w:r>
-            <w:r>
-              <w:rPr>
-                <w:noProof/>
-                <w:webHidden/>
-              </w:rPr>
-            </w:r>
-            <w:r>
-              <w:rPr>
-                <w:noProof/>
-                <w:webHidden/>
-              </w:rPr>
-              <w:fldChar w:fldCharType="separate"/>
-            </w:r>
-            <w:r>
-              <w:rPr>
-                <w:noProof/>
-                <w:webHidden/>
-              </w:rPr>
               <w:t>20</w:t>
-            </w:r>
-            <w:r>
-              <w:rPr>
-                <w:noProof/>
-                <w:webHidden/>
-              </w:rPr>
-              <w:fldChar w:fldCharType="end"/>
-            </w:r>
-          </w:hyperlink>
-        </w:p>
-        <w:p>
-          <w:pPr>
-            <w:pStyle w:val="TOC3"/>
-            <w:tabs>
-              <w:tab w:val="right" w:leader="dot" w:pos="9016"/>
-            </w:tabs>
-            <w:rPr>
-              <w:rFonts w:eastAsiaTheme="minorEastAsia"/>
-              <w:noProof/>
-              <w:lang w:eastAsia="ja-JP"/>
-            </w:rPr>
-          </w:pPr>
-          <w:hyperlink w:anchor="_Toc42159631" w:history="1">
-            <w:r>
-              <w:rPr>
-                <w:rStyle w:val="Hyperlink"/>
-                <w:noProof/>
-              </w:rPr>
-              <w:t>Marking Guidelines Verification:</w:t>
-            </w:r>
-            <w:r>
-              <w:rPr>
-                <w:noProof/>
-                <w:webHidden/>
-              </w:rPr>
-              <w:tab/>
-            </w:r>
-            <w:r>
-              <w:rPr>
-                <w:noProof/>
-                <w:webHidden/>
-              </w:rPr>
-              <w:fldChar w:fldCharType="begin"/>
-            </w:r>
-            <w:r>
-              <w:rPr>
-                <w:noProof/>
-                <w:webHidden/>
-              </w:rPr>
-              <w:instrText xml:space="preserve"> PAGEREF _Toc42159631 \h </w:instrText>
-            </w:r>
-            <w:r>
-              <w:rPr>
-                <w:noProof/>
-                <w:webHidden/>
-              </w:rPr>
-            </w:r>
-            <w:r>
-              <w:rPr>
-                <w:noProof/>
-                <w:webHidden/>
-              </w:rPr>
-              <w:fldChar w:fldCharType="separate"/>
-            </w:r>
-            <w:r>
-              <w:rPr>
-                <w:noProof/>
-                <w:webHidden/>
-              </w:rPr>
-              <w:t>20</w:t>
-            </w:r>
-            <w:r>
-              <w:rPr>
-                <w:noProof/>
-                <w:webHidden/>
-              </w:rPr>
-              <w:fldChar w:fldCharType="end"/>
-            </w:r>
-          </w:hyperlink>
-        </w:p>
-        <w:p>
-          <w:pPr>
-            <w:pStyle w:val="TOC1"/>
-            <w:tabs>
-              <w:tab w:val="right" w:leader="dot" w:pos="9016"/>
-            </w:tabs>
-            <w:rPr>
-              <w:rFonts w:eastAsiaTheme="minorEastAsia"/>
-              <w:noProof/>
-              <w:lang w:eastAsia="ja-JP"/>
-            </w:rPr>
-          </w:pPr>
-          <w:hyperlink w:anchor="_Toc42159632" w:history="1">
-            <w:r>
-              <w:rPr>
-                <w:rStyle w:val="Hyperlink"/>
-                <w:noProof/>
-              </w:rPr>
-              <w:t>References</w:t>
-            </w:r>
-            <w:r>
-              <w:rPr>
-                <w:noProof/>
-                <w:webHidden/>
-              </w:rPr>
-              <w:tab/>
-            </w:r>
-            <w:r>
-              <w:rPr>
-                <w:noProof/>
-                <w:webHidden/>
-              </w:rPr>
-              <w:fldChar w:fldCharType="begin"/>
-            </w:r>
-            <w:r>
-              <w:rPr>
-                <w:noProof/>
-                <w:webHidden/>
-              </w:rPr>
-              <w:instrText xml:space="preserve"> PAGEREF _Toc42159632 \h </w:instrText>
-            </w:r>
-            <w:r>
-              <w:rPr>
-                <w:noProof/>
-                <w:webHidden/>
-              </w:rPr>
-            </w:r>
-            <w:r>
-              <w:rPr>
-                <w:noProof/>
-                <w:webHidden/>
-              </w:rPr>
-              <w:fldChar w:fldCharType="separate"/>
-            </w:r>
-            <w:r>
-              <w:rPr>
-                <w:noProof/>
-                <w:webHidden/>
-              </w:rPr>
-              <w:t>21</w:t>
             </w:r>
             <w:r>
               <w:rPr>
@@ -3239,7 +3098,7 @@
           <w:u w:val="single"/>
         </w:rPr>
       </w:pPr>
-      <w:bookmarkStart w:id="0" w:name="_Toc42159592"/>
+      <w:bookmarkStart w:id="0" w:name="_Toc42160466"/>
       <w:r>
         <w:rPr>
           <w:b/>
@@ -3254,12 +3113,41 @@
       </w:r>
       <w:bookmarkEnd w:id="0"/>
     </w:p>
-    <w:p/>
+    <w:p>
+      <w:pPr>
+        <w:rPr>
+          <w:b/>
+          <w:bCs/>
+        </w:rPr>
+      </w:pPr>
+      <w:r>
+        <w:br/>
+      </w:r>
+      <w:r>
+        <w:rPr>
+          <w:b/>
+          <w:bCs/>
+          <w:sz w:val="24"/>
+          <w:szCs w:val="24"/>
+        </w:rPr>
+        <w:t>Version 1.1:</w:t>
+      </w:r>
+      <w:r>
+        <w:rPr>
+          <w:b/>
+          <w:bCs/>
+          <w:sz w:val="24"/>
+          <w:szCs w:val="24"/>
+        </w:rPr>
+        <w:br/>
+        <w:t>Last Edited 04/06/2020</w:t>
+      </w:r>
+    </w:p>
     <w:p>
       <w:pPr>
         <w:pStyle w:val="Heading2"/>
       </w:pPr>
-      <w:bookmarkStart w:id="1" w:name="_Toc42159593"/>
+      <w:bookmarkStart w:id="1" w:name="_Toc42160467"/>
       <w:r>
         <w:t>Introduction:</w:t>
       </w:r>
@@ -3386,7 +3274,7 @@
           <w:szCs w:val="40"/>
         </w:rPr>
       </w:pPr>
-      <w:bookmarkStart w:id="2" w:name="_Toc42159594"/>
+      <w:bookmarkStart w:id="2" w:name="_Toc42160468"/>
       <w:r>
         <w:rPr>
           <w:color w:val="auto"/>
@@ -3750,7 +3638,7 @@
         </w:tc>
       </w:tr>
     </w:tbl>
-    <w:bookmarkStart w:id="3" w:name="_Toc42159595" w:displacedByCustomXml="next"/>
+    <w:bookmarkStart w:id="3" w:name="_Toc42160469" w:displacedByCustomXml="next"/>
     <w:sdt>
       <w:sdtPr>
         <w:alias w:val="Additional information:"/>
@@ -3830,7 +3718,7 @@
       <w:pPr>
         <w:pStyle w:val="Heading2"/>
       </w:pPr>
-      <w:bookmarkStart w:id="4" w:name="_Toc42159596"/>
+      <w:bookmarkStart w:id="4" w:name="_Toc42160470"/>
       <w:r>
         <w:lastRenderedPageBreak/>
         <w:t>Source Control:</w:t>
@@ -3933,7 +3821,7 @@
       <w:pPr>
         <w:pStyle w:val="Heading2"/>
       </w:pPr>
-      <w:bookmarkStart w:id="5" w:name="_Toc42159597"/>
+      <w:bookmarkStart w:id="5" w:name="_Toc42160471"/>
       <w:r>
         <w:lastRenderedPageBreak/>
         <w:t>Project Management Plan:</w:t>
@@ -4134,7 +4022,7 @@
       <w:pPr>
         <w:pStyle w:val="Heading2"/>
       </w:pPr>
-      <w:bookmarkStart w:id="6" w:name="_Toc42159598"/>
+      <w:bookmarkStart w:id="6" w:name="_Toc42160472"/>
       <w:r>
         <w:lastRenderedPageBreak/>
         <w:t>Software Testing Report:</w:t>
@@ -4396,7 +4284,7 @@
           <w:bCs w:val="0"/>
         </w:rPr>
       </w:pPr>
-      <w:bookmarkStart w:id="7" w:name="_Toc42159599"/>
+      <w:bookmarkStart w:id="7" w:name="_Toc42160473"/>
       <w:r>
         <w:rPr>
           <w:rStyle w:val="Strong"/>
@@ -4420,7 +4308,7 @@
       <w:pPr>
         <w:pStyle w:val="Heading3"/>
       </w:pPr>
-      <w:bookmarkStart w:id="8" w:name="_Toc42159600"/>
+      <w:bookmarkStart w:id="8" w:name="_Toc42160474"/>
       <w:r>
         <w:t>CITE Business Rules for software development</w:t>
       </w:r>
@@ -4523,7 +4411,7 @@
       <w:pPr>
         <w:pStyle w:val="Heading3"/>
       </w:pPr>
-      <w:bookmarkStart w:id="9" w:name="_Toc42159601"/>
+      <w:bookmarkStart w:id="9" w:name="_Toc42160475"/>
       <w:r>
         <w:rPr>
           <w:lang w:eastAsia="en-AU"/>
@@ -4657,7 +4545,7 @@
       <w:pPr>
         <w:pStyle w:val="Heading3"/>
       </w:pPr>
-      <w:bookmarkStart w:id="11" w:name="_Toc42159602"/>
+      <w:bookmarkStart w:id="11" w:name="_Toc42160476"/>
       <w:r>
         <w:t xml:space="preserve">Acme Entertainment Pty Ltd </w:t>
       </w:r>
@@ -4710,7 +4598,7 @@
           <w:bCs w:val="0"/>
         </w:rPr>
       </w:pPr>
-      <w:bookmarkStart w:id="12" w:name="_Toc42159603"/>
+      <w:bookmarkStart w:id="12" w:name="_Toc42160477"/>
       <w:r>
         <w:rPr>
           <w:rStyle w:val="Strong"/>
@@ -4727,10 +4615,10 @@
         <w:pStyle w:val="Heading2"/>
       </w:pPr>
       <w:bookmarkStart w:id="13" w:name="_Toc41937105"/>
-      <w:bookmarkStart w:id="14" w:name="_Toc42159605"/>
       <w:r>
         <w:br/>
       </w:r>
+      <w:bookmarkStart w:id="14" w:name="_Toc42160478"/>
       <w:r>
         <w:t>Web Design Methods</w:t>
       </w:r>
@@ -4742,7 +4630,7 @@
         <w:pStyle w:val="Heading3"/>
       </w:pPr>
       <w:bookmarkStart w:id="15" w:name="_Toc41937106"/>
-      <w:bookmarkStart w:id="16" w:name="_Toc42159606"/>
+      <w:bookmarkStart w:id="16" w:name="_Toc42160479"/>
       <w:r>
         <w:t>Adaptive Web Design</w:t>
       </w:r>
@@ -4820,7 +4708,7 @@
         <w:pStyle w:val="Heading3"/>
       </w:pPr>
       <w:bookmarkStart w:id="17" w:name="_Toc41937107"/>
-      <w:bookmarkStart w:id="18" w:name="_Toc42159607"/>
+      <w:bookmarkStart w:id="18" w:name="_Toc42160480"/>
       <w:r>
         <w:t>Responsive Web Design</w:t>
       </w:r>
@@ -4930,7 +4818,7 @@
         <w:pStyle w:val="Heading2"/>
       </w:pPr>
       <w:bookmarkStart w:id="19" w:name="_Toc41937108"/>
-      <w:bookmarkStart w:id="20" w:name="_Toc42159608"/>
+      <w:bookmarkStart w:id="20" w:name="_Toc42160481"/>
       <w:r>
         <w:t>Our Pick</w:t>
       </w:r>
@@ -5021,7 +4909,7 @@
           <w:bCs w:val="0"/>
         </w:rPr>
       </w:pPr>
-      <w:bookmarkStart w:id="21" w:name="_Toc42159609"/>
+      <w:bookmarkStart w:id="21" w:name="_Toc42160482"/>
       <w:r>
         <w:rPr>
           <w:rStyle w:val="Strong"/>
@@ -5066,7 +4954,7 @@
       </w:pPr>
       <w:bookmarkStart w:id="22" w:name="_Toc420154046"/>
       <w:bookmarkStart w:id="23" w:name="_Toc42001159"/>
-      <w:bookmarkStart w:id="24" w:name="_Toc42159610"/>
+      <w:bookmarkStart w:id="24" w:name="_Toc42160483"/>
       <w:r>
         <w:rPr>
           <w:noProof/>
@@ -5125,7 +5013,7 @@
       </w:r>
       <w:bookmarkStart w:id="27" w:name="_Toc420154047"/>
       <w:bookmarkStart w:id="28" w:name="_Toc42001160"/>
-      <w:bookmarkStart w:id="29" w:name="_Toc42159611"/>
+      <w:bookmarkStart w:id="29" w:name="_Toc42160484"/>
       <w:r>
         <w:rPr>
           <w:rFonts w:ascii="Calibri" w:hAnsi="Calibri" w:cs="Calibri"/>
@@ -5157,7 +5045,7 @@
       </w:pPr>
       <w:bookmarkStart w:id="32" w:name="_Toc420154048"/>
       <w:bookmarkStart w:id="33" w:name="_Toc42001161"/>
-      <w:bookmarkStart w:id="34" w:name="_Toc42159612"/>
+      <w:bookmarkStart w:id="34" w:name="_Toc42160485"/>
       <w:bookmarkEnd w:id="30"/>
       <w:bookmarkEnd w:id="31"/>
       <w:r>
@@ -5355,7 +5243,7 @@
       <w:bookmarkStart w:id="36" w:name="_Toc118515457"/>
       <w:bookmarkStart w:id="37" w:name="_Toc68064299"/>
       <w:bookmarkStart w:id="38" w:name="_Toc42001162"/>
-      <w:bookmarkStart w:id="39" w:name="_Toc42159613"/>
+      <w:bookmarkStart w:id="39" w:name="_Toc42160486"/>
       <w:r>
         <w:t>Out of Scope</w:t>
       </w:r>
@@ -5412,7 +5300,7 @@
       </w:pPr>
       <w:bookmarkStart w:id="40" w:name="_Toc420154050"/>
       <w:bookmarkStart w:id="41" w:name="_Toc42001163"/>
-      <w:bookmarkStart w:id="42" w:name="_Toc42159614"/>
+      <w:bookmarkStart w:id="42" w:name="_Toc42160487"/>
       <w:r>
         <w:rPr>
           <w:rFonts w:ascii="Calibri" w:hAnsi="Calibri" w:cs="Calibri"/>
@@ -5548,7 +5436,7 @@
       <w:bookmarkStart w:id="43" w:name="_Toc420154051"/>
       <w:bookmarkStart w:id="44" w:name="_Toc118515460"/>
       <w:bookmarkStart w:id="45" w:name="_Toc42001164"/>
-      <w:bookmarkStart w:id="46" w:name="_Toc42159615"/>
+      <w:bookmarkStart w:id="46" w:name="_Toc42160488"/>
       <w:r>
         <w:rPr>
           <w:rFonts w:ascii="Calibri" w:hAnsi="Calibri" w:cs="Calibri"/>
@@ -5711,7 +5599,7 @@
       </w:pPr>
       <w:bookmarkStart w:id="48" w:name="_Toc420154052"/>
       <w:bookmarkStart w:id="49" w:name="_Toc42001165"/>
-      <w:bookmarkStart w:id="50" w:name="_Toc42159616"/>
+      <w:bookmarkStart w:id="50" w:name="_Toc42160489"/>
       <w:r>
         <w:rPr>
           <w:noProof/>
@@ -5745,7 +5633,7 @@
       </w:pPr>
       <w:bookmarkStart w:id="51" w:name="_Toc420154053"/>
       <w:bookmarkStart w:id="52" w:name="_Toc42001166"/>
-      <w:bookmarkStart w:id="53" w:name="_Toc42159617"/>
+      <w:bookmarkStart w:id="53" w:name="_Toc42160490"/>
       <w:r>
         <w:rPr>
           <w:rFonts w:ascii="Calibri" w:hAnsi="Calibri" w:cs="Calibri"/>
@@ -5835,7 +5723,7 @@
       </w:pPr>
       <w:bookmarkStart w:id="54" w:name="_Toc420154054"/>
       <w:bookmarkStart w:id="55" w:name="_Toc42001167"/>
-      <w:bookmarkStart w:id="56" w:name="_Toc42159618"/>
+      <w:bookmarkStart w:id="56" w:name="_Toc42160491"/>
       <w:r>
         <w:rPr>
           <w:rFonts w:ascii="Calibri" w:hAnsi="Calibri" w:cs="Calibri"/>
@@ -5925,34 +5813,6 @@
     </w:p>
     <w:p>
       <w:pPr>
-        <w:rPr>
-          <w:rFonts w:ascii="Calibri" w:hAnsi="Calibri" w:cs="Calibri"/>
-        </w:rPr>
-      </w:pPr>
-    </w:p>
-    <w:p>
-      <w:pPr>
-        <w:rPr>
-          <w:rFonts w:ascii="Calibri" w:hAnsi="Calibri" w:cs="Calibri"/>
-        </w:rPr>
-      </w:pPr>
-    </w:p>
-    <w:p>
-      <w:pPr>
-        <w:rPr>
-          <w:rFonts w:ascii="Calibri" w:hAnsi="Calibri" w:cs="Calibri"/>
-        </w:rPr>
-      </w:pPr>
-    </w:p>
-    <w:p>
-      <w:pPr>
-        <w:rPr>
-          <w:rFonts w:ascii="Calibri" w:hAnsi="Calibri" w:cs="Calibri"/>
-        </w:rPr>
-      </w:pPr>
-    </w:p>
-    <w:p>
-      <w:pPr>
         <w:tabs>
           <w:tab w:val="left" w:pos="2370"/>
         </w:tabs>
@@ -5961,13 +5821,14 @@
           <w:noProof/>
         </w:rPr>
       </w:pPr>
-      <w:r>
-        <w:rPr>
-          <w:rFonts w:ascii="Calibri" w:hAnsi="Calibri" w:cs="Calibri"/>
-          <w:noProof/>
-        </w:rPr>
-        <w:tab/>
-      </w:r>
+      <w:bookmarkStart w:id="57" w:name="_Toc140901776"/>
+      <w:bookmarkStart w:id="58" w:name="_Toc141078779"/>
+      <w:bookmarkStart w:id="59" w:name="_Toc141079433"/>
+      <w:bookmarkStart w:id="60" w:name="_Toc141080119"/>
+      <w:bookmarkEnd w:id="57"/>
+      <w:bookmarkEnd w:id="58"/>
+      <w:bookmarkEnd w:id="59"/>
+      <w:bookmarkEnd w:id="60"/>
     </w:p>
     <w:p>
       <w:pPr>
@@ -5990,97 +5851,19 @@
           <w:noProof/>
         </w:rPr>
       </w:pPr>
-      <w:bookmarkStart w:id="57" w:name="_Toc140901776"/>
-      <w:bookmarkStart w:id="58" w:name="_Toc141078779"/>
-      <w:bookmarkStart w:id="59" w:name="_Toc141079433"/>
-      <w:bookmarkStart w:id="60" w:name="_Toc141080119"/>
-      <w:bookmarkStart w:id="61" w:name="_Toc420154055"/>
-      <w:bookmarkStart w:id="62" w:name="_Toc42001168"/>
-      <w:bookmarkStart w:id="63" w:name="_Toc42159619"/>
-      <w:bookmarkEnd w:id="57"/>
-      <w:bookmarkEnd w:id="58"/>
-      <w:bookmarkEnd w:id="59"/>
-      <w:bookmarkEnd w:id="60"/>
+      <w:bookmarkStart w:id="61" w:name="_Toc420154057"/>
+      <w:bookmarkStart w:id="62" w:name="_Toc42001169"/>
+      <w:bookmarkStart w:id="63" w:name="_Toc42160492"/>
       <w:r>
         <w:rPr>
           <w:rFonts w:ascii="Calibri" w:hAnsi="Calibri" w:cs="Calibri"/>
           <w:noProof/>
         </w:rPr>
-        <w:t>Bug Triage</w:t>
+        <w:t>Test Completeness</w:t>
       </w:r>
       <w:bookmarkEnd w:id="61"/>
       <w:bookmarkEnd w:id="62"/>
       <w:bookmarkEnd w:id="63"/>
-    </w:p>
-    <w:p>
-      <w:pPr>
-        <w:rPr>
-          <w:rFonts w:ascii="Calibri" w:hAnsi="Calibri" w:cs="Calibri"/>
-          <w:noProof/>
-          <w:color w:val="000000"/>
-        </w:rPr>
-      </w:pPr>
-    </w:p>
-    <w:p>
-      <w:pPr>
-        <w:rPr>
-          <w:rFonts w:ascii="Calibri" w:hAnsi="Calibri" w:cs="Calibri"/>
-          <w:color w:val="000000"/>
-        </w:rPr>
-      </w:pPr>
-      <w:r>
-        <w:rPr>
-          <w:rFonts w:ascii="Calibri" w:hAnsi="Calibri" w:cs="Calibri"/>
-          <w:noProof/>
-          <w:color w:val="000000"/>
-        </w:rPr>
-        <w:t>The goal of the triage is to document all bugs and issues encountered, set out a plan to solve them, and to assign a team member to implement a solution.</w:t>
-      </w:r>
-    </w:p>
-    <w:p>
-      <w:pPr>
-        <w:rPr>
-          <w:rFonts w:ascii="Calibri" w:hAnsi="Calibri" w:cs="Calibri"/>
-          <w:sz w:val="24"/>
-          <w:szCs w:val="24"/>
-        </w:rPr>
-      </w:pPr>
-    </w:p>
-    <w:p>
-      <w:pPr>
-        <w:pStyle w:val="Heading2"/>
-        <w:keepLines w:val="0"/>
-        <w:numPr>
-          <w:ilvl w:val="1"/>
-          <w:numId w:val="0"/>
-        </w:numPr>
-        <w:pBdr>
-          <w:bottom w:val="single" w:sz="4" w:space="1" w:color="auto"/>
-        </w:pBdr>
-        <w:tabs>
-          <w:tab w:val="num" w:pos="576"/>
-        </w:tabs>
-        <w:spacing w:before="240" w:after="60" w:line="240" w:lineRule="auto"/>
-        <w:ind w:left="576" w:hanging="576"/>
-        <w:rPr>
-          <w:rFonts w:ascii="Calibri" w:hAnsi="Calibri" w:cs="Calibri"/>
-          <w:noProof/>
-        </w:rPr>
-      </w:pPr>
-      <w:bookmarkStart w:id="64" w:name="_Toc420154057"/>
-      <w:bookmarkStart w:id="65" w:name="_Toc42001169"/>
-      <w:bookmarkStart w:id="66" w:name="_Toc42159620"/>
-      <w:r>
-        <w:rPr>
-          <w:rFonts w:ascii="Calibri" w:hAnsi="Calibri" w:cs="Calibri"/>
-          <w:noProof/>
-        </w:rPr>
-        <w:lastRenderedPageBreak/>
-        <w:t>Test Completeness</w:t>
-      </w:r>
-      <w:bookmarkEnd w:id="64"/>
-      <w:bookmarkEnd w:id="65"/>
-      <w:bookmarkEnd w:id="66"/>
     </w:p>
     <w:p>
       <w:pPr>
@@ -6189,20 +5972,20 @@
           <w:noProof/>
         </w:rPr>
       </w:pPr>
-      <w:bookmarkStart w:id="67" w:name="_Toc140901782"/>
-      <w:bookmarkStart w:id="68" w:name="_Toc420154058"/>
-      <w:bookmarkStart w:id="69" w:name="_Toc42001170"/>
-      <w:bookmarkStart w:id="70" w:name="_Toc42159621"/>
+      <w:bookmarkStart w:id="64" w:name="_Toc140901782"/>
+      <w:bookmarkStart w:id="65" w:name="_Toc420154058"/>
+      <w:bookmarkStart w:id="66" w:name="_Toc42001170"/>
+      <w:bookmarkStart w:id="67" w:name="_Toc42160493"/>
+      <w:bookmarkEnd w:id="64"/>
+      <w:r>
+        <w:rPr>
+          <w:noProof/>
+        </w:rPr>
+        <w:t>Test Deliverables</w:t>
+      </w:r>
+      <w:bookmarkEnd w:id="65"/>
+      <w:bookmarkEnd w:id="66"/>
       <w:bookmarkEnd w:id="67"/>
-      <w:r>
-        <w:rPr>
-          <w:noProof/>
-        </w:rPr>
-        <w:t>Test Deliverables</w:t>
-      </w:r>
-      <w:bookmarkEnd w:id="68"/>
-      <w:bookmarkEnd w:id="69"/>
-      <w:bookmarkEnd w:id="70"/>
     </w:p>
     <w:p>
       <w:pPr>
@@ -6430,15 +6213,15 @@
       <w:pPr>
         <w:pStyle w:val="Heading2"/>
       </w:pPr>
-      <w:bookmarkStart w:id="71" w:name="_Toc420154059"/>
-      <w:bookmarkStart w:id="72" w:name="_Toc42001171"/>
-      <w:bookmarkStart w:id="73" w:name="_Toc42159622"/>
+      <w:bookmarkStart w:id="68" w:name="_Toc420154059"/>
+      <w:bookmarkStart w:id="69" w:name="_Toc42001171"/>
+      <w:bookmarkStart w:id="70" w:name="_Toc42160494"/>
       <w:r>
         <w:t>Resource &amp; Environment Needs</w:t>
       </w:r>
-      <w:bookmarkEnd w:id="71"/>
-      <w:bookmarkEnd w:id="72"/>
-      <w:bookmarkEnd w:id="73"/>
+      <w:bookmarkEnd w:id="68"/>
+      <w:bookmarkEnd w:id="69"/>
+      <w:bookmarkEnd w:id="70"/>
     </w:p>
     <w:p>
       <w:pPr>
@@ -6478,9 +6261,9 @@
           <w:noProof/>
         </w:rPr>
       </w:pPr>
-      <w:bookmarkStart w:id="74" w:name="_Toc420154061"/>
-      <w:bookmarkStart w:id="75" w:name="_Toc42001172"/>
-      <w:bookmarkStart w:id="76" w:name="_Toc42159623"/>
+      <w:bookmarkStart w:id="71" w:name="_Toc420154061"/>
+      <w:bookmarkStart w:id="72" w:name="_Toc42001172"/>
+      <w:bookmarkStart w:id="73" w:name="_Toc42160495"/>
       <w:r>
         <w:rPr>
           <w:rFonts w:ascii="Calibri" w:hAnsi="Calibri" w:cs="Calibri"/>
@@ -6488,7 +6271,7 @@
         </w:rPr>
         <w:t>Test Environment</w:t>
       </w:r>
-      <w:bookmarkEnd w:id="74"/>
+      <w:bookmarkEnd w:id="71"/>
       <w:r>
         <w:rPr>
           <w:rFonts w:ascii="Calibri" w:hAnsi="Calibri" w:cs="Calibri"/>
@@ -6496,8 +6279,8 @@
         </w:rPr>
         <w:t xml:space="preserve"> and Tools</w:t>
       </w:r>
-      <w:bookmarkEnd w:id="75"/>
-      <w:bookmarkEnd w:id="76"/>
+      <w:bookmarkEnd w:id="72"/>
+      <w:bookmarkEnd w:id="73"/>
     </w:p>
     <w:p>
       <w:pPr>
@@ -6716,17 +6499,19 @@
     </w:p>
     <w:p>
       <w:pPr>
-        <w:pStyle w:val="Heading1"/>
+        <w:pStyle w:val="Heading2"/>
         <w:rPr>
           <w:noProof/>
         </w:rPr>
       </w:pPr>
+      <w:bookmarkStart w:id="74" w:name="_Toc42160496"/>
       <w:r>
         <w:rPr>
           <w:noProof/>
         </w:rPr>
         <w:t>Glossary:</w:t>
       </w:r>
+      <w:bookmarkEnd w:id="74"/>
     </w:p>
     <w:p>
       <w:pPr>
@@ -6994,53 +6779,53 @@
       <w:pPr>
         <w:pStyle w:val="Heading2"/>
       </w:pPr>
-      <w:bookmarkStart w:id="77" w:name="_Toc42159625"/>
+      <w:bookmarkStart w:id="75" w:name="_Toc42160497"/>
       <w:r>
         <w:lastRenderedPageBreak/>
         <w:t>Test Results:</w:t>
       </w:r>
+      <w:bookmarkEnd w:id="75"/>
+    </w:p>
+    <w:p>
+      <w:r>
+        <w:t>Screenshots are provided in the directory “TestEvidence”. For each entry in the table, an id number will prefix its corresponding screenshot.</w:t>
+      </w:r>
+      <w:r>
+        <w:t xml:space="preserve"> Screenshots have been provided outside this document to make it </w:t>
+      </w:r>
+      <w:r>
+        <w:t>neater and more organised</w:t>
+      </w:r>
+      <w:r>
+        <w:t>.</w:t>
+      </w:r>
+    </w:p>
+    <w:p/>
+    <w:p>
+      <w:pPr>
+        <w:pStyle w:val="Heading3"/>
+      </w:pPr>
+      <w:bookmarkStart w:id="76" w:name="_Toc42160498"/>
+      <w:r>
+        <w:t>System Test Components:</w:t>
+      </w:r>
+      <w:bookmarkEnd w:id="76"/>
+      <w:r>
+        <w:br/>
+      </w:r>
+    </w:p>
+    <w:p>
+      <w:pPr>
+        <w:pStyle w:val="Heading3"/>
+      </w:pPr>
+      <w:bookmarkStart w:id="77" w:name="_Toc42160499"/>
+      <w:r>
+        <w:t xml:space="preserve">1. </w:t>
+      </w:r>
+      <w:r>
+        <w:t>MotoG4 Mobile Device:</w:t>
+      </w:r>
       <w:bookmarkEnd w:id="77"/>
-    </w:p>
-    <w:p>
-      <w:r>
-        <w:t>Screenshots are provided in the directory “TestEvidence”. For each entry in the table, an id number will prefix its corresponding screenshot.</w:t>
-      </w:r>
-      <w:r>
-        <w:t xml:space="preserve"> Screenshots have been provided outside this document to make it </w:t>
-      </w:r>
-      <w:r>
-        <w:t>neater and more organised</w:t>
-      </w:r>
-      <w:r>
-        <w:t>.</w:t>
-      </w:r>
-    </w:p>
-    <w:p/>
-    <w:p>
-      <w:pPr>
-        <w:pStyle w:val="Heading3"/>
-      </w:pPr>
-      <w:bookmarkStart w:id="78" w:name="_Toc42159626"/>
-      <w:r>
-        <w:t>System Test Components:</w:t>
-      </w:r>
-      <w:bookmarkEnd w:id="78"/>
-      <w:r>
-        <w:br/>
-      </w:r>
-    </w:p>
-    <w:p>
-      <w:pPr>
-        <w:pStyle w:val="Heading3"/>
-      </w:pPr>
-      <w:bookmarkStart w:id="79" w:name="_Toc42159627"/>
-      <w:r>
-        <w:t xml:space="preserve">1. </w:t>
-      </w:r>
-      <w:r>
-        <w:t>MotoG4 Mobile Device:</w:t>
-      </w:r>
-      <w:bookmarkEnd w:id="79"/>
     </w:p>
     <w:tbl>
       <w:tblPr>
@@ -7452,7 +7237,7 @@
       <w:r>
         <w:br w:type="page"/>
       </w:r>
-      <w:bookmarkStart w:id="80" w:name="_Toc42159628"/>
+      <w:bookmarkStart w:id="78" w:name="_Toc42160500"/>
       <w:r>
         <w:lastRenderedPageBreak/>
         <w:t xml:space="preserve">2. </w:t>
@@ -7460,7 +7245,7 @@
       <w:r>
         <w:t>iPad Device:</w:t>
       </w:r>
-      <w:bookmarkEnd w:id="80"/>
+      <w:bookmarkEnd w:id="78"/>
     </w:p>
     <w:tbl>
       <w:tblPr>
@@ -7863,14 +7648,14 @@
       <w:pPr>
         <w:pStyle w:val="Heading3"/>
       </w:pPr>
-      <w:bookmarkStart w:id="81" w:name="_Toc42159629"/>
+      <w:bookmarkStart w:id="79" w:name="_Toc42160501"/>
       <w:r>
         <w:t xml:space="preserve">3. </w:t>
       </w:r>
       <w:r>
         <w:t>Laptop Device:</w:t>
       </w:r>
-      <w:bookmarkEnd w:id="81"/>
+      <w:bookmarkEnd w:id="79"/>
     </w:p>
     <w:tbl>
       <w:tblPr>
@@ -8158,12 +7943,12 @@
           <w:szCs w:val="28"/>
         </w:rPr>
       </w:pPr>
-      <w:bookmarkStart w:id="82" w:name="_Toc42159630"/>
+      <w:bookmarkStart w:id="80" w:name="_Toc42160502"/>
       <w:r>
         <w:lastRenderedPageBreak/>
         <w:t>Acceptance Test:</w:t>
       </w:r>
-      <w:bookmarkEnd w:id="82"/>
+      <w:bookmarkEnd w:id="80"/>
       <w:r>
         <w:br/>
       </w:r>
@@ -8172,11 +7957,11 @@
       <w:pPr>
         <w:pStyle w:val="Heading3"/>
       </w:pPr>
-      <w:bookmarkStart w:id="83" w:name="_Toc42159631"/>
+      <w:bookmarkStart w:id="81" w:name="_Toc42160503"/>
       <w:r>
         <w:t>Marking Guidelines Verification:</w:t>
       </w:r>
-      <w:bookmarkEnd w:id="83"/>
+      <w:bookmarkEnd w:id="81"/>
     </w:p>
     <w:p>
       <w:pPr>
@@ -8290,7 +8075,7 @@
         </w:sectPr>
       </w:pPr>
     </w:p>
-    <w:bookmarkStart w:id="84" w:name="_Toc42159632" w:displacedByCustomXml="next"/>
+    <w:bookmarkStart w:id="82" w:name="_Toc42160504" w:displacedByCustomXml="next"/>
     <w:sdt>
       <w:sdtPr>
         <w:rPr>
@@ -8314,7 +8099,7 @@
           <w:r>
             <w:t>References</w:t>
           </w:r>
-          <w:bookmarkEnd w:id="84"/>
+          <w:bookmarkEnd w:id="82"/>
         </w:p>
         <w:sdt>
           <w:sdtPr>
@@ -11159,8 +10944,11 @@
     <w:rsid w:val="007D4B59"/>
     <w:rsid w:val="00961D36"/>
     <w:rsid w:val="00C22008"/>
+    <w:rsid w:val="00C43DC8"/>
     <w:rsid w:val="00E06EAB"/>
+    <w:rsid w:val="00E609DF"/>
     <w:rsid w:val="00EB152C"/>
+    <w:rsid w:val="00ED1506"/>
     <w:rsid w:val="00F53196"/>
   </w:rsids>
   <m:mathPr>
@@ -12081,7 +11869,7 @@
 </file>
 
 <file path=customXml/itemProps2.xml><?xml version="1.0" encoding="utf-8"?>
-<ds:datastoreItem xmlns:ds="http://schemas.openxmlformats.org/officeDocument/2006/customXml" ds:itemID="{EAF3B7D7-050D-40AB-A8DA-CEA1553F72B9}">
+<ds:datastoreItem xmlns:ds="http://schemas.openxmlformats.org/officeDocument/2006/customXml" ds:itemID="{CAD871DD-02BD-47F8-94A1-3F5B54B65EC1}">
   <ds:schemaRefs>
     <ds:schemaRef ds:uri="http://schemas.openxmlformats.org/officeDocument/2006/bibliography"/>
   </ds:schemaRefs>

</xml_diff>